<commit_message>
#65: worked on documentation
</commit_message>
<xml_diff>
--- a/doc/Anwenderdokumentation_BOOM.docx
+++ b/doc/Anwenderdokumentation_BOOM.docx
@@ -1,6 +1,6 @@
 
 <file path=word/document.xml><?xml version="1.0" encoding="utf-8"?>
-<w:document xmlns:wpc="http://schemas.microsoft.com/office/word/2010/wordprocessingCanvas" xmlns:cx="http://schemas.microsoft.com/office/drawing/2014/chartex" xmlns:cx1="http://schemas.microsoft.com/office/drawing/2015/9/8/chartex" xmlns:cx2="http://schemas.microsoft.com/office/drawing/2015/10/21/chartex" xmlns:cx3="http://schemas.microsoft.com/office/drawing/2016/5/9/chartex" xmlns:cx4="http://schemas.microsoft.com/office/drawing/2016/5/10/chartex" xmlns:cx5="http://schemas.microsoft.com/office/drawing/2016/5/11/chartex" xmlns:cx6="http://schemas.microsoft.com/office/drawing/2016/5/12/chartex" xmlns:cx7="http://schemas.microsoft.com/office/drawing/2016/5/13/chartex" xmlns:cx8="http://schemas.microsoft.com/office/drawing/2016/5/14/chartex" xmlns:mc="http://schemas.openxmlformats.org/markup-compatibility/2006" xmlns:aink="http://schemas.microsoft.com/office/drawing/2016/ink" xmlns:am3d="http://schemas.microsoft.com/office/drawing/2017/model3d" xmlns:o="urn:schemas-microsoft-com:office:office" xmlns:oel="http://schemas.microsoft.com/office/2019/extlst" xmlns:r="http://schemas.openxmlformats.org/officeDocument/2006/relationships" xmlns:m="http://schemas.openxmlformats.org/officeDocument/2006/math" xmlns:v="urn:schemas-microsoft-com:vml" xmlns:wp14="http://schemas.microsoft.com/office/word/2010/wordprocessingDrawing" xmlns:wp="http://schemas.openxmlformats.org/drawingml/2006/wordprocessingDrawing" xmlns:w10="urn:schemas-microsoft-com:office:word" xmlns:w="http://schemas.openxmlformats.org/wordprocessingml/2006/main" xmlns:w14="http://schemas.microsoft.com/office/word/2010/wordml" xmlns:w15="http://schemas.microsoft.com/office/word/2012/wordml" xmlns:w16cex="http://schemas.microsoft.com/office/word/2018/wordml/cex" xmlns:w16cid="http://schemas.microsoft.com/office/word/2016/wordml/cid" xmlns:w16="http://schemas.microsoft.com/office/word/2018/wordml" xmlns:w16du="http://schemas.microsoft.com/office/word/2023/wordml/word16du" xmlns:w16sdtdh="http://schemas.microsoft.com/office/word/2020/wordml/sdtdatahash" xmlns:w16sdtfl="http://schemas.microsoft.com/office/word/2024/wordml/sdtformatlock" xmlns:w16se="http://schemas.microsoft.com/office/word/2015/wordml/symex" xmlns:wpg="http://schemas.microsoft.com/office/word/2010/wordprocessingGroup" xmlns:wpi="http://schemas.microsoft.com/office/word/2010/wordprocessingInk" xmlns:wne="http://schemas.microsoft.com/office/word/2006/wordml" xmlns:wps="http://schemas.microsoft.com/office/word/2010/wordprocessingShape" mc:Ignorable="w14 w15 w16se w16cid w16 w16cex w16sdtdh w16sdtfl w16du wp14">
+<w:document xmlns:wpc="http://schemas.microsoft.com/office/word/2010/wordprocessingCanvas" xmlns:cx="http://schemas.microsoft.com/office/drawing/2014/chartex" xmlns:cx1="http://schemas.microsoft.com/office/drawing/2015/9/8/chartex" xmlns:cx2="http://schemas.microsoft.com/office/drawing/2015/10/21/chartex" xmlns:cx3="http://schemas.microsoft.com/office/drawing/2016/5/9/chartex" xmlns:cx4="http://schemas.microsoft.com/office/drawing/2016/5/10/chartex" xmlns:cx5="http://schemas.microsoft.com/office/drawing/2016/5/11/chartex" xmlns:cx6="http://schemas.microsoft.com/office/drawing/2016/5/12/chartex" xmlns:cx7="http://schemas.microsoft.com/office/drawing/2016/5/13/chartex" xmlns:cx8="http://schemas.microsoft.com/office/drawing/2016/5/14/chartex" xmlns:mc="http://schemas.openxmlformats.org/markup-compatibility/2006" xmlns:aink="http://schemas.microsoft.com/office/drawing/2016/ink" xmlns:am3d="http://schemas.microsoft.com/office/drawing/2017/model3d" xmlns:o="urn:schemas-microsoft-com:office:office" xmlns:r="http://schemas.openxmlformats.org/officeDocument/2006/relationships" xmlns:m="http://schemas.openxmlformats.org/officeDocument/2006/math" xmlns:v="urn:schemas-microsoft-com:vml" xmlns:wp14="http://schemas.microsoft.com/office/word/2010/wordprocessingDrawing" xmlns:wp="http://schemas.openxmlformats.org/drawingml/2006/wordprocessingDrawing" xmlns:w10="urn:schemas-microsoft-com:office:word" xmlns:w="http://schemas.openxmlformats.org/wordprocessingml/2006/main" xmlns:w14="http://schemas.microsoft.com/office/word/2010/wordml" xmlns:w15="http://schemas.microsoft.com/office/word/2012/wordml" xmlns:w16cex="http://schemas.microsoft.com/office/word/2018/wordml/cex" xmlns:w16cid="http://schemas.microsoft.com/office/word/2016/wordml/cid" xmlns:w16="http://schemas.microsoft.com/office/word/2018/wordml" xmlns:w16sdtdh="http://schemas.microsoft.com/office/word/2020/wordml/sdtdatahash" xmlns:w16se="http://schemas.microsoft.com/office/word/2015/wordml/symex" xmlns:wpg="http://schemas.microsoft.com/office/word/2010/wordprocessingGroup" xmlns:wpi="http://schemas.microsoft.com/office/word/2010/wordprocessingInk" xmlns:wne="http://schemas.microsoft.com/office/word/2006/wordml" xmlns:wps="http://schemas.microsoft.com/office/word/2010/wordprocessingShape" mc:Ignorable="w14 w15 w16se w16cid w16 w16cex w16sdtdh wp14">
   <w:body>
     <w:p>
       <w:r>
@@ -79,7 +79,7 @@
                           <w:txbxContent>
                             <w:p>
                               <w:pPr>
-                                <w:pStyle w:val="NoSpacing"/>
+                                <w:pStyle w:val="KeinLeerraum"/>
                                 <w:spacing w:before="120"/>
                                 <w:jc w:val="center"/>
                                 <w:rPr>
@@ -110,7 +110,7 @@
                           <w:txbxContent>
                             <w:p>
                               <w:pPr>
-                                <w:pStyle w:val="NoSpacing"/>
+                                <w:pStyle w:val="KeinLeerraum"/>
                                 <w:jc w:val="center"/>
                               </w:pPr>
                               <w:r>
@@ -137,7 +137,7 @@
           </mc:Choice>
           <mc:Fallback>
             <w:pict>
-              <v:group w14:anchorId="5FA41B8B" id="Group 198" o:spid="_x0000_s1026" style="position:absolute;margin-left:0;margin-top:0;width:540.55pt;height:718.4pt;z-index:-251657216;mso-position-horizontal:center;mso-position-horizontal-relative:page;mso-position-vertical:center;mso-position-vertical-relative:page" coordsize="68648,91235" o:gfxdata="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">
+              <v:group w14:anchorId="5FA41B8B" id="Group 198" o:spid="_x0000_s1026" style="position:absolute;margin-left:0;margin-top:0;width:540.55pt;height:718.4pt;z-index:-251657216;mso-position-horizontal:center;mso-position-horizontal-relative:page;mso-position-vertical:center;mso-position-vertical-relative:page" coordsize="68648,91235" o:gfxdata="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">
                 <v:rect id="Rectangle 194" o:spid="_x0000_s1027" style="position:absolute;width:68580;height:13716;visibility:visible;mso-wrap-style:square;v-text-anchor:top" o:gfxdata="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" fillcolor="#6f6f74" stroked="f">
                   <v:textbox inset="0,0,0,0"/>
                 </v:rect>
@@ -146,7 +146,7 @@
                     <w:txbxContent>
                       <w:p>
                         <w:pPr>
-                          <w:pStyle w:val="NoSpacing"/>
+                          <w:pStyle w:val="KeinLeerraum"/>
                           <w:spacing w:before="120"/>
                           <w:jc w:val="center"/>
                           <w:rPr>
@@ -167,7 +167,7 @@
                     <w:txbxContent>
                       <w:p>
                         <w:pPr>
-                          <w:pStyle w:val="NoSpacing"/>
+                          <w:pStyle w:val="KeinLeerraum"/>
                           <w:jc w:val="center"/>
                         </w:pPr>
                         <w:r>
@@ -197,19 +197,33 @@
     </w:p>
     <w:p>
       <w:pPr>
-        <w:pStyle w:val="TOCHeading"/>
+        <w:pStyle w:val="Inhaltsverzeichnisberschrift"/>
         <w:outlineLvl w:val="9"/>
-      </w:pPr>
-      <w:r>
-        <w:rPr>
+        <w:rPr>
+          <w:b/>
+          <w:bCs/>
           <w:lang w:val="en-US"/>
         </w:rPr>
-        <w:t>Contents</w:t>
-      </w:r>
-    </w:p>
-    <w:p>
-      <w:pPr>
-        <w:pStyle w:val="TOC1"/>
+      </w:pPr>
+      <w:r>
+        <w:rPr>
+          <w:b/>
+          <w:bCs/>
+          <w:lang w:val="en-US"/>
+        </w:rPr>
+        <w:t>Inhaltsverzeichnis</w:t>
+      </w:r>
+    </w:p>
+    <w:p>
+      <w:pPr>
+        <w:rPr>
+          <w:lang w:val="en-US"/>
+        </w:rPr>
+      </w:pPr>
+    </w:p>
+    <w:p>
+      <w:pPr>
+        <w:pStyle w:val="Verzeichnis1"/>
         <w:tabs>
           <w:tab w:val="right" w:leader="dot" w:pos="480"/>
           <w:tab w:val="right" w:leader="dot" w:pos="9016"/>
@@ -234,7 +248,7 @@
         </w:rPr>
         <w:fldChar w:fldCharType="separate"/>
       </w:r>
-      <w:hyperlink r:id="rId7" w:history="1">
+      <w:hyperlink w:anchor="_Toc195117375" w:history="1">
         <w:r>
           <w:rPr>
             <w:rStyle w:val="Hyperlink"/>
@@ -268,13 +282,13 @@
     </w:p>
     <w:p>
       <w:pPr>
-        <w:pStyle w:val="TOC1"/>
+        <w:pStyle w:val="Verzeichnis1"/>
         <w:tabs>
           <w:tab w:val="right" w:leader="dot" w:pos="480"/>
           <w:tab w:val="right" w:leader="dot" w:pos="9016"/>
         </w:tabs>
       </w:pPr>
-      <w:hyperlink r:id="rId8" w:history="1">
+      <w:hyperlink w:anchor="_Toc195117376" w:history="1">
         <w:r>
           <w:rPr>
             <w:rStyle w:val="Hyperlink"/>
@@ -308,13 +322,13 @@
     </w:p>
     <w:p>
       <w:pPr>
-        <w:pStyle w:val="TOC1"/>
+        <w:pStyle w:val="Verzeichnis1"/>
         <w:tabs>
           <w:tab w:val="right" w:leader="dot" w:pos="480"/>
           <w:tab w:val="right" w:leader="dot" w:pos="9016"/>
         </w:tabs>
       </w:pPr>
-      <w:hyperlink r:id="rId9" w:history="1">
+      <w:hyperlink w:anchor="_Toc195117377" w:history="1">
         <w:r>
           <w:rPr>
             <w:rStyle w:val="Hyperlink"/>
@@ -348,13 +362,13 @@
     </w:p>
     <w:p>
       <w:pPr>
-        <w:pStyle w:val="TOC1"/>
+        <w:pStyle w:val="Verzeichnis1"/>
         <w:tabs>
           <w:tab w:val="right" w:leader="dot" w:pos="480"/>
           <w:tab w:val="right" w:leader="dot" w:pos="9016"/>
         </w:tabs>
       </w:pPr>
-      <w:hyperlink r:id="rId10" w:history="1">
+      <w:hyperlink w:anchor="_Toc195117378" w:history="1">
         <w:r>
           <w:rPr>
             <w:rStyle w:val="Hyperlink"/>
@@ -388,13 +402,13 @@
     </w:p>
     <w:p>
       <w:pPr>
-        <w:pStyle w:val="TOC1"/>
+        <w:pStyle w:val="Verzeichnis1"/>
         <w:tabs>
           <w:tab w:val="right" w:leader="dot" w:pos="480"/>
           <w:tab w:val="right" w:leader="dot" w:pos="9016"/>
         </w:tabs>
       </w:pPr>
-      <w:hyperlink r:id="rId11" w:history="1">
+      <w:hyperlink w:anchor="_Toc195117379" w:history="1">
         <w:r>
           <w:rPr>
             <w:rStyle w:val="Hyperlink"/>
@@ -428,13 +442,13 @@
     </w:p>
     <w:p>
       <w:pPr>
-        <w:pStyle w:val="TOC1"/>
+        <w:pStyle w:val="Verzeichnis1"/>
         <w:tabs>
           <w:tab w:val="right" w:leader="dot" w:pos="480"/>
           <w:tab w:val="right" w:leader="dot" w:pos="9016"/>
         </w:tabs>
       </w:pPr>
-      <w:hyperlink r:id="rId12" w:history="1">
+      <w:hyperlink w:anchor="_Toc195117380" w:history="1">
         <w:r>
           <w:rPr>
             <w:rStyle w:val="Hyperlink"/>
@@ -468,13 +482,13 @@
     </w:p>
     <w:p>
       <w:pPr>
-        <w:pStyle w:val="TOC1"/>
+        <w:pStyle w:val="Verzeichnis1"/>
         <w:tabs>
           <w:tab w:val="right" w:leader="dot" w:pos="480"/>
           <w:tab w:val="right" w:leader="dot" w:pos="9016"/>
         </w:tabs>
       </w:pPr>
-      <w:hyperlink r:id="rId13" w:history="1">
+      <w:hyperlink w:anchor="_Toc195117381" w:history="1">
         <w:r>
           <w:rPr>
             <w:rStyle w:val="Hyperlink"/>
@@ -508,13 +522,13 @@
     </w:p>
     <w:p>
       <w:pPr>
-        <w:pStyle w:val="TOC1"/>
+        <w:pStyle w:val="Verzeichnis1"/>
         <w:tabs>
           <w:tab w:val="right" w:leader="dot" w:pos="480"/>
           <w:tab w:val="right" w:leader="dot" w:pos="9016"/>
         </w:tabs>
       </w:pPr>
-      <w:hyperlink r:id="rId14" w:history="1">
+      <w:hyperlink w:anchor="_Toc195117382" w:history="1">
         <w:r>
           <w:rPr>
             <w:rStyle w:val="Hyperlink"/>
@@ -687,7 +701,7 @@
     </w:p>
     <w:p>
       <w:pPr>
-        <w:pStyle w:val="Heading1"/>
+        <w:pStyle w:val="berschrift1"/>
         <w:numPr>
           <w:ilvl w:val="0"/>
           <w:numId w:val="1"/>
@@ -722,7 +736,14 @@
           <w:sz w:val="28"/>
           <w:szCs w:val="28"/>
         </w:rPr>
-        <w:t>Diese Dokumentation beschreibt die Nutzung der Software „BOOM“ zur automatisierten Organisation des Berufsorientierungstags an der Schule. Die Software unterstützt Lehrkräfte dabei, Schülerwünsche effizient zu verarbeiten, Veranstaltungen zu planen und druckfertige Listen zu generieren.</w:t>
+        <w:t xml:space="preserve">Diese Dokumentation beschreibt die Nutzung der Software „BOOM“ zur automatisierten Organisation des Berufsorientierungstags an der Schule. Die Software </w:t>
+      </w:r>
+      <w:r>
+        <w:rPr>
+          <w:sz w:val="28"/>
+          <w:szCs w:val="28"/>
+        </w:rPr>
+        <w:t>unterstützt Lehrkräfte dabei, Schülerwünsche effizient zu verarbeiten, Veranstaltungen zu planen und druckfertige Listen zu generieren.</w:t>
       </w:r>
     </w:p>
     <w:p>
@@ -750,7 +771,7 @@
     </w:p>
     <w:p>
       <w:pPr>
-        <w:pStyle w:val="ListParagraph"/>
+        <w:pStyle w:val="Listenabsatz"/>
         <w:numPr>
           <w:ilvl w:val="0"/>
           <w:numId w:val="2"/>
@@ -770,7 +791,7 @@
     </w:p>
     <w:p>
       <w:pPr>
-        <w:pStyle w:val="ListParagraph"/>
+        <w:pStyle w:val="Listenabsatz"/>
         <w:numPr>
           <w:ilvl w:val="0"/>
           <w:numId w:val="2"/>
@@ -785,12 +806,19 @@
           <w:sz w:val="28"/>
           <w:szCs w:val="28"/>
         </w:rPr>
-        <w:t>Optimierte Raum- und Zeitplanung unter Beachtung der Kapazitäten.</w:t>
-      </w:r>
-    </w:p>
-    <w:p>
-      <w:pPr>
-        <w:pStyle w:val="ListParagraph"/>
+        <w:t>Opti</w:t>
+      </w:r>
+      <w:r>
+        <w:rPr>
+          <w:sz w:val="28"/>
+          <w:szCs w:val="28"/>
+        </w:rPr>
+        <w:t>mierte Raum- und Zeitplanung unter Beachtung der Kapazitäten.</w:t>
+      </w:r>
+    </w:p>
+    <w:p>
+      <w:pPr>
+        <w:pStyle w:val="Listenabsatz"/>
         <w:numPr>
           <w:ilvl w:val="0"/>
           <w:numId w:val="2"/>
@@ -810,7 +838,7 @@
     </w:p>
     <w:p>
       <w:pPr>
-        <w:pStyle w:val="ListParagraph"/>
+        <w:pStyle w:val="Listenabsatz"/>
         <w:numPr>
           <w:ilvl w:val="0"/>
           <w:numId w:val="2"/>
@@ -830,16 +858,16 @@
     </w:p>
     <w:p>
       <w:pPr>
-        <w:pStyle w:val="ListParagraph"/>
-        <w:rPr>
-          <w:sz w:val="28"/>
-          <w:szCs w:val="28"/>
-        </w:rPr>
-      </w:pPr>
-    </w:p>
-    <w:p>
-      <w:pPr>
-        <w:pStyle w:val="Heading1"/>
+        <w:pStyle w:val="Listenabsatz"/>
+        <w:rPr>
+          <w:sz w:val="28"/>
+          <w:szCs w:val="28"/>
+        </w:rPr>
+      </w:pPr>
+    </w:p>
+    <w:p>
+      <w:pPr>
+        <w:pStyle w:val="berschrift1"/>
         <w:numPr>
           <w:ilvl w:val="0"/>
           <w:numId w:val="1"/>
@@ -856,7 +884,14 @@
           <w:b/>
           <w:bCs/>
         </w:rPr>
-        <w:t>Installation und Systemanforderungen</w:t>
+        <w:t xml:space="preserve">Installation und </w:t>
+      </w:r>
+      <w:r>
+        <w:rPr>
+          <w:b/>
+          <w:bCs/>
+        </w:rPr>
+        <w:t>Systemanforderungen</w:t>
       </w:r>
       <w:bookmarkEnd w:id="1"/>
     </w:p>
@@ -878,7 +913,7 @@
     </w:p>
     <w:p>
       <w:pPr>
-        <w:pStyle w:val="ListParagraph"/>
+        <w:pStyle w:val="Listenabsatz"/>
         <w:numPr>
           <w:ilvl w:val="0"/>
           <w:numId w:val="3"/>
@@ -898,7 +933,7 @@
     </w:p>
     <w:p>
       <w:pPr>
-        <w:pStyle w:val="ListParagraph"/>
+        <w:pStyle w:val="Listenabsatz"/>
         <w:numPr>
           <w:ilvl w:val="0"/>
           <w:numId w:val="3"/>
@@ -918,7 +953,7 @@
     </w:p>
     <w:p>
       <w:pPr>
-        <w:pStyle w:val="ListParagraph"/>
+        <w:pStyle w:val="Listenabsatz"/>
         <w:rPr>
           <w:sz w:val="28"/>
           <w:szCs w:val="28"/>
@@ -982,7 +1017,7 @@
     </w:p>
     <w:p>
       <w:pPr>
-        <w:pStyle w:val="Heading1"/>
+        <w:pStyle w:val="berschrift1"/>
         <w:numPr>
           <w:ilvl w:val="0"/>
           <w:numId w:val="1"/>
@@ -1017,7 +1052,14 @@
           <w:sz w:val="28"/>
           <w:szCs w:val="28"/>
         </w:rPr>
-        <w:t>Nach dem Öffnen der Software erscheint die Eingabemaske „Dateien auswählen“:</w:t>
+        <w:t>Nach dem Öffnen der Software erscheint die Eingabemaske „Dateien auswählen“</w:t>
+      </w:r>
+      <w:r>
+        <w:rPr>
+          <w:sz w:val="28"/>
+          <w:szCs w:val="28"/>
+        </w:rPr>
+        <w:t>.</w:t>
       </w:r>
     </w:p>
     <w:p>
@@ -1049,7 +1091,7 @@
                     <pic:cNvPicPr/>
                   </pic:nvPicPr>
                   <pic:blipFill>
-                    <a:blip r:embed="rId15"/>
+                    <a:blip r:embed="rId7"/>
                     <a:stretch>
                       <a:fillRect/>
                     </a:stretch>
@@ -1095,44 +1137,51 @@
           <w:sz w:val="28"/>
           <w:szCs w:val="28"/>
         </w:rPr>
-        <w:t>Hier müssen drei Excel-Dateien hochgeladen werden, bevor die Planung gestartet werden kann.</w:t>
-      </w:r>
-    </w:p>
-    <w:p>
-      <w:pPr>
-        <w:rPr>
-          <w:sz w:val="28"/>
-          <w:szCs w:val="28"/>
-        </w:rPr>
-      </w:pPr>
-    </w:p>
-    <w:p>
-      <w:pPr>
-        <w:rPr>
-          <w:sz w:val="28"/>
-          <w:szCs w:val="28"/>
-        </w:rPr>
-      </w:pPr>
-    </w:p>
-    <w:p>
-      <w:pPr>
-        <w:rPr>
-          <w:sz w:val="28"/>
-          <w:szCs w:val="28"/>
-        </w:rPr>
-      </w:pPr>
-    </w:p>
-    <w:p>
-      <w:pPr>
-        <w:rPr>
-          <w:sz w:val="28"/>
-          <w:szCs w:val="28"/>
-        </w:rPr>
-      </w:pPr>
-    </w:p>
-    <w:p>
-      <w:pPr>
-        <w:pStyle w:val="ListParagraph"/>
+        <w:t xml:space="preserve">Hier müssen drei Excel-Dateien hochgeladen werden, bevor die </w:t>
+      </w:r>
+      <w:r>
+        <w:rPr>
+          <w:sz w:val="28"/>
+          <w:szCs w:val="28"/>
+        </w:rPr>
+        <w:t>Planung gestartet werden kann.</w:t>
+      </w:r>
+    </w:p>
+    <w:p>
+      <w:pPr>
+        <w:rPr>
+          <w:sz w:val="28"/>
+          <w:szCs w:val="28"/>
+        </w:rPr>
+      </w:pPr>
+    </w:p>
+    <w:p>
+      <w:pPr>
+        <w:rPr>
+          <w:sz w:val="28"/>
+          <w:szCs w:val="28"/>
+        </w:rPr>
+      </w:pPr>
+    </w:p>
+    <w:p>
+      <w:pPr>
+        <w:rPr>
+          <w:sz w:val="28"/>
+          <w:szCs w:val="28"/>
+        </w:rPr>
+      </w:pPr>
+    </w:p>
+    <w:p>
+      <w:pPr>
+        <w:rPr>
+          <w:sz w:val="28"/>
+          <w:szCs w:val="28"/>
+        </w:rPr>
+      </w:pPr>
+    </w:p>
+    <w:p>
+      <w:pPr>
+        <w:pStyle w:val="Listenabsatz"/>
         <w:numPr>
           <w:ilvl w:val="0"/>
           <w:numId w:val="4"/>
@@ -1158,7 +1207,7 @@
     </w:p>
     <w:p>
       <w:pPr>
-        <w:pStyle w:val="ListParagraph"/>
+        <w:pStyle w:val="Listenabsatz"/>
         <w:ind w:left="795"/>
       </w:pPr>
       <w:r>
@@ -1189,7 +1238,7 @@
                     <pic:cNvPicPr/>
                   </pic:nvPicPr>
                   <pic:blipFill>
-                    <a:blip r:embed="rId16"/>
+                    <a:blip r:embed="rId8"/>
                     <a:stretch>
                       <a:fillRect/>
                     </a:stretch>
@@ -1244,7 +1293,7 @@
     </w:p>
     <w:p>
       <w:pPr>
-        <w:pStyle w:val="ListParagraph"/>
+        <w:pStyle w:val="Listenabsatz"/>
         <w:numPr>
           <w:ilvl w:val="0"/>
           <w:numId w:val="4"/>
@@ -1264,12 +1313,33 @@
           <w:sz w:val="28"/>
           <w:szCs w:val="28"/>
         </w:rPr>
-        <w:t>: Diese Liste enthält alle beteiligten Unternehmen und relevante Angaben zur Veranstaltungsplanung:</w:t>
-      </w:r>
-    </w:p>
-    <w:p>
-      <w:pPr>
-        <w:pStyle w:val="ListParagraph"/>
+        <w:t>: Diese Liste enthält alle beteiligten Unternehmen un</w:t>
+      </w:r>
+      <w:r>
+        <w:rPr>
+          <w:sz w:val="28"/>
+          <w:szCs w:val="28"/>
+        </w:rPr>
+        <w:t>d relevante Angaben zur</w:t>
+      </w:r>
+      <w:r>
+        <w:rPr>
+          <w:sz w:val="28"/>
+          <w:szCs w:val="28"/>
+        </w:rPr>
+        <w:t xml:space="preserve"> </w:t>
+      </w:r>
+      <w:r>
+        <w:rPr>
+          <w:sz w:val="28"/>
+          <w:szCs w:val="28"/>
+        </w:rPr>
+        <w:t>Veranstaltungsplanung:</w:t>
+      </w:r>
+    </w:p>
+    <w:p>
+      <w:pPr>
+        <w:pStyle w:val="Listenabsatz"/>
       </w:pPr>
       <w:r>
         <w:rPr>
@@ -1278,7 +1348,7 @@
           <w:szCs w:val="28"/>
         </w:rPr>
         <w:drawing>
-          <wp:anchor distT="0" distB="0" distL="114300" distR="114300" simplePos="0" relativeHeight="251661312" behindDoc="0" locked="0" layoutInCell="1" allowOverlap="1" wp14:anchorId="396B992E" wp14:editId="6FE05499">
+          <wp:anchor distT="0" distB="0" distL="114300" distR="114300" simplePos="0" relativeHeight="251661312" behindDoc="0" locked="0" layoutInCell="1" allowOverlap="1" wp14:anchorId="396B992E" wp14:editId="218AADB0">
             <wp:simplePos x="0" y="0"/>
             <wp:positionH relativeFrom="margin">
               <wp:align>center</wp:align>
@@ -1299,7 +1369,7 @@
                     <pic:cNvPicPr/>
                   </pic:nvPicPr>
                   <pic:blipFill>
-                    <a:blip r:embed="rId17"/>
+                    <a:blip r:embed="rId9"/>
                     <a:stretch>
                       <a:fillRect/>
                     </a:stretch>
@@ -1351,7 +1421,7 @@
     </w:p>
     <w:p>
       <w:pPr>
-        <w:pStyle w:val="ListParagraph"/>
+        <w:pStyle w:val="Listenabsatz"/>
         <w:numPr>
           <w:ilvl w:val="0"/>
           <w:numId w:val="4"/>
@@ -1387,7 +1457,7 @@
                     <pic:cNvPicPr/>
                   </pic:nvPicPr>
                   <pic:blipFill>
-                    <a:blip r:embed="rId18"/>
+                    <a:blip r:embed="rId10"/>
                     <a:stretch>
                       <a:fillRect/>
                     </a:stretch>
@@ -1487,7 +1557,7 @@
     </w:p>
     <w:p>
       <w:pPr>
-        <w:pStyle w:val="Heading1"/>
+        <w:pStyle w:val="berschrift1"/>
         <w:numPr>
           <w:ilvl w:val="0"/>
           <w:numId w:val="1"/>
@@ -1513,7 +1583,7 @@
     <w:p/>
     <w:p>
       <w:pPr>
-        <w:pStyle w:val="ListParagraph"/>
+        <w:pStyle w:val="Listenabsatz"/>
         <w:numPr>
           <w:ilvl w:val="0"/>
           <w:numId w:val="4"/>
@@ -1528,12 +1598,33 @@
           <w:sz w:val="28"/>
           <w:szCs w:val="28"/>
         </w:rPr>
-        <w:t>Klicke auf „Durchsuchen“ neben dem jeweiligen Feld</w:t>
-      </w:r>
-    </w:p>
-    <w:p>
-      <w:pPr>
-        <w:pStyle w:val="ListParagraph"/>
+        <w:t>Klicke</w:t>
+      </w:r>
+      <w:r>
+        <w:rPr>
+          <w:sz w:val="28"/>
+          <w:szCs w:val="28"/>
+        </w:rPr>
+        <w:t>n Sie</w:t>
+      </w:r>
+      <w:r>
+        <w:rPr>
+          <w:sz w:val="28"/>
+          <w:szCs w:val="28"/>
+        </w:rPr>
+        <w:t xml:space="preserve"> auf „Durchsuchen“ neben dem jeweiligen Feld</w:t>
+      </w:r>
+      <w:r>
+        <w:rPr>
+          <w:sz w:val="28"/>
+          <w:szCs w:val="28"/>
+        </w:rPr>
+        <w:t>.</w:t>
+      </w:r>
+    </w:p>
+    <w:p>
+      <w:pPr>
+        <w:pStyle w:val="Listenabsatz"/>
         <w:numPr>
           <w:ilvl w:val="0"/>
           <w:numId w:val="4"/>
@@ -1548,12 +1639,33 @@
           <w:sz w:val="28"/>
           <w:szCs w:val="28"/>
         </w:rPr>
-        <w:t>Wähle die passende Excel-Datei über den System-Dateibrowser aus</w:t>
-      </w:r>
-    </w:p>
-    <w:p>
-      <w:pPr>
-        <w:pStyle w:val="ListParagraph"/>
+        <w:t>Wähle</w:t>
+      </w:r>
+      <w:r>
+        <w:rPr>
+          <w:sz w:val="28"/>
+          <w:szCs w:val="28"/>
+        </w:rPr>
+        <w:t>n Sie</w:t>
+      </w:r>
+      <w:r>
+        <w:rPr>
+          <w:sz w:val="28"/>
+          <w:szCs w:val="28"/>
+        </w:rPr>
+        <w:t xml:space="preserve"> die passende Excel-Datei über den System-Dateibrowser aus</w:t>
+      </w:r>
+      <w:r>
+        <w:rPr>
+          <w:sz w:val="28"/>
+          <w:szCs w:val="28"/>
+        </w:rPr>
+        <w:t>.</w:t>
+      </w:r>
+    </w:p>
+    <w:p>
+      <w:pPr>
+        <w:pStyle w:val="Listenabsatz"/>
         <w:numPr>
           <w:ilvl w:val="0"/>
           <w:numId w:val="4"/>
@@ -1568,12 +1680,33 @@
           <w:sz w:val="28"/>
           <w:szCs w:val="28"/>
         </w:rPr>
-        <w:t>Der gewählt Pfad erscheint im Feld</w:t>
-      </w:r>
-    </w:p>
-    <w:p>
-      <w:pPr>
-        <w:pStyle w:val="ListParagraph"/>
+        <w:t>Der gewählt</w:t>
+      </w:r>
+      <w:r>
+        <w:rPr>
+          <w:sz w:val="28"/>
+          <w:szCs w:val="28"/>
+        </w:rPr>
+        <w:t>e</w:t>
+      </w:r>
+      <w:r>
+        <w:rPr>
+          <w:sz w:val="28"/>
+          <w:szCs w:val="28"/>
+        </w:rPr>
+        <w:t xml:space="preserve"> Pfad erscheint im Feld</w:t>
+      </w:r>
+      <w:r>
+        <w:rPr>
+          <w:sz w:val="28"/>
+          <w:szCs w:val="28"/>
+        </w:rPr>
+        <w:t>.</w:t>
+      </w:r>
+    </w:p>
+    <w:p>
+      <w:pPr>
+        <w:pStyle w:val="Listenabsatz"/>
         <w:numPr>
           <w:ilvl w:val="0"/>
           <w:numId w:val="4"/>
@@ -1669,7 +1802,7 @@
           </mc:Choice>
           <mc:Fallback>
             <w:pict>
-              <v:shape w14:anchorId="6E386831" id="Text Box 2" o:spid="_x0000_s1030" type="#_x0000_t202" style="position:absolute;left:0;text-align:left;margin-left:400.3pt;margin-top:66.15pt;width:451.5pt;height:110.55pt;z-index:251664384;visibility:visible;mso-wrap-style:square;mso-wrap-distance-left:9pt;mso-wrap-distance-top:0;mso-wrap-distance-right:9pt;mso-wrap-distance-bottom:0;mso-position-horizontal:right;mso-position-horizontal-relative:margin;mso-position-vertical:absolute;mso-position-vertical-relative:text;v-text-anchor:top" o:gfxdata="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" filled="f" stroked="f">
+              <v:shape w14:anchorId="6E386831" id="Text Box 2" o:spid="_x0000_s1030" type="#_x0000_t202" style="position:absolute;left:0;text-align:left;margin-left:400.3pt;margin-top:66.15pt;width:451.5pt;height:110.55pt;z-index:251664384;visibility:visible;mso-wrap-style:square;mso-wrap-distance-left:9pt;mso-wrap-distance-top:0;mso-wrap-distance-right:9pt;mso-wrap-distance-bottom:0;mso-position-horizontal:right;mso-position-horizontal-relative:margin;mso-position-vertical:absolute;mso-position-vertical-relative:text;v-text-anchor:top" o:gfxdata="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" filled="f" stroked="f">
                 <v:textbox style="mso-fit-shape-to-text:t">
                   <w:txbxContent>
                     <w:p>
@@ -1719,7 +1852,21 @@
           <w:sz w:val="28"/>
           <w:szCs w:val="28"/>
         </w:rPr>
-        <w:t>Sobald alle drei Dateien erfolgreich ausgewählt sind, wird der Button „Starten“ aktiviert</w:t>
+        <w:t xml:space="preserve">Sobald alle drei Dateien erfolgreich </w:t>
+      </w:r>
+      <w:r>
+        <w:rPr>
+          <w:sz w:val="28"/>
+          <w:szCs w:val="28"/>
+        </w:rPr>
+        <w:t>ausgewählt sind, wird der Button „Starten“ aktiviert</w:t>
+      </w:r>
+      <w:r>
+        <w:rPr>
+          <w:sz w:val="28"/>
+          <w:szCs w:val="28"/>
+        </w:rPr>
+        <w:t>.</w:t>
       </w:r>
     </w:p>
     <w:p>
@@ -1747,7 +1894,7 @@
     </w:p>
     <w:p>
       <w:pPr>
-        <w:pStyle w:val="Heading1"/>
+        <w:pStyle w:val="berschrift1"/>
         <w:numPr>
           <w:ilvl w:val="0"/>
           <w:numId w:val="1"/>
@@ -1771,7 +1918,7 @@
     <w:p/>
     <w:p>
       <w:pPr>
-        <w:pStyle w:val="ListParagraph"/>
+        <w:pStyle w:val="Listenabsatz"/>
         <w:numPr>
           <w:ilvl w:val="0"/>
           <w:numId w:val="5"/>
@@ -1786,12 +1933,19 @@
           <w:sz w:val="28"/>
           <w:szCs w:val="28"/>
         </w:rPr>
-        <w:t>Nach Klick auf „Starten“ erscheint ein kurzer Ladebildschirm:</w:t>
-      </w:r>
-    </w:p>
-    <w:p>
-      <w:pPr>
-        <w:pStyle w:val="ListParagraph"/>
+        <w:t>Nach Klick auf „Starten“ erscheint ein kurzer Ladebildschir</w:t>
+      </w:r>
+      <w:r>
+        <w:rPr>
+          <w:sz w:val="28"/>
+          <w:szCs w:val="28"/>
+        </w:rPr>
+        <w:t>m.</w:t>
+      </w:r>
+    </w:p>
+    <w:p>
+      <w:pPr>
+        <w:pStyle w:val="Listenabsatz"/>
         <w:rPr>
           <w:sz w:val="28"/>
           <w:szCs w:val="28"/>
@@ -1822,7 +1976,7 @@
                     <pic:cNvPicPr/>
                   </pic:nvPicPr>
                   <pic:blipFill>
-                    <a:blip r:embed="rId19"/>
+                    <a:blip r:embed="rId11"/>
                     <a:stretch>
                       <a:fillRect/>
                     </a:stretch>
@@ -1868,7 +2022,7 @@
     </w:p>
     <w:p>
       <w:pPr>
-        <w:pStyle w:val="ListParagraph"/>
+        <w:pStyle w:val="Listenabsatz"/>
         <w:numPr>
           <w:ilvl w:val="0"/>
           <w:numId w:val="5"/>
@@ -1886,10 +2040,17 @@
         <w:lastRenderedPageBreak/>
         <w:t>Bei erfolgreichem Import erscheint ein grüner Hinweis mit dem berechneten Erfüllungsscore</w:t>
       </w:r>
-    </w:p>
-    <w:p>
-      <w:pPr>
-        <w:pStyle w:val="ListParagraph"/>
+      <w:r>
+        <w:rPr>
+          <w:sz w:val="28"/>
+          <w:szCs w:val="28"/>
+        </w:rPr>
+        <w:t>.</w:t>
+      </w:r>
+    </w:p>
+    <w:p>
+      <w:pPr>
+        <w:pStyle w:val="Listenabsatz"/>
         <w:numPr>
           <w:ilvl w:val="0"/>
           <w:numId w:val="5"/>
@@ -1906,19 +2067,26 @@
         </w:rPr>
         <w:t>Anschließend wird automatisch zur Exportansicht weitergeleitet, in der alle Ergebnislisten heruntergeladen werden können</w:t>
       </w:r>
-    </w:p>
-    <w:p>
-      <w:pPr>
-        <w:pStyle w:val="ListParagraph"/>
-        <w:rPr>
-          <w:sz w:val="28"/>
-          <w:szCs w:val="28"/>
-        </w:rPr>
-      </w:pPr>
-    </w:p>
-    <w:p>
-      <w:pPr>
-        <w:pStyle w:val="ListParagraph"/>
+      <w:r>
+        <w:rPr>
+          <w:sz w:val="28"/>
+          <w:szCs w:val="28"/>
+        </w:rPr>
+        <w:t>.</w:t>
+      </w:r>
+    </w:p>
+    <w:p>
+      <w:pPr>
+        <w:pStyle w:val="Listenabsatz"/>
+        <w:rPr>
+          <w:sz w:val="28"/>
+          <w:szCs w:val="28"/>
+        </w:rPr>
+      </w:pPr>
+    </w:p>
+    <w:p>
+      <w:pPr>
+        <w:pStyle w:val="Listenabsatz"/>
         <w:numPr>
           <w:ilvl w:val="0"/>
           <w:numId w:val="5"/>
@@ -1933,12 +2101,26 @@
           <w:sz w:val="28"/>
           <w:szCs w:val="28"/>
         </w:rPr>
-        <w:t>Sollte beim Import der Dateien etwas falsch gelaufen sein, erscheint ein roter Hinweis mit dem genauen Grund (bei z.B. einer fehlerhaften oder falschen Datei)</w:t>
-      </w:r>
-    </w:p>
-    <w:p>
-      <w:pPr>
-        <w:pStyle w:val="ListParagraph"/>
+        <w:t>Sollte beim Import der Dateien etwas falsch gelaufen sein, erscheint ein roter Hinweis mit dem genauen Grund (bei z.B. einer fehlerhaf</w:t>
+      </w:r>
+      <w:r>
+        <w:rPr>
+          <w:sz w:val="28"/>
+          <w:szCs w:val="28"/>
+        </w:rPr>
+        <w:t>ten oder falschen Datei)</w:t>
+      </w:r>
+      <w:r>
+        <w:rPr>
+          <w:sz w:val="28"/>
+          <w:szCs w:val="28"/>
+        </w:rPr>
+        <w:t>.</w:t>
+      </w:r>
+    </w:p>
+    <w:p>
+      <w:pPr>
+        <w:pStyle w:val="Listenabsatz"/>
         <w:numPr>
           <w:ilvl w:val="0"/>
           <w:numId w:val="5"/>
@@ -1953,21 +2135,56 @@
           <w:sz w:val="28"/>
           <w:szCs w:val="28"/>
         </w:rPr>
-        <w:t>Anschließend gelangt man zurück zur Eingabemaske „Dateien auswählen“</w:t>
-      </w:r>
-    </w:p>
-    <w:p>
-      <w:pPr>
-        <w:pStyle w:val="ListParagraph"/>
-        <w:rPr>
-          <w:sz w:val="28"/>
-          <w:szCs w:val="28"/>
-        </w:rPr>
-      </w:pPr>
-    </w:p>
-    <w:p>
-      <w:pPr>
-        <w:pStyle w:val="Heading1"/>
+        <w:t>Anschließend gelang</w:t>
+      </w:r>
+      <w:r>
+        <w:rPr>
+          <w:sz w:val="28"/>
+          <w:szCs w:val="28"/>
+        </w:rPr>
+        <w:t>en</w:t>
+      </w:r>
+      <w:r>
+        <w:rPr>
+          <w:sz w:val="28"/>
+          <w:szCs w:val="28"/>
+        </w:rPr>
+        <w:t xml:space="preserve"> </w:t>
+      </w:r>
+      <w:r>
+        <w:rPr>
+          <w:sz w:val="28"/>
+          <w:szCs w:val="28"/>
+        </w:rPr>
+        <w:t>Sie</w:t>
+      </w:r>
+      <w:r>
+        <w:rPr>
+          <w:sz w:val="28"/>
+          <w:szCs w:val="28"/>
+        </w:rPr>
+        <w:t xml:space="preserve"> zurück zur Eingabemaske „Dateien auswählen“</w:t>
+      </w:r>
+      <w:r>
+        <w:rPr>
+          <w:sz w:val="28"/>
+          <w:szCs w:val="28"/>
+        </w:rPr>
+        <w:t>.</w:t>
+      </w:r>
+    </w:p>
+    <w:p>
+      <w:pPr>
+        <w:pStyle w:val="Listenabsatz"/>
+        <w:rPr>
+          <w:sz w:val="28"/>
+          <w:szCs w:val="28"/>
+        </w:rPr>
+      </w:pPr>
+    </w:p>
+    <w:p>
+      <w:pPr>
+        <w:pStyle w:val="berschrift1"/>
         <w:numPr>
           <w:ilvl w:val="0"/>
           <w:numId w:val="1"/>
@@ -2046,7 +2263,7 @@
                     <pic:cNvPicPr/>
                   </pic:nvPicPr>
                   <pic:blipFill>
-                    <a:blip r:embed="rId20"/>
+                    <a:blip r:embed="rId12"/>
                     <a:stretch>
                       <a:fillRect/>
                     </a:stretch>
@@ -2104,12 +2321,19 @@
           <w:szCs w:val="28"/>
         </w:rPr>
         <w:lastRenderedPageBreak/>
-        <w:t>Dort stehen folgende Excel-Dateien zum Herunterladen bereit:</w:t>
-      </w:r>
-    </w:p>
-    <w:p>
-      <w:pPr>
-        <w:pStyle w:val="ListParagraph"/>
+        <w:t>Dort stehen folgende Excel-Dateien zum Herunterladen bere</w:t>
+      </w:r>
+      <w:r>
+        <w:rPr>
+          <w:sz w:val="28"/>
+          <w:szCs w:val="28"/>
+        </w:rPr>
+        <w:t>it:</w:t>
+      </w:r>
+    </w:p>
+    <w:p>
+      <w:pPr>
+        <w:pStyle w:val="Listenabsatz"/>
         <w:numPr>
           <w:ilvl w:val="0"/>
           <w:numId w:val="6"/>
@@ -2131,10 +2355,17 @@
         </w:rPr>
         <w:t>: Personalisierte Laufzettel der Schüler:innen, 4 pro DIN-A4-Seite, zum Ausschneiden</w:t>
       </w:r>
-    </w:p>
-    <w:p>
-      <w:pPr>
-        <w:pStyle w:val="ListParagraph"/>
+      <w:r>
+        <w:rPr>
+          <w:sz w:val="28"/>
+          <w:szCs w:val="28"/>
+        </w:rPr>
+        <w:t>.</w:t>
+      </w:r>
+    </w:p>
+    <w:p>
+      <w:pPr>
+        <w:pStyle w:val="Listenabsatz"/>
         <w:numPr>
           <w:ilvl w:val="0"/>
           <w:numId w:val="6"/>
@@ -2156,10 +2387,17 @@
         </w:rPr>
         <w:t>: Für die Unternehmen zur Teilnehmerübersicht</w:t>
       </w:r>
-    </w:p>
-    <w:p>
-      <w:pPr>
-        <w:pStyle w:val="ListParagraph"/>
+      <w:r>
+        <w:rPr>
+          <w:sz w:val="28"/>
+          <w:szCs w:val="28"/>
+        </w:rPr>
+        <w:t>.</w:t>
+      </w:r>
+    </w:p>
+    <w:p>
+      <w:pPr>
+        <w:pStyle w:val="Listenabsatz"/>
         <w:numPr>
           <w:ilvl w:val="0"/>
           <w:numId w:val="6"/>
@@ -2181,18 +2419,25 @@
         </w:rPr>
         <w:t>: Gesamtliste der Unternehmen mit zugeteiltem Räumen und der Zeitslots</w:t>
       </w:r>
-    </w:p>
-    <w:p>
-      <w:pPr>
-        <w:rPr>
-          <w:sz w:val="28"/>
-          <w:szCs w:val="28"/>
-        </w:rPr>
-      </w:pPr>
-    </w:p>
-    <w:p>
-      <w:pPr>
-        <w:pStyle w:val="Heading1"/>
+      <w:r>
+        <w:rPr>
+          <w:sz w:val="28"/>
+          <w:szCs w:val="28"/>
+        </w:rPr>
+        <w:t>.</w:t>
+      </w:r>
+    </w:p>
+    <w:p>
+      <w:pPr>
+        <w:rPr>
+          <w:sz w:val="28"/>
+          <w:szCs w:val="28"/>
+        </w:rPr>
+      </w:pPr>
+    </w:p>
+    <w:p>
+      <w:pPr>
+        <w:pStyle w:val="berschrift1"/>
         <w:numPr>
           <w:ilvl w:val="0"/>
           <w:numId w:val="1"/>
@@ -2209,7 +2454,14 @@
           <w:b/>
           <w:bCs/>
         </w:rPr>
-        <w:t>Fehlersuche und häufige Probleme</w:t>
+        <w:t>F</w:t>
+      </w:r>
+      <w:r>
+        <w:rPr>
+          <w:b/>
+          <w:bCs/>
+        </w:rPr>
+        <w:t>ehlersuche und häufige Probleme</w:t>
       </w:r>
       <w:bookmarkEnd w:id="6"/>
     </w:p>
@@ -2230,12 +2482,6 @@
         <w:gridCol w:w="3706"/>
       </w:tblGrid>
       <w:tr>
-        <w:tblPrEx>
-          <w:tblCellMar>
-            <w:top w:w="0" w:type="dxa"/>
-            <w:bottom w:w="0" w:type="dxa"/>
-          </w:tblCellMar>
-        </w:tblPrEx>
         <w:tc>
           <w:tcPr>
             <w:tcW w:w="3384" w:type="dxa"/>
@@ -2353,12 +2599,6 @@
         </w:tc>
       </w:tr>
       <w:tr>
-        <w:tblPrEx>
-          <w:tblCellMar>
-            <w:top w:w="0" w:type="dxa"/>
-            <w:bottom w:w="0" w:type="dxa"/>
-          </w:tblCellMar>
-        </w:tblPrEx>
         <w:tc>
           <w:tcPr>
             <w:tcW w:w="3384" w:type="dxa"/>
@@ -2466,12 +2706,6 @@
         </w:tc>
       </w:tr>
       <w:tr>
-        <w:tblPrEx>
-          <w:tblCellMar>
-            <w:top w:w="0" w:type="dxa"/>
-            <w:bottom w:w="0" w:type="dxa"/>
-          </w:tblCellMar>
-        </w:tblPrEx>
         <w:tc>
           <w:tcPr>
             <w:tcW w:w="3384" w:type="dxa"/>
@@ -2538,7 +2772,14 @@
                 <w:sz w:val="28"/>
                 <w:szCs w:val="28"/>
               </w:rPr>
-              <w:t>Kein Zugriff auf den Downloads-Ordner</w:t>
+              <w:t xml:space="preserve">Kein Zugriff auf den </w:t>
+            </w:r>
+            <w:r>
+              <w:rPr>
+                <w:sz w:val="28"/>
+                <w:szCs w:val="28"/>
+              </w:rPr>
+              <w:t>Downloads-Ordner</w:t>
             </w:r>
           </w:p>
         </w:tc>
@@ -2579,12 +2820,6 @@
         </w:tc>
       </w:tr>
       <w:tr>
-        <w:tblPrEx>
-          <w:tblCellMar>
-            <w:top w:w="0" w:type="dxa"/>
-            <w:bottom w:w="0" w:type="dxa"/>
-          </w:tblCellMar>
-        </w:tblPrEx>
         <w:tc>
           <w:tcPr>
             <w:tcW w:w="3384" w:type="dxa"/>
@@ -2702,7 +2937,7 @@
     </w:p>
     <w:p>
       <w:pPr>
-        <w:pStyle w:val="Heading1"/>
+        <w:pStyle w:val="berschrift1"/>
         <w:numPr>
           <w:ilvl w:val="0"/>
           <w:numId w:val="1"/>
@@ -2743,7 +2978,21 @@
           <w:sz w:val="28"/>
           <w:szCs w:val="28"/>
         </w:rPr>
-        <w:t>Für weitere Fragen oder technische Unterstützung wende dich an:</w:t>
+        <w:t>Für weitere Fragen oder technische Unterstützung wende</w:t>
+      </w:r>
+      <w:r>
+        <w:rPr>
+          <w:sz w:val="28"/>
+          <w:szCs w:val="28"/>
+        </w:rPr>
+        <w:t>n Sie sich gerne</w:t>
+      </w:r>
+      <w:r>
+        <w:rPr>
+          <w:sz w:val="28"/>
+          <w:szCs w:val="28"/>
+        </w:rPr>
+        <w:t xml:space="preserve"> an:</w:t>
       </w:r>
     </w:p>
     <w:p>
@@ -2791,7 +3040,7 @@
 </file>
 
 <file path=word/endnotes.xml><?xml version="1.0" encoding="utf-8"?>
-<w:endnotes xmlns:wpc="http://schemas.microsoft.com/office/word/2010/wordprocessingCanvas" xmlns:cx="http://schemas.microsoft.com/office/drawing/2014/chartex" xmlns:cx1="http://schemas.microsoft.com/office/drawing/2015/9/8/chartex" xmlns:cx2="http://schemas.microsoft.com/office/drawing/2015/10/21/chartex" xmlns:cx3="http://schemas.microsoft.com/office/drawing/2016/5/9/chartex" xmlns:cx4="http://schemas.microsoft.com/office/drawing/2016/5/10/chartex" xmlns:cx5="http://schemas.microsoft.com/office/drawing/2016/5/11/chartex" xmlns:cx6="http://schemas.microsoft.com/office/drawing/2016/5/12/chartex" xmlns:cx7="http://schemas.microsoft.com/office/drawing/2016/5/13/chartex" xmlns:cx8="http://schemas.microsoft.com/office/drawing/2016/5/14/chartex" xmlns:mc="http://schemas.openxmlformats.org/markup-compatibility/2006" xmlns:aink="http://schemas.microsoft.com/office/drawing/2016/ink" xmlns:am3d="http://schemas.microsoft.com/office/drawing/2017/model3d" xmlns:o="urn:schemas-microsoft-com:office:office" xmlns:oel="http://schemas.microsoft.com/office/2019/extlst" xmlns:r="http://schemas.openxmlformats.org/officeDocument/2006/relationships" xmlns:m="http://schemas.openxmlformats.org/officeDocument/2006/math" xmlns:v="urn:schemas-microsoft-com:vml" xmlns:wp14="http://schemas.microsoft.com/office/word/2010/wordprocessingDrawing" xmlns:wp="http://schemas.openxmlformats.org/drawingml/2006/wordprocessingDrawing" xmlns:w10="urn:schemas-microsoft-com:office:word" xmlns:w="http://schemas.openxmlformats.org/wordprocessingml/2006/main" xmlns:w14="http://schemas.microsoft.com/office/word/2010/wordml" xmlns:w15="http://schemas.microsoft.com/office/word/2012/wordml" xmlns:w16cex="http://schemas.microsoft.com/office/word/2018/wordml/cex" xmlns:w16cid="http://schemas.microsoft.com/office/word/2016/wordml/cid" xmlns:w16="http://schemas.microsoft.com/office/word/2018/wordml" xmlns:w16du="http://schemas.microsoft.com/office/word/2023/wordml/word16du" xmlns:w16sdtdh="http://schemas.microsoft.com/office/word/2020/wordml/sdtdatahash" xmlns:w16sdtfl="http://schemas.microsoft.com/office/word/2024/wordml/sdtformatlock" xmlns:w16se="http://schemas.microsoft.com/office/word/2015/wordml/symex" xmlns:wpg="http://schemas.microsoft.com/office/word/2010/wordprocessingGroup" xmlns:wpi="http://schemas.microsoft.com/office/word/2010/wordprocessingInk" xmlns:wne="http://schemas.microsoft.com/office/word/2006/wordml" xmlns:wps="http://schemas.microsoft.com/office/word/2010/wordprocessingShape" mc:Ignorable="w14 w15 w16se w16cid w16 w16cex w16sdtdh w16sdtfl w16du wp14">
+<w:endnotes xmlns:wpc="http://schemas.microsoft.com/office/word/2010/wordprocessingCanvas" xmlns:cx="http://schemas.microsoft.com/office/drawing/2014/chartex" xmlns:cx1="http://schemas.microsoft.com/office/drawing/2015/9/8/chartex" xmlns:cx2="http://schemas.microsoft.com/office/drawing/2015/10/21/chartex" xmlns:cx3="http://schemas.microsoft.com/office/drawing/2016/5/9/chartex" xmlns:cx4="http://schemas.microsoft.com/office/drawing/2016/5/10/chartex" xmlns:cx5="http://schemas.microsoft.com/office/drawing/2016/5/11/chartex" xmlns:cx6="http://schemas.microsoft.com/office/drawing/2016/5/12/chartex" xmlns:cx7="http://schemas.microsoft.com/office/drawing/2016/5/13/chartex" xmlns:cx8="http://schemas.microsoft.com/office/drawing/2016/5/14/chartex" xmlns:mc="http://schemas.openxmlformats.org/markup-compatibility/2006" xmlns:aink="http://schemas.microsoft.com/office/drawing/2016/ink" xmlns:am3d="http://schemas.microsoft.com/office/drawing/2017/model3d" xmlns:o="urn:schemas-microsoft-com:office:office" xmlns:r="http://schemas.openxmlformats.org/officeDocument/2006/relationships" xmlns:m="http://schemas.openxmlformats.org/officeDocument/2006/math" xmlns:v="urn:schemas-microsoft-com:vml" xmlns:wp14="http://schemas.microsoft.com/office/word/2010/wordprocessingDrawing" xmlns:wp="http://schemas.openxmlformats.org/drawingml/2006/wordprocessingDrawing" xmlns:w10="urn:schemas-microsoft-com:office:word" xmlns:w="http://schemas.openxmlformats.org/wordprocessingml/2006/main" xmlns:w14="http://schemas.microsoft.com/office/word/2010/wordml" xmlns:w15="http://schemas.microsoft.com/office/word/2012/wordml" xmlns:w16cex="http://schemas.microsoft.com/office/word/2018/wordml/cex" xmlns:w16cid="http://schemas.microsoft.com/office/word/2016/wordml/cid" xmlns:w16="http://schemas.microsoft.com/office/word/2018/wordml" xmlns:w16sdtdh="http://schemas.microsoft.com/office/word/2020/wordml/sdtdatahash" xmlns:w16se="http://schemas.microsoft.com/office/word/2015/wordml/symex" xmlns:wpg="http://schemas.microsoft.com/office/word/2010/wordprocessingGroup" xmlns:wpi="http://schemas.microsoft.com/office/word/2010/wordprocessingInk" xmlns:wne="http://schemas.microsoft.com/office/word/2006/wordml" xmlns:wps="http://schemas.microsoft.com/office/word/2010/wordprocessingShape" mc:Ignorable="w14 w15 w16se w16cid w16 w16cex w16sdtdh wp14">
   <w:endnote w:type="separator" w:id="-1">
     <w:p>
       <w:pPr>
@@ -2816,7 +3065,7 @@
 </file>
 
 <file path=word/footnotes.xml><?xml version="1.0" encoding="utf-8"?>
-<w:footnotes xmlns:wpc="http://schemas.microsoft.com/office/word/2010/wordprocessingCanvas" xmlns:cx="http://schemas.microsoft.com/office/drawing/2014/chartex" xmlns:cx1="http://schemas.microsoft.com/office/drawing/2015/9/8/chartex" xmlns:cx2="http://schemas.microsoft.com/office/drawing/2015/10/21/chartex" xmlns:cx3="http://schemas.microsoft.com/office/drawing/2016/5/9/chartex" xmlns:cx4="http://schemas.microsoft.com/office/drawing/2016/5/10/chartex" xmlns:cx5="http://schemas.microsoft.com/office/drawing/2016/5/11/chartex" xmlns:cx6="http://schemas.microsoft.com/office/drawing/2016/5/12/chartex" xmlns:cx7="http://schemas.microsoft.com/office/drawing/2016/5/13/chartex" xmlns:cx8="http://schemas.microsoft.com/office/drawing/2016/5/14/chartex" xmlns:mc="http://schemas.openxmlformats.org/markup-compatibility/2006" xmlns:aink="http://schemas.microsoft.com/office/drawing/2016/ink" xmlns:am3d="http://schemas.microsoft.com/office/drawing/2017/model3d" xmlns:o="urn:schemas-microsoft-com:office:office" xmlns:oel="http://schemas.microsoft.com/office/2019/extlst" xmlns:r="http://schemas.openxmlformats.org/officeDocument/2006/relationships" xmlns:m="http://schemas.openxmlformats.org/officeDocument/2006/math" xmlns:v="urn:schemas-microsoft-com:vml" xmlns:wp14="http://schemas.microsoft.com/office/word/2010/wordprocessingDrawing" xmlns:wp="http://schemas.openxmlformats.org/drawingml/2006/wordprocessingDrawing" xmlns:w10="urn:schemas-microsoft-com:office:word" xmlns:w="http://schemas.openxmlformats.org/wordprocessingml/2006/main" xmlns:w14="http://schemas.microsoft.com/office/word/2010/wordml" xmlns:w15="http://schemas.microsoft.com/office/word/2012/wordml" xmlns:w16cex="http://schemas.microsoft.com/office/word/2018/wordml/cex" xmlns:w16cid="http://schemas.microsoft.com/office/word/2016/wordml/cid" xmlns:w16="http://schemas.microsoft.com/office/word/2018/wordml" xmlns:w16du="http://schemas.microsoft.com/office/word/2023/wordml/word16du" xmlns:w16sdtdh="http://schemas.microsoft.com/office/word/2020/wordml/sdtdatahash" xmlns:w16sdtfl="http://schemas.microsoft.com/office/word/2024/wordml/sdtformatlock" xmlns:w16se="http://schemas.microsoft.com/office/word/2015/wordml/symex" xmlns:wpg="http://schemas.microsoft.com/office/word/2010/wordprocessingGroup" xmlns:wpi="http://schemas.microsoft.com/office/word/2010/wordprocessingInk" xmlns:wne="http://schemas.microsoft.com/office/word/2006/wordml" xmlns:wps="http://schemas.microsoft.com/office/word/2010/wordprocessingShape" mc:Ignorable="w14 w15 w16se w16cid w16 w16cex w16sdtdh w16sdtfl w16du wp14">
+<w:footnotes xmlns:wpc="http://schemas.microsoft.com/office/word/2010/wordprocessingCanvas" xmlns:cx="http://schemas.microsoft.com/office/drawing/2014/chartex" xmlns:cx1="http://schemas.microsoft.com/office/drawing/2015/9/8/chartex" xmlns:cx2="http://schemas.microsoft.com/office/drawing/2015/10/21/chartex" xmlns:cx3="http://schemas.microsoft.com/office/drawing/2016/5/9/chartex" xmlns:cx4="http://schemas.microsoft.com/office/drawing/2016/5/10/chartex" xmlns:cx5="http://schemas.microsoft.com/office/drawing/2016/5/11/chartex" xmlns:cx6="http://schemas.microsoft.com/office/drawing/2016/5/12/chartex" xmlns:cx7="http://schemas.microsoft.com/office/drawing/2016/5/13/chartex" xmlns:cx8="http://schemas.microsoft.com/office/drawing/2016/5/14/chartex" xmlns:mc="http://schemas.openxmlformats.org/markup-compatibility/2006" xmlns:aink="http://schemas.microsoft.com/office/drawing/2016/ink" xmlns:am3d="http://schemas.microsoft.com/office/drawing/2017/model3d" xmlns:o="urn:schemas-microsoft-com:office:office" xmlns:r="http://schemas.openxmlformats.org/officeDocument/2006/relationships" xmlns:m="http://schemas.openxmlformats.org/officeDocument/2006/math" xmlns:v="urn:schemas-microsoft-com:vml" xmlns:wp14="http://schemas.microsoft.com/office/word/2010/wordprocessingDrawing" xmlns:wp="http://schemas.openxmlformats.org/drawingml/2006/wordprocessingDrawing" xmlns:w10="urn:schemas-microsoft-com:office:word" xmlns:w="http://schemas.openxmlformats.org/wordprocessingml/2006/main" xmlns:w14="http://schemas.microsoft.com/office/word/2010/wordml" xmlns:w15="http://schemas.microsoft.com/office/word/2012/wordml" xmlns:w16cex="http://schemas.microsoft.com/office/word/2018/wordml/cex" xmlns:w16cid="http://schemas.microsoft.com/office/word/2016/wordml/cid" xmlns:w16="http://schemas.microsoft.com/office/word/2018/wordml" xmlns:w16sdtdh="http://schemas.microsoft.com/office/word/2020/wordml/sdtdatahash" xmlns:w16se="http://schemas.microsoft.com/office/word/2015/wordml/symex" xmlns:wpg="http://schemas.microsoft.com/office/word/2010/wordprocessingGroup" xmlns:wpi="http://schemas.microsoft.com/office/word/2010/wordprocessingInk" xmlns:wne="http://schemas.microsoft.com/office/word/2006/wordml" xmlns:wps="http://schemas.microsoft.com/office/word/2010/wordprocessingShape" mc:Ignorable="w14 w15 w16se w16cid w16 w16cex w16sdtdh wp14">
   <w:footnote w:type="separator" w:id="-1">
     <w:p>
       <w:pPr>
@@ -2844,7 +3093,7 @@
 </file>
 
 <file path=word/numbering.xml><?xml version="1.0" encoding="utf-8"?>
-<w:numbering xmlns:wpc="http://schemas.microsoft.com/office/word/2010/wordprocessingCanvas" xmlns:cx="http://schemas.microsoft.com/office/drawing/2014/chartex" xmlns:cx1="http://schemas.microsoft.com/office/drawing/2015/9/8/chartex" xmlns:cx2="http://schemas.microsoft.com/office/drawing/2015/10/21/chartex" xmlns:cx3="http://schemas.microsoft.com/office/drawing/2016/5/9/chartex" xmlns:cx4="http://schemas.microsoft.com/office/drawing/2016/5/10/chartex" xmlns:cx5="http://schemas.microsoft.com/office/drawing/2016/5/11/chartex" xmlns:cx6="http://schemas.microsoft.com/office/drawing/2016/5/12/chartex" xmlns:cx7="http://schemas.microsoft.com/office/drawing/2016/5/13/chartex" xmlns:cx8="http://schemas.microsoft.com/office/drawing/2016/5/14/chartex" xmlns:mc="http://schemas.openxmlformats.org/markup-compatibility/2006" xmlns:aink="http://schemas.microsoft.com/office/drawing/2016/ink" xmlns:am3d="http://schemas.microsoft.com/office/drawing/2017/model3d" xmlns:o="urn:schemas-microsoft-com:office:office" xmlns:oel="http://schemas.microsoft.com/office/2019/extlst" xmlns:r="http://schemas.openxmlformats.org/officeDocument/2006/relationships" xmlns:m="http://schemas.openxmlformats.org/officeDocument/2006/math" xmlns:v="urn:schemas-microsoft-com:vml" xmlns:wp14="http://schemas.microsoft.com/office/word/2010/wordprocessingDrawing" xmlns:wp="http://schemas.openxmlformats.org/drawingml/2006/wordprocessingDrawing" xmlns:w10="urn:schemas-microsoft-com:office:word" xmlns:w="http://schemas.openxmlformats.org/wordprocessingml/2006/main" xmlns:w14="http://schemas.microsoft.com/office/word/2010/wordml" xmlns:w15="http://schemas.microsoft.com/office/word/2012/wordml" xmlns:w16cex="http://schemas.microsoft.com/office/word/2018/wordml/cex" xmlns:w16cid="http://schemas.microsoft.com/office/word/2016/wordml/cid" xmlns:w16="http://schemas.microsoft.com/office/word/2018/wordml" xmlns:w16du="http://schemas.microsoft.com/office/word/2023/wordml/word16du" xmlns:w16sdtdh="http://schemas.microsoft.com/office/word/2020/wordml/sdtdatahash" xmlns:w16sdtfl="http://schemas.microsoft.com/office/word/2024/wordml/sdtformatlock" xmlns:w16se="http://schemas.microsoft.com/office/word/2015/wordml/symex" xmlns:wpg="http://schemas.microsoft.com/office/word/2010/wordprocessingGroup" xmlns:wpi="http://schemas.microsoft.com/office/word/2010/wordprocessingInk" xmlns:wne="http://schemas.microsoft.com/office/word/2006/wordml" xmlns:wps="http://schemas.microsoft.com/office/word/2010/wordprocessingShape" mc:Ignorable="w14 w15 w16se w16cid w16 w16cex w16sdtdh w16sdtfl w16du wp14">
+<w:numbering xmlns:wpc="http://schemas.microsoft.com/office/word/2010/wordprocessingCanvas" xmlns:cx="http://schemas.microsoft.com/office/drawing/2014/chartex" xmlns:cx1="http://schemas.microsoft.com/office/drawing/2015/9/8/chartex" xmlns:cx2="http://schemas.microsoft.com/office/drawing/2015/10/21/chartex" xmlns:cx3="http://schemas.microsoft.com/office/drawing/2016/5/9/chartex" xmlns:cx4="http://schemas.microsoft.com/office/drawing/2016/5/10/chartex" xmlns:cx5="http://schemas.microsoft.com/office/drawing/2016/5/11/chartex" xmlns:cx6="http://schemas.microsoft.com/office/drawing/2016/5/12/chartex" xmlns:cx7="http://schemas.microsoft.com/office/drawing/2016/5/13/chartex" xmlns:cx8="http://schemas.microsoft.com/office/drawing/2016/5/14/chartex" xmlns:mc="http://schemas.openxmlformats.org/markup-compatibility/2006" xmlns:aink="http://schemas.microsoft.com/office/drawing/2016/ink" xmlns:am3d="http://schemas.microsoft.com/office/drawing/2017/model3d" xmlns:o="urn:schemas-microsoft-com:office:office" xmlns:r="http://schemas.openxmlformats.org/officeDocument/2006/relationships" xmlns:m="http://schemas.openxmlformats.org/officeDocument/2006/math" xmlns:v="urn:schemas-microsoft-com:vml" xmlns:wp14="http://schemas.microsoft.com/office/word/2010/wordprocessingDrawing" xmlns:wp="http://schemas.openxmlformats.org/drawingml/2006/wordprocessingDrawing" xmlns:w10="urn:schemas-microsoft-com:office:word" xmlns:w="http://schemas.openxmlformats.org/wordprocessingml/2006/main" xmlns:w14="http://schemas.microsoft.com/office/word/2010/wordml" xmlns:w15="http://schemas.microsoft.com/office/word/2012/wordml" xmlns:w16cex="http://schemas.microsoft.com/office/word/2018/wordml/cex" xmlns:w16cid="http://schemas.microsoft.com/office/word/2016/wordml/cid" xmlns:w16="http://schemas.microsoft.com/office/word/2018/wordml" xmlns:w16sdtdh="http://schemas.microsoft.com/office/word/2020/wordml/sdtdatahash" xmlns:w16se="http://schemas.microsoft.com/office/word/2015/wordml/symex" xmlns:wpg="http://schemas.microsoft.com/office/word/2010/wordprocessingGroup" xmlns:wpi="http://schemas.microsoft.com/office/word/2010/wordprocessingInk" xmlns:wne="http://schemas.microsoft.com/office/word/2006/wordml" xmlns:wps="http://schemas.microsoft.com/office/word/2010/wordprocessingShape" mc:Ignorable="w14 w15 w16se w16cid w16 w16cex w16sdtdh wp14">
   <w:abstractNum w:abstractNumId="0" w15:restartNumberingAfterBreak="0">
     <w:nsid w:val="251A03E6"/>
     <w:multiLevelType w:val="multilevel"/>
@@ -3451,29 +3700,29 @@
       </w:rPr>
     </w:lvl>
   </w:abstractNum>
-  <w:num w:numId="1" w16cid:durableId="487328916">
+  <w:num w:numId="1">
     <w:abstractNumId w:val="3"/>
   </w:num>
-  <w:num w:numId="2" w16cid:durableId="1728992548">
+  <w:num w:numId="2">
     <w:abstractNumId w:val="1"/>
   </w:num>
-  <w:num w:numId="3" w16cid:durableId="2045011331">
+  <w:num w:numId="3">
     <w:abstractNumId w:val="5"/>
   </w:num>
-  <w:num w:numId="4" w16cid:durableId="1115633695">
+  <w:num w:numId="4">
     <w:abstractNumId w:val="0"/>
   </w:num>
-  <w:num w:numId="5" w16cid:durableId="2122718782">
+  <w:num w:numId="5">
     <w:abstractNumId w:val="2"/>
   </w:num>
-  <w:num w:numId="6" w16cid:durableId="129831011">
+  <w:num w:numId="6">
     <w:abstractNumId w:val="4"/>
   </w:num>
 </w:numbering>
 </file>
 
 <file path=word/styles.xml><?xml version="1.0" encoding="utf-8"?>
-<w:styles xmlns:mc="http://schemas.openxmlformats.org/markup-compatibility/2006" xmlns:r="http://schemas.openxmlformats.org/officeDocument/2006/relationships" xmlns:w="http://schemas.openxmlformats.org/wordprocessingml/2006/main" xmlns:w14="http://schemas.microsoft.com/office/word/2010/wordml" xmlns:w15="http://schemas.microsoft.com/office/word/2012/wordml" xmlns:w16cex="http://schemas.microsoft.com/office/word/2018/wordml/cex" xmlns:w16cid="http://schemas.microsoft.com/office/word/2016/wordml/cid" xmlns:w16="http://schemas.microsoft.com/office/word/2018/wordml" xmlns:w16du="http://schemas.microsoft.com/office/word/2023/wordml/word16du" xmlns:w16sdtdh="http://schemas.microsoft.com/office/word/2020/wordml/sdtdatahash" xmlns:w16sdtfl="http://schemas.microsoft.com/office/word/2024/wordml/sdtformatlock" xmlns:w16se="http://schemas.microsoft.com/office/word/2015/wordml/symex" mc:Ignorable="w14 w15 w16se w16cid w16 w16cex w16sdtdh w16sdtfl w16du">
+<w:styles xmlns:mc="http://schemas.openxmlformats.org/markup-compatibility/2006" xmlns:r="http://schemas.openxmlformats.org/officeDocument/2006/relationships" xmlns:w="http://schemas.openxmlformats.org/wordprocessingml/2006/main" xmlns:w14="http://schemas.microsoft.com/office/word/2010/wordml" xmlns:w15="http://schemas.microsoft.com/office/word/2012/wordml" xmlns:w16cex="http://schemas.microsoft.com/office/word/2018/wordml/cex" xmlns:w16cid="http://schemas.microsoft.com/office/word/2016/wordml/cid" xmlns:w16="http://schemas.microsoft.com/office/word/2018/wordml" xmlns:w16sdtdh="http://schemas.microsoft.com/office/word/2020/wordml/sdtdatahash" xmlns:w16se="http://schemas.microsoft.com/office/word/2015/wordml/symex" mc:Ignorable="w14 w15 w16se w16cid w16 w16cex w16sdtdh">
   <w:docDefaults>
     <w:rPrDefault>
       <w:rPr>
@@ -3868,17 +4117,17 @@
     <w:lsdException w:name="Unresolved Mention" w:semiHidden="1" w:unhideWhenUsed="1"/>
     <w:lsdException w:name="Smart Link" w:semiHidden="1" w:unhideWhenUsed="1"/>
   </w:latentStyles>
-  <w:style w:type="paragraph" w:default="1" w:styleId="Normal">
+  <w:style w:type="paragraph" w:default="1" w:styleId="Standard">
     <w:name w:val="Normal"/>
     <w:qFormat/>
     <w:pPr>
       <w:suppressAutoHyphens/>
     </w:pPr>
   </w:style>
-  <w:style w:type="paragraph" w:styleId="Heading1">
+  <w:style w:type="paragraph" w:styleId="berschrift1">
     <w:name w:val="heading 1"/>
-    <w:basedOn w:val="Normal"/>
-    <w:next w:val="Normal"/>
+    <w:basedOn w:val="Standard"/>
+    <w:next w:val="Standard"/>
     <w:uiPriority w:val="9"/>
     <w:qFormat/>
     <w:pPr>
@@ -3893,10 +4142,10 @@
       <w:szCs w:val="36"/>
     </w:rPr>
   </w:style>
-  <w:style w:type="paragraph" w:styleId="Heading2">
+  <w:style w:type="paragraph" w:styleId="berschrift2">
     <w:name w:val="heading 2"/>
-    <w:basedOn w:val="Normal"/>
-    <w:next w:val="Normal"/>
+    <w:basedOn w:val="Standard"/>
+    <w:next w:val="Standard"/>
     <w:uiPriority w:val="9"/>
     <w:semiHidden/>
     <w:unhideWhenUsed/>
@@ -3913,10 +4162,10 @@
       <w:szCs w:val="32"/>
     </w:rPr>
   </w:style>
-  <w:style w:type="paragraph" w:styleId="Heading3">
+  <w:style w:type="paragraph" w:styleId="berschrift3">
     <w:name w:val="heading 3"/>
-    <w:basedOn w:val="Normal"/>
-    <w:next w:val="Normal"/>
+    <w:basedOn w:val="Standard"/>
+    <w:next w:val="Standard"/>
     <w:uiPriority w:val="9"/>
     <w:semiHidden/>
     <w:unhideWhenUsed/>
@@ -3933,10 +4182,10 @@
       <w:szCs w:val="28"/>
     </w:rPr>
   </w:style>
-  <w:style w:type="paragraph" w:styleId="Heading4">
+  <w:style w:type="paragraph" w:styleId="berschrift4">
     <w:name w:val="heading 4"/>
-    <w:basedOn w:val="Normal"/>
-    <w:next w:val="Normal"/>
+    <w:basedOn w:val="Standard"/>
+    <w:next w:val="Standard"/>
     <w:uiPriority w:val="9"/>
     <w:semiHidden/>
     <w:unhideWhenUsed/>
@@ -3953,10 +4202,10 @@
       <w:szCs w:val="24"/>
     </w:rPr>
   </w:style>
-  <w:style w:type="paragraph" w:styleId="Heading5">
+  <w:style w:type="paragraph" w:styleId="berschrift5">
     <w:name w:val="heading 5"/>
-    <w:basedOn w:val="Normal"/>
-    <w:next w:val="Normal"/>
+    <w:basedOn w:val="Standard"/>
+    <w:next w:val="Standard"/>
     <w:uiPriority w:val="9"/>
     <w:semiHidden/>
     <w:unhideWhenUsed/>
@@ -3972,10 +4221,10 @@
       <w:color w:val="535356"/>
     </w:rPr>
   </w:style>
-  <w:style w:type="paragraph" w:styleId="Heading6">
+  <w:style w:type="paragraph" w:styleId="berschrift6">
     <w:name w:val="heading 6"/>
-    <w:basedOn w:val="Normal"/>
-    <w:next w:val="Normal"/>
+    <w:basedOn w:val="Standard"/>
+    <w:next w:val="Standard"/>
     <w:uiPriority w:val="9"/>
     <w:semiHidden/>
     <w:unhideWhenUsed/>
@@ -3993,10 +4242,10 @@
       <w:color w:val="37373A"/>
     </w:rPr>
   </w:style>
-  <w:style w:type="paragraph" w:styleId="Heading7">
+  <w:style w:type="paragraph" w:styleId="berschrift7">
     <w:name w:val="heading 7"/>
-    <w:basedOn w:val="Normal"/>
-    <w:next w:val="Normal"/>
+    <w:basedOn w:val="Standard"/>
+    <w:next w:val="Standard"/>
     <w:pPr>
       <w:keepNext/>
       <w:keepLines/>
@@ -4009,10 +4258,10 @@
       <w:color w:val="37373A"/>
     </w:rPr>
   </w:style>
-  <w:style w:type="paragraph" w:styleId="Heading8">
+  <w:style w:type="paragraph" w:styleId="berschrift8">
     <w:name w:val="heading 8"/>
-    <w:basedOn w:val="Normal"/>
-    <w:next w:val="Normal"/>
+    <w:basedOn w:val="Standard"/>
+    <w:next w:val="Standard"/>
     <w:pPr>
       <w:keepNext/>
       <w:keepLines/>
@@ -4027,10 +4276,10 @@
       <w:color w:val="37373A"/>
     </w:rPr>
   </w:style>
-  <w:style w:type="paragraph" w:styleId="Heading9">
+  <w:style w:type="paragraph" w:styleId="berschrift9">
     <w:name w:val="heading 9"/>
-    <w:basedOn w:val="Normal"/>
-    <w:next w:val="Normal"/>
+    <w:basedOn w:val="Standard"/>
+    <w:next w:val="Standard"/>
     <w:pPr>
       <w:keepNext/>
       <w:keepLines/>
@@ -4043,13 +4292,13 @@
       <w:color w:val="37373A"/>
     </w:rPr>
   </w:style>
-  <w:style w:type="character" w:default="1" w:styleId="DefaultParagraphFont">
+  <w:style w:type="character" w:default="1" w:styleId="Absatz-Standardschriftart">
     <w:name w:val="Default Paragraph Font"/>
     <w:uiPriority w:val="1"/>
     <w:semiHidden/>
     <w:unhideWhenUsed/>
   </w:style>
-  <w:style w:type="table" w:default="1" w:styleId="TableNormal">
+  <w:style w:type="table" w:default="1" w:styleId="NormaleTabelle">
     <w:name w:val="Normal Table"/>
     <w:uiPriority w:val="99"/>
     <w:semiHidden/>
@@ -4064,7 +4313,7 @@
       </w:tblCellMar>
     </w:tblPr>
   </w:style>
-  <w:style w:type="numbering" w:default="1" w:styleId="NoList">
+  <w:style w:type="numbering" w:default="1" w:styleId="KeineListe">
     <w:name w:val="No List"/>
     <w:uiPriority w:val="99"/>
     <w:semiHidden/>
@@ -4072,7 +4321,7 @@
   </w:style>
   <w:style w:type="character" w:customStyle="1" w:styleId="Heading1Char">
     <w:name w:val="Heading 1 Char"/>
-    <w:basedOn w:val="DefaultParagraphFont"/>
+    <w:basedOn w:val="Absatz-Standardschriftart"/>
     <w:rPr>
       <w:rFonts w:ascii="Century Schoolbook" w:eastAsia="Times New Roman" w:hAnsi="Century Schoolbook" w:cs="Times New Roman"/>
       <w:color w:val="37373A"/>
@@ -4082,7 +4331,7 @@
   </w:style>
   <w:style w:type="character" w:customStyle="1" w:styleId="Heading2Char">
     <w:name w:val="Heading 2 Char"/>
-    <w:basedOn w:val="DefaultParagraphFont"/>
+    <w:basedOn w:val="Absatz-Standardschriftart"/>
     <w:rPr>
       <w:rFonts w:ascii="Century Schoolbook" w:eastAsia="Times New Roman" w:hAnsi="Century Schoolbook" w:cs="Times New Roman"/>
       <w:color w:val="535356"/>
@@ -4092,7 +4341,7 @@
   </w:style>
   <w:style w:type="character" w:customStyle="1" w:styleId="Heading3Char">
     <w:name w:val="Heading 3 Char"/>
-    <w:basedOn w:val="DefaultParagraphFont"/>
+    <w:basedOn w:val="Absatz-Standardschriftart"/>
     <w:rPr>
       <w:rFonts w:ascii="Century Schoolbook" w:eastAsia="Times New Roman" w:hAnsi="Century Schoolbook" w:cs="Times New Roman"/>
       <w:color w:val="535356"/>
@@ -4102,7 +4351,7 @@
   </w:style>
   <w:style w:type="character" w:customStyle="1" w:styleId="Heading4Char">
     <w:name w:val="Heading 4 Char"/>
-    <w:basedOn w:val="DefaultParagraphFont"/>
+    <w:basedOn w:val="Absatz-Standardschriftart"/>
     <w:rPr>
       <w:rFonts w:ascii="Century Schoolbook" w:eastAsia="Times New Roman" w:hAnsi="Century Schoolbook" w:cs="Times New Roman"/>
       <w:color w:val="535356"/>
@@ -4112,7 +4361,7 @@
   </w:style>
   <w:style w:type="character" w:customStyle="1" w:styleId="Heading5Char">
     <w:name w:val="Heading 5 Char"/>
-    <w:basedOn w:val="DefaultParagraphFont"/>
+    <w:basedOn w:val="Absatz-Standardschriftart"/>
     <w:rPr>
       <w:rFonts w:ascii="Century Schoolbook" w:eastAsia="Times New Roman" w:hAnsi="Century Schoolbook" w:cs="Times New Roman"/>
       <w:caps/>
@@ -4121,7 +4370,7 @@
   </w:style>
   <w:style w:type="character" w:customStyle="1" w:styleId="Heading6Char">
     <w:name w:val="Heading 6 Char"/>
-    <w:basedOn w:val="DefaultParagraphFont"/>
+    <w:basedOn w:val="Absatz-Standardschriftart"/>
     <w:rPr>
       <w:rFonts w:ascii="Century Schoolbook" w:eastAsia="Times New Roman" w:hAnsi="Century Schoolbook" w:cs="Times New Roman"/>
       <w:i/>
@@ -4132,7 +4381,7 @@
   </w:style>
   <w:style w:type="character" w:customStyle="1" w:styleId="Heading7Char">
     <w:name w:val="Heading 7 Char"/>
-    <w:basedOn w:val="DefaultParagraphFont"/>
+    <w:basedOn w:val="Absatz-Standardschriftart"/>
     <w:rPr>
       <w:rFonts w:ascii="Century Schoolbook" w:eastAsia="Times New Roman" w:hAnsi="Century Schoolbook" w:cs="Times New Roman"/>
       <w:b/>
@@ -4142,7 +4391,7 @@
   </w:style>
   <w:style w:type="character" w:customStyle="1" w:styleId="Heading8Char">
     <w:name w:val="Heading 8 Char"/>
-    <w:basedOn w:val="DefaultParagraphFont"/>
+    <w:basedOn w:val="Absatz-Standardschriftart"/>
     <w:rPr>
       <w:rFonts w:ascii="Century Schoolbook" w:eastAsia="Times New Roman" w:hAnsi="Century Schoolbook" w:cs="Times New Roman"/>
       <w:b/>
@@ -4154,7 +4403,7 @@
   </w:style>
   <w:style w:type="character" w:customStyle="1" w:styleId="Heading9Char">
     <w:name w:val="Heading 9 Char"/>
-    <w:basedOn w:val="DefaultParagraphFont"/>
+    <w:basedOn w:val="Absatz-Standardschriftart"/>
     <w:rPr>
       <w:rFonts w:ascii="Century Schoolbook" w:eastAsia="Times New Roman" w:hAnsi="Century Schoolbook" w:cs="Times New Roman"/>
       <w:i/>
@@ -4162,10 +4411,10 @@
       <w:color w:val="37373A"/>
     </w:rPr>
   </w:style>
-  <w:style w:type="paragraph" w:styleId="Title">
+  <w:style w:type="paragraph" w:styleId="Titel">
     <w:name w:val="Title"/>
-    <w:basedOn w:val="Normal"/>
-    <w:next w:val="Normal"/>
+    <w:basedOn w:val="Standard"/>
+    <w:next w:val="Standard"/>
     <w:uiPriority w:val="10"/>
     <w:qFormat/>
     <w:pPr>
@@ -4182,7 +4431,7 @@
   </w:style>
   <w:style w:type="character" w:customStyle="1" w:styleId="TitleChar">
     <w:name w:val="Title Char"/>
-    <w:basedOn w:val="DefaultParagraphFont"/>
+    <w:basedOn w:val="Absatz-Standardschriftart"/>
     <w:rPr>
       <w:rFonts w:ascii="Century Schoolbook" w:eastAsia="Times New Roman" w:hAnsi="Century Schoolbook" w:cs="Times New Roman"/>
       <w:caps/>
@@ -4192,10 +4441,10 @@
       <w:szCs w:val="72"/>
     </w:rPr>
   </w:style>
-  <w:style w:type="paragraph" w:styleId="Subtitle">
+  <w:style w:type="paragraph" w:styleId="Untertitel">
     <w:name w:val="Subtitle"/>
-    <w:basedOn w:val="Normal"/>
-    <w:next w:val="Normal"/>
+    <w:basedOn w:val="Standard"/>
+    <w:next w:val="Standard"/>
     <w:uiPriority w:val="11"/>
     <w:qFormat/>
     <w:pPr>
@@ -4209,7 +4458,7 @@
   </w:style>
   <w:style w:type="character" w:customStyle="1" w:styleId="SubtitleChar">
     <w:name w:val="Subtitle Char"/>
-    <w:basedOn w:val="DefaultParagraphFont"/>
+    <w:basedOn w:val="Absatz-Standardschriftart"/>
     <w:rPr>
       <w:rFonts w:ascii="Century Schoolbook" w:eastAsia="Times New Roman" w:hAnsi="Century Schoolbook" w:cs="Times New Roman"/>
       <w:color w:val="6F6F74"/>
@@ -4217,10 +4466,10 @@
       <w:szCs w:val="28"/>
     </w:rPr>
   </w:style>
-  <w:style w:type="paragraph" w:styleId="Quote">
+  <w:style w:type="paragraph" w:styleId="Zitat">
     <w:name w:val="Quote"/>
-    <w:basedOn w:val="Normal"/>
-    <w:next w:val="Normal"/>
+    <w:basedOn w:val="Standard"/>
+    <w:next w:val="Standard"/>
     <w:pPr>
       <w:spacing w:before="120" w:after="120"/>
       <w:ind w:left="720"/>
@@ -4233,24 +4482,24 @@
   </w:style>
   <w:style w:type="character" w:customStyle="1" w:styleId="QuoteChar">
     <w:name w:val="Quote Char"/>
-    <w:basedOn w:val="DefaultParagraphFont"/>
+    <w:basedOn w:val="Absatz-Standardschriftart"/>
     <w:rPr>
       <w:color w:val="46464A"/>
       <w:sz w:val="24"/>
       <w:szCs w:val="24"/>
     </w:rPr>
   </w:style>
-  <w:style w:type="paragraph" w:styleId="ListParagraph">
+  <w:style w:type="paragraph" w:styleId="Listenabsatz">
     <w:name w:val="List Paragraph"/>
-    <w:basedOn w:val="Normal"/>
+    <w:basedOn w:val="Standard"/>
     <w:pPr>
       <w:ind w:left="720"/>
       <w:contextualSpacing/>
     </w:pPr>
   </w:style>
-  <w:style w:type="character" w:styleId="IntenseEmphasis">
+  <w:style w:type="character" w:styleId="IntensiveHervorhebung">
     <w:name w:val="Intense Emphasis"/>
-    <w:basedOn w:val="DefaultParagraphFont"/>
+    <w:basedOn w:val="Absatz-Standardschriftart"/>
     <w:rPr>
       <w:b/>
       <w:bCs/>
@@ -4258,10 +4507,10 @@
       <w:iCs/>
     </w:rPr>
   </w:style>
-  <w:style w:type="paragraph" w:styleId="IntenseQuote">
+  <w:style w:type="paragraph" w:styleId="IntensivesZitat">
     <w:name w:val="Intense Quote"/>
-    <w:basedOn w:val="Normal"/>
-    <w:next w:val="Normal"/>
+    <w:basedOn w:val="Standard"/>
+    <w:next w:val="Standard"/>
     <w:pPr>
       <w:spacing w:before="100" w:after="240" w:line="240" w:lineRule="auto"/>
       <w:ind w:left="720"/>
@@ -4276,7 +4525,7 @@
   </w:style>
   <w:style w:type="character" w:customStyle="1" w:styleId="IntenseQuoteChar">
     <w:name w:val="Intense Quote Char"/>
-    <w:basedOn w:val="DefaultParagraphFont"/>
+    <w:basedOn w:val="Absatz-Standardschriftart"/>
     <w:rPr>
       <w:rFonts w:ascii="Century Schoolbook" w:eastAsia="Times New Roman" w:hAnsi="Century Schoolbook" w:cs="Times New Roman"/>
       <w:color w:val="46464A"/>
@@ -4285,9 +4534,9 @@
       <w:szCs w:val="32"/>
     </w:rPr>
   </w:style>
-  <w:style w:type="character" w:styleId="IntenseReference">
+  <w:style w:type="character" w:styleId="IntensiverVerweis">
     <w:name w:val="Intense Reference"/>
-    <w:basedOn w:val="DefaultParagraphFont"/>
+    <w:basedOn w:val="Absatz-Standardschriftart"/>
     <w:rPr>
       <w:b/>
       <w:bCs/>
@@ -4296,10 +4545,10 @@
       <w:u w:val="single"/>
     </w:rPr>
   </w:style>
-  <w:style w:type="paragraph" w:styleId="Caption">
+  <w:style w:type="paragraph" w:styleId="Beschriftung">
     <w:name w:val="caption"/>
-    <w:basedOn w:val="Normal"/>
-    <w:next w:val="Normal"/>
+    <w:basedOn w:val="Standard"/>
+    <w:next w:val="Standard"/>
     <w:pPr>
       <w:spacing w:line="240" w:lineRule="auto"/>
     </w:pPr>
@@ -4310,50 +4559,50 @@
       <w:color w:val="46464A"/>
     </w:rPr>
   </w:style>
-  <w:style w:type="character" w:styleId="Strong">
+  <w:style w:type="character" w:styleId="Fett">
     <w:name w:val="Strong"/>
-    <w:basedOn w:val="DefaultParagraphFont"/>
+    <w:basedOn w:val="Absatz-Standardschriftart"/>
     <w:rPr>
       <w:b/>
       <w:bCs/>
     </w:rPr>
   </w:style>
-  <w:style w:type="character" w:styleId="Emphasis">
+  <w:style w:type="character" w:styleId="Hervorhebung">
     <w:name w:val="Emphasis"/>
-    <w:basedOn w:val="DefaultParagraphFont"/>
+    <w:basedOn w:val="Absatz-Standardschriftart"/>
     <w:rPr>
       <w:i/>
       <w:iCs/>
     </w:rPr>
   </w:style>
-  <w:style w:type="paragraph" w:styleId="NoSpacing">
+  <w:style w:type="paragraph" w:styleId="KeinLeerraum">
     <w:name w:val="No Spacing"/>
     <w:pPr>
       <w:suppressAutoHyphens/>
       <w:spacing w:after="0" w:line="240" w:lineRule="auto"/>
     </w:pPr>
   </w:style>
-  <w:style w:type="character" w:styleId="SubtleEmphasis">
+  <w:style w:type="character" w:styleId="SchwacheHervorhebung">
     <w:name w:val="Subtle Emphasis"/>
-    <w:basedOn w:val="DefaultParagraphFont"/>
+    <w:basedOn w:val="Absatz-Standardschriftart"/>
     <w:rPr>
       <w:i/>
       <w:iCs/>
       <w:color w:val="595959"/>
     </w:rPr>
   </w:style>
-  <w:style w:type="character" w:styleId="SubtleReference">
+  <w:style w:type="character" w:styleId="SchwacherVerweis">
     <w:name w:val="Subtle Reference"/>
-    <w:basedOn w:val="DefaultParagraphFont"/>
+    <w:basedOn w:val="Absatz-Standardschriftart"/>
     <w:rPr>
       <w:smallCaps/>
       <w:color w:val="595959"/>
       <w:u w:val="none" w:color="7F7F7F"/>
     </w:rPr>
   </w:style>
-  <w:style w:type="character" w:styleId="BookTitle">
+  <w:style w:type="character" w:styleId="Buchtitel">
     <w:name w:val="Book Title"/>
-    <w:basedOn w:val="DefaultParagraphFont"/>
+    <w:basedOn w:val="Absatz-Standardschriftart"/>
     <w:rPr>
       <w:b/>
       <w:bCs/>
@@ -4361,19 +4610,19 @@
       <w:spacing w:val="10"/>
     </w:rPr>
   </w:style>
-  <w:style w:type="paragraph" w:styleId="TOCHeading">
+  <w:style w:type="paragraph" w:styleId="Inhaltsverzeichnisberschrift">
     <w:name w:val="TOC Heading"/>
-    <w:basedOn w:val="Heading1"/>
-    <w:next w:val="Normal"/>
+    <w:basedOn w:val="berschrift1"/>
+    <w:next w:val="Standard"/>
   </w:style>
   <w:style w:type="character" w:customStyle="1" w:styleId="NoSpacingChar">
     <w:name w:val="No Spacing Char"/>
-    <w:basedOn w:val="DefaultParagraphFont"/>
+    <w:basedOn w:val="Absatz-Standardschriftart"/>
   </w:style>
-  <w:style w:type="paragraph" w:styleId="TOC1">
+  <w:style w:type="paragraph" w:styleId="Verzeichnis1">
     <w:name w:val="toc 1"/>
-    <w:basedOn w:val="Normal"/>
-    <w:next w:val="Normal"/>
+    <w:basedOn w:val="Standard"/>
+    <w:next w:val="Standard"/>
     <w:autoRedefine/>
     <w:pPr>
       <w:spacing w:after="100"/>
@@ -4381,7 +4630,7 @@
   </w:style>
   <w:style w:type="character" w:styleId="Hyperlink">
     <w:name w:val="Hyperlink"/>
-    <w:basedOn w:val="DefaultParagraphFont"/>
+    <w:basedOn w:val="Absatz-Standardschriftart"/>
     <w:rPr>
       <w:color w:val="67AABF"/>
       <w:u w:val="single"/>

</xml_diff>

<commit_message>
#65: finished documentation word file
</commit_message>
<xml_diff>
--- a/doc/Anwenderdokumentation_BOOM.docx
+++ b/doc/Anwenderdokumentation_BOOM.docx
@@ -192,12 +192,21 @@
     </w:p>
     <w:p>
       <w:pPr>
+        <w:suppressAutoHyphens w:val="0"/>
+      </w:pPr>
+      <w:r>
+        <w:br w:type="page"/>
+      </w:r>
+    </w:p>
+    <w:p>
+      <w:pPr>
         <w:pageBreakBefore/>
       </w:pPr>
     </w:p>
     <w:p>
       <w:pPr>
         <w:pStyle w:val="Inhaltsverzeichnisberschrift"/>
+        <w:jc w:val="center"/>
         <w:outlineLvl w:val="9"/>
         <w:rPr>
           <w:b/>
@@ -223,11 +232,23 @@
     </w:p>
     <w:p>
       <w:pPr>
+        <w:rPr>
+          <w:lang w:val="en-US"/>
+        </w:rPr>
+      </w:pPr>
+    </w:p>
+    <w:p>
+      <w:pPr>
         <w:pStyle w:val="Verzeichnis1"/>
         <w:tabs>
-          <w:tab w:val="right" w:leader="dot" w:pos="480"/>
+          <w:tab w:val="left" w:pos="440"/>
           <w:tab w:val="right" w:leader="dot" w:pos="9016"/>
         </w:tabs>
+        <w:rPr>
+          <w:rFonts w:asciiTheme="minorHAnsi" w:eastAsiaTheme="minorEastAsia" w:hAnsiTheme="minorHAnsi" w:cstheme="minorBidi"/>
+          <w:noProof/>
+          <w:lang w:eastAsia="de-DE"/>
+        </w:rPr>
       </w:pPr>
       <w:r>
         <w:rPr>
@@ -248,20 +269,20 @@
         </w:rPr>
         <w:fldChar w:fldCharType="separate"/>
       </w:r>
-      <w:hyperlink w:anchor="_Toc195117375" w:history="1">
+      <w:hyperlink w:anchor="_Toc195255277" w:history="1">
         <w:r>
           <w:rPr>
             <w:rStyle w:val="Hyperlink"/>
             <w:b/>
             <w:bCs/>
+            <w:noProof/>
           </w:rPr>
           <w:t>1.</w:t>
         </w:r>
         <w:r>
           <w:rPr>
-            <w:kern w:val="3"/>
-            <w:sz w:val="24"/>
-            <w:szCs w:val="24"/>
+            <w:rFonts w:asciiTheme="minorHAnsi" w:eastAsiaTheme="minorEastAsia" w:hAnsiTheme="minorHAnsi" w:cstheme="minorBidi"/>
+            <w:noProof/>
             <w:lang w:eastAsia="de-DE"/>
           </w:rPr>
           <w:tab/>
@@ -271,12 +292,50 @@
             <w:rStyle w:val="Hyperlink"/>
             <w:b/>
             <w:bCs/>
+            <w:noProof/>
           </w:rPr>
           <w:t>Einleitung</w:t>
         </w:r>
         <w:r>
+          <w:rPr>
+            <w:noProof/>
+          </w:rPr>
           <w:tab/>
+        </w:r>
+        <w:r>
+          <w:rPr>
+            <w:noProof/>
+          </w:rPr>
+          <w:fldChar w:fldCharType="begin"/>
+        </w:r>
+        <w:r>
+          <w:rPr>
+            <w:noProof/>
+          </w:rPr>
+          <w:instrText xml:space="preserve"> PAGEREF _Toc195255277 \h </w:instrText>
+        </w:r>
+        <w:r>
+          <w:rPr>
+            <w:noProof/>
+          </w:rPr>
+        </w:r>
+        <w:r>
+          <w:rPr>
+            <w:noProof/>
+          </w:rPr>
+          <w:fldChar w:fldCharType="separate"/>
+        </w:r>
+        <w:r>
+          <w:rPr>
+            <w:noProof/>
+          </w:rPr>
           <w:t>2</w:t>
+        </w:r>
+        <w:r>
+          <w:rPr>
+            <w:noProof/>
+          </w:rPr>
+          <w:fldChar w:fldCharType="end"/>
         </w:r>
       </w:hyperlink>
     </w:p>
@@ -284,24 +343,29 @@
       <w:pPr>
         <w:pStyle w:val="Verzeichnis1"/>
         <w:tabs>
-          <w:tab w:val="right" w:leader="dot" w:pos="480"/>
+          <w:tab w:val="left" w:pos="440"/>
           <w:tab w:val="right" w:leader="dot" w:pos="9016"/>
         </w:tabs>
-      </w:pPr>
-      <w:hyperlink w:anchor="_Toc195117376" w:history="1">
+        <w:rPr>
+          <w:rFonts w:asciiTheme="minorHAnsi" w:eastAsiaTheme="minorEastAsia" w:hAnsiTheme="minorHAnsi" w:cstheme="minorBidi"/>
+          <w:noProof/>
+          <w:lang w:eastAsia="de-DE"/>
+        </w:rPr>
+      </w:pPr>
+      <w:hyperlink w:anchor="_Toc195255278" w:history="1">
         <w:r>
           <w:rPr>
             <w:rStyle w:val="Hyperlink"/>
             <w:b/>
             <w:bCs/>
+            <w:noProof/>
           </w:rPr>
           <w:t>2.</w:t>
         </w:r>
         <w:r>
           <w:rPr>
-            <w:kern w:val="3"/>
-            <w:sz w:val="24"/>
-            <w:szCs w:val="24"/>
+            <w:rFonts w:asciiTheme="minorHAnsi" w:eastAsiaTheme="minorEastAsia" w:hAnsiTheme="minorHAnsi" w:cstheme="minorBidi"/>
+            <w:noProof/>
             <w:lang w:eastAsia="de-DE"/>
           </w:rPr>
           <w:tab/>
@@ -311,12 +375,50 @@
             <w:rStyle w:val="Hyperlink"/>
             <w:b/>
             <w:bCs/>
-          </w:rPr>
-          <w:t>Installation und Systemanforderungen</w:t>
-        </w:r>
-        <w:r>
+            <w:noProof/>
+          </w:rPr>
+          <w:t>Erste Schritte</w:t>
+        </w:r>
+        <w:r>
+          <w:rPr>
+            <w:noProof/>
+          </w:rPr>
           <w:tab/>
-          <w:t>2</w:t>
+        </w:r>
+        <w:r>
+          <w:rPr>
+            <w:noProof/>
+          </w:rPr>
+          <w:fldChar w:fldCharType="begin"/>
+        </w:r>
+        <w:r>
+          <w:rPr>
+            <w:noProof/>
+          </w:rPr>
+          <w:instrText xml:space="preserve"> PAGEREF _Toc195255278 \h </w:instrText>
+        </w:r>
+        <w:r>
+          <w:rPr>
+            <w:noProof/>
+          </w:rPr>
+        </w:r>
+        <w:r>
+          <w:rPr>
+            <w:noProof/>
+          </w:rPr>
+          <w:fldChar w:fldCharType="separate"/>
+        </w:r>
+        <w:r>
+          <w:rPr>
+            <w:noProof/>
+          </w:rPr>
+          <w:t>3</w:t>
+        </w:r>
+        <w:r>
+          <w:rPr>
+            <w:noProof/>
+          </w:rPr>
+          <w:fldChar w:fldCharType="end"/>
         </w:r>
       </w:hyperlink>
     </w:p>
@@ -324,24 +426,29 @@
       <w:pPr>
         <w:pStyle w:val="Verzeichnis1"/>
         <w:tabs>
-          <w:tab w:val="right" w:leader="dot" w:pos="480"/>
+          <w:tab w:val="left" w:pos="440"/>
           <w:tab w:val="right" w:leader="dot" w:pos="9016"/>
         </w:tabs>
-      </w:pPr>
-      <w:hyperlink w:anchor="_Toc195117377" w:history="1">
+        <w:rPr>
+          <w:rFonts w:asciiTheme="minorHAnsi" w:eastAsiaTheme="minorEastAsia" w:hAnsiTheme="minorHAnsi" w:cstheme="minorBidi"/>
+          <w:noProof/>
+          <w:lang w:eastAsia="de-DE"/>
+        </w:rPr>
+      </w:pPr>
+      <w:hyperlink w:anchor="_Toc195255279" w:history="1">
         <w:r>
           <w:rPr>
             <w:rStyle w:val="Hyperlink"/>
             <w:b/>
             <w:bCs/>
+            <w:noProof/>
           </w:rPr>
           <w:t>3.</w:t>
         </w:r>
         <w:r>
           <w:rPr>
-            <w:kern w:val="3"/>
-            <w:sz w:val="24"/>
-            <w:szCs w:val="24"/>
+            <w:rFonts w:asciiTheme="minorHAnsi" w:eastAsiaTheme="minorEastAsia" w:hAnsiTheme="minorHAnsi" w:cstheme="minorBidi"/>
+            <w:noProof/>
             <w:lang w:eastAsia="de-DE"/>
           </w:rPr>
           <w:tab/>
@@ -351,12 +458,50 @@
             <w:rStyle w:val="Hyperlink"/>
             <w:b/>
             <w:bCs/>
-          </w:rPr>
-          <w:t>Erste Schritte</w:t>
-        </w:r>
-        <w:r>
+            <w:noProof/>
+          </w:rPr>
+          <w:t>Dateien hochladen</w:t>
+        </w:r>
+        <w:r>
+          <w:rPr>
+            <w:noProof/>
+          </w:rPr>
           <w:tab/>
-          <w:t>3</w:t>
+        </w:r>
+        <w:r>
+          <w:rPr>
+            <w:noProof/>
+          </w:rPr>
+          <w:fldChar w:fldCharType="begin"/>
+        </w:r>
+        <w:r>
+          <w:rPr>
+            <w:noProof/>
+          </w:rPr>
+          <w:instrText xml:space="preserve"> PAGEREF _Toc195255279 \h </w:instrText>
+        </w:r>
+        <w:r>
+          <w:rPr>
+            <w:noProof/>
+          </w:rPr>
+        </w:r>
+        <w:r>
+          <w:rPr>
+            <w:noProof/>
+          </w:rPr>
+          <w:fldChar w:fldCharType="separate"/>
+        </w:r>
+        <w:r>
+          <w:rPr>
+            <w:noProof/>
+          </w:rPr>
+          <w:t>5</w:t>
+        </w:r>
+        <w:r>
+          <w:rPr>
+            <w:noProof/>
+          </w:rPr>
+          <w:fldChar w:fldCharType="end"/>
         </w:r>
       </w:hyperlink>
     </w:p>
@@ -364,24 +509,29 @@
       <w:pPr>
         <w:pStyle w:val="Verzeichnis1"/>
         <w:tabs>
-          <w:tab w:val="right" w:leader="dot" w:pos="480"/>
+          <w:tab w:val="left" w:pos="440"/>
           <w:tab w:val="right" w:leader="dot" w:pos="9016"/>
         </w:tabs>
-      </w:pPr>
-      <w:hyperlink w:anchor="_Toc195117378" w:history="1">
+        <w:rPr>
+          <w:rFonts w:asciiTheme="minorHAnsi" w:eastAsiaTheme="minorEastAsia" w:hAnsiTheme="minorHAnsi" w:cstheme="minorBidi"/>
+          <w:noProof/>
+          <w:lang w:eastAsia="de-DE"/>
+        </w:rPr>
+      </w:pPr>
+      <w:hyperlink w:anchor="_Toc195255280" w:history="1">
         <w:r>
           <w:rPr>
             <w:rStyle w:val="Hyperlink"/>
             <w:b/>
             <w:bCs/>
+            <w:noProof/>
           </w:rPr>
           <w:t>4.</w:t>
         </w:r>
         <w:r>
           <w:rPr>
-            <w:kern w:val="3"/>
-            <w:sz w:val="24"/>
-            <w:szCs w:val="24"/>
+            <w:rFonts w:asciiTheme="minorHAnsi" w:eastAsiaTheme="minorEastAsia" w:hAnsiTheme="minorHAnsi" w:cstheme="minorBidi"/>
+            <w:noProof/>
             <w:lang w:eastAsia="de-DE"/>
           </w:rPr>
           <w:tab/>
@@ -391,12 +541,50 @@
             <w:rStyle w:val="Hyperlink"/>
             <w:b/>
             <w:bCs/>
-          </w:rPr>
-          <w:t>Dateien hochladen</w:t>
-        </w:r>
-        <w:r>
+            <w:noProof/>
+          </w:rPr>
+          <w:t>Datenverarbeitung starten</w:t>
+        </w:r>
+        <w:r>
+          <w:rPr>
+            <w:noProof/>
+          </w:rPr>
           <w:tab/>
-          <w:t>5</w:t>
+        </w:r>
+        <w:r>
+          <w:rPr>
+            <w:noProof/>
+          </w:rPr>
+          <w:fldChar w:fldCharType="begin"/>
+        </w:r>
+        <w:r>
+          <w:rPr>
+            <w:noProof/>
+          </w:rPr>
+          <w:instrText xml:space="preserve"> PAGEREF _Toc195255280 \h </w:instrText>
+        </w:r>
+        <w:r>
+          <w:rPr>
+            <w:noProof/>
+          </w:rPr>
+        </w:r>
+        <w:r>
+          <w:rPr>
+            <w:noProof/>
+          </w:rPr>
+          <w:fldChar w:fldCharType="separate"/>
+        </w:r>
+        <w:r>
+          <w:rPr>
+            <w:noProof/>
+          </w:rPr>
+          <w:t>6</w:t>
+        </w:r>
+        <w:r>
+          <w:rPr>
+            <w:noProof/>
+          </w:rPr>
+          <w:fldChar w:fldCharType="end"/>
         </w:r>
       </w:hyperlink>
     </w:p>
@@ -404,24 +592,29 @@
       <w:pPr>
         <w:pStyle w:val="Verzeichnis1"/>
         <w:tabs>
-          <w:tab w:val="right" w:leader="dot" w:pos="480"/>
+          <w:tab w:val="left" w:pos="440"/>
           <w:tab w:val="right" w:leader="dot" w:pos="9016"/>
         </w:tabs>
-      </w:pPr>
-      <w:hyperlink w:anchor="_Toc195117379" w:history="1">
+        <w:rPr>
+          <w:rFonts w:asciiTheme="minorHAnsi" w:eastAsiaTheme="minorEastAsia" w:hAnsiTheme="minorHAnsi" w:cstheme="minorBidi"/>
+          <w:noProof/>
+          <w:lang w:eastAsia="de-DE"/>
+        </w:rPr>
+      </w:pPr>
+      <w:hyperlink w:anchor="_Toc195255281" w:history="1">
         <w:r>
           <w:rPr>
             <w:rStyle w:val="Hyperlink"/>
             <w:b/>
             <w:bCs/>
+            <w:noProof/>
           </w:rPr>
           <w:t>5.</w:t>
         </w:r>
         <w:r>
           <w:rPr>
-            <w:kern w:val="3"/>
-            <w:sz w:val="24"/>
-            <w:szCs w:val="24"/>
+            <w:rFonts w:asciiTheme="minorHAnsi" w:eastAsiaTheme="minorEastAsia" w:hAnsiTheme="minorHAnsi" w:cstheme="minorBidi"/>
+            <w:noProof/>
             <w:lang w:eastAsia="de-DE"/>
           </w:rPr>
           <w:tab/>
@@ -431,12 +624,50 @@
             <w:rStyle w:val="Hyperlink"/>
             <w:b/>
             <w:bCs/>
-          </w:rPr>
-          <w:t>Datenverarbeitung starten</w:t>
-        </w:r>
-        <w:r>
+            <w:noProof/>
+          </w:rPr>
+          <w:t>Export der Ergebnisse</w:t>
+        </w:r>
+        <w:r>
+          <w:rPr>
+            <w:noProof/>
+          </w:rPr>
           <w:tab/>
-          <w:t>5</w:t>
+        </w:r>
+        <w:r>
+          <w:rPr>
+            <w:noProof/>
+          </w:rPr>
+          <w:fldChar w:fldCharType="begin"/>
+        </w:r>
+        <w:r>
+          <w:rPr>
+            <w:noProof/>
+          </w:rPr>
+          <w:instrText xml:space="preserve"> PAGEREF _Toc195255281 \h </w:instrText>
+        </w:r>
+        <w:r>
+          <w:rPr>
+            <w:noProof/>
+          </w:rPr>
+        </w:r>
+        <w:r>
+          <w:rPr>
+            <w:noProof/>
+          </w:rPr>
+          <w:fldChar w:fldCharType="separate"/>
+        </w:r>
+        <w:r>
+          <w:rPr>
+            <w:noProof/>
+          </w:rPr>
+          <w:t>7</w:t>
+        </w:r>
+        <w:r>
+          <w:rPr>
+            <w:noProof/>
+          </w:rPr>
+          <w:fldChar w:fldCharType="end"/>
         </w:r>
       </w:hyperlink>
     </w:p>
@@ -444,24 +675,29 @@
       <w:pPr>
         <w:pStyle w:val="Verzeichnis1"/>
         <w:tabs>
-          <w:tab w:val="right" w:leader="dot" w:pos="480"/>
+          <w:tab w:val="left" w:pos="440"/>
           <w:tab w:val="right" w:leader="dot" w:pos="9016"/>
         </w:tabs>
-      </w:pPr>
-      <w:hyperlink w:anchor="_Toc195117380" w:history="1">
+        <w:rPr>
+          <w:rFonts w:asciiTheme="minorHAnsi" w:eastAsiaTheme="minorEastAsia" w:hAnsiTheme="minorHAnsi" w:cstheme="minorBidi"/>
+          <w:noProof/>
+          <w:lang w:eastAsia="de-DE"/>
+        </w:rPr>
+      </w:pPr>
+      <w:hyperlink w:anchor="_Toc195255282" w:history="1">
         <w:r>
           <w:rPr>
             <w:rStyle w:val="Hyperlink"/>
             <w:b/>
             <w:bCs/>
+            <w:noProof/>
           </w:rPr>
           <w:t>6.</w:t>
         </w:r>
         <w:r>
           <w:rPr>
-            <w:kern w:val="3"/>
-            <w:sz w:val="24"/>
-            <w:szCs w:val="24"/>
+            <w:rFonts w:asciiTheme="minorHAnsi" w:eastAsiaTheme="minorEastAsia" w:hAnsiTheme="minorHAnsi" w:cstheme="minorBidi"/>
+            <w:noProof/>
             <w:lang w:eastAsia="de-DE"/>
           </w:rPr>
           <w:tab/>
@@ -471,12 +707,50 @@
             <w:rStyle w:val="Hyperlink"/>
             <w:b/>
             <w:bCs/>
-          </w:rPr>
-          <w:t>Export der Ergebnisse</w:t>
-        </w:r>
-        <w:r>
+            <w:noProof/>
+          </w:rPr>
+          <w:t>Fehlersuche und häufige Probleme</w:t>
+        </w:r>
+        <w:r>
+          <w:rPr>
+            <w:noProof/>
+          </w:rPr>
           <w:tab/>
-          <w:t>6</w:t>
+        </w:r>
+        <w:r>
+          <w:rPr>
+            <w:noProof/>
+          </w:rPr>
+          <w:fldChar w:fldCharType="begin"/>
+        </w:r>
+        <w:r>
+          <w:rPr>
+            <w:noProof/>
+          </w:rPr>
+          <w:instrText xml:space="preserve"> PAGEREF _Toc195255282 \h </w:instrText>
+        </w:r>
+        <w:r>
+          <w:rPr>
+            <w:noProof/>
+          </w:rPr>
+        </w:r>
+        <w:r>
+          <w:rPr>
+            <w:noProof/>
+          </w:rPr>
+          <w:fldChar w:fldCharType="separate"/>
+        </w:r>
+        <w:r>
+          <w:rPr>
+            <w:noProof/>
+          </w:rPr>
+          <w:t>8</w:t>
+        </w:r>
+        <w:r>
+          <w:rPr>
+            <w:noProof/>
+          </w:rPr>
+          <w:fldChar w:fldCharType="end"/>
         </w:r>
       </w:hyperlink>
     </w:p>
@@ -484,24 +758,29 @@
       <w:pPr>
         <w:pStyle w:val="Verzeichnis1"/>
         <w:tabs>
-          <w:tab w:val="right" w:leader="dot" w:pos="480"/>
+          <w:tab w:val="left" w:pos="440"/>
           <w:tab w:val="right" w:leader="dot" w:pos="9016"/>
         </w:tabs>
-      </w:pPr>
-      <w:hyperlink w:anchor="_Toc195117381" w:history="1">
+        <w:rPr>
+          <w:rFonts w:asciiTheme="minorHAnsi" w:eastAsiaTheme="minorEastAsia" w:hAnsiTheme="minorHAnsi" w:cstheme="minorBidi"/>
+          <w:noProof/>
+          <w:lang w:eastAsia="de-DE"/>
+        </w:rPr>
+      </w:pPr>
+      <w:hyperlink w:anchor="_Toc195255283" w:history="1">
         <w:r>
           <w:rPr>
             <w:rStyle w:val="Hyperlink"/>
             <w:b/>
             <w:bCs/>
+            <w:noProof/>
           </w:rPr>
           <w:t>7.</w:t>
         </w:r>
         <w:r>
           <w:rPr>
-            <w:kern w:val="3"/>
-            <w:sz w:val="24"/>
-            <w:szCs w:val="24"/>
+            <w:rFonts w:asciiTheme="minorHAnsi" w:eastAsiaTheme="minorEastAsia" w:hAnsiTheme="minorHAnsi" w:cstheme="minorBidi"/>
+            <w:noProof/>
             <w:lang w:eastAsia="de-DE"/>
           </w:rPr>
           <w:tab/>
@@ -511,52 +790,50 @@
             <w:rStyle w:val="Hyperlink"/>
             <w:b/>
             <w:bCs/>
-          </w:rPr>
-          <w:t>Fehlersuche und häufige Probleme</w:t>
-        </w:r>
-        <w:r>
+            <w:noProof/>
+          </w:rPr>
+          <w:t>GitHub</w:t>
+        </w:r>
+        <w:r>
+          <w:rPr>
+            <w:noProof/>
+          </w:rPr>
           <w:tab/>
-          <w:t>7</w:t>
-        </w:r>
-      </w:hyperlink>
-    </w:p>
-    <w:p>
-      <w:pPr>
-        <w:pStyle w:val="Verzeichnis1"/>
-        <w:tabs>
-          <w:tab w:val="right" w:leader="dot" w:pos="480"/>
-          <w:tab w:val="right" w:leader="dot" w:pos="9016"/>
-        </w:tabs>
-      </w:pPr>
-      <w:hyperlink w:anchor="_Toc195117382" w:history="1">
-        <w:r>
-          <w:rPr>
-            <w:rStyle w:val="Hyperlink"/>
-            <w:b/>
-            <w:bCs/>
-          </w:rPr>
-          <w:t>8.</w:t>
-        </w:r>
-        <w:r>
-          <w:rPr>
-            <w:kern w:val="3"/>
-            <w:sz w:val="24"/>
-            <w:szCs w:val="24"/>
-            <w:lang w:eastAsia="de-DE"/>
-          </w:rPr>
-          <w:tab/>
-        </w:r>
-        <w:r>
-          <w:rPr>
-            <w:rStyle w:val="Hyperlink"/>
-            <w:b/>
-            <w:bCs/>
-          </w:rPr>
-          <w:t>Kontakt und Support</w:t>
-        </w:r>
-        <w:r>
-          <w:tab/>
-          <w:t>7</w:t>
+        </w:r>
+        <w:r>
+          <w:rPr>
+            <w:noProof/>
+          </w:rPr>
+          <w:fldChar w:fldCharType="begin"/>
+        </w:r>
+        <w:r>
+          <w:rPr>
+            <w:noProof/>
+          </w:rPr>
+          <w:instrText xml:space="preserve"> PAGEREF _Toc195255283 \h </w:instrText>
+        </w:r>
+        <w:r>
+          <w:rPr>
+            <w:noProof/>
+          </w:rPr>
+        </w:r>
+        <w:r>
+          <w:rPr>
+            <w:noProof/>
+          </w:rPr>
+          <w:fldChar w:fldCharType="separate"/>
+        </w:r>
+        <w:r>
+          <w:rPr>
+            <w:noProof/>
+          </w:rPr>
+          <w:t>8</w:t>
+        </w:r>
+        <w:r>
+          <w:rPr>
+            <w:noProof/>
+          </w:rPr>
+          <w:fldChar w:fldCharType="end"/>
         </w:r>
       </w:hyperlink>
     </w:p>
@@ -712,7 +989,7 @@
           <w:bCs/>
         </w:rPr>
       </w:pPr>
-      <w:bookmarkStart w:id="0" w:name="_Toc195117375"/>
+      <w:bookmarkStart w:id="0" w:name="_Toc195255277"/>
       <w:r>
         <w:rPr>
           <w:b/>
@@ -724,27 +1001,29 @@
       <w:bookmarkEnd w:id="0"/>
     </w:p>
     <w:p/>
-    <w:p>
-      <w:pPr>
-        <w:rPr>
-          <w:sz w:val="28"/>
-          <w:szCs w:val="28"/>
-        </w:rPr>
-      </w:pPr>
-      <w:r>
-        <w:rPr>
-          <w:sz w:val="28"/>
-          <w:szCs w:val="28"/>
-        </w:rPr>
-        <w:t xml:space="preserve">Diese Dokumentation beschreibt die Nutzung der Software „BOOM“ zur automatisierten Organisation des Berufsorientierungstags an der Schule. Die Software </w:t>
-      </w:r>
-      <w:r>
-        <w:rPr>
-          <w:sz w:val="28"/>
-          <w:szCs w:val="28"/>
-        </w:rPr>
-        <w:t>unterstützt Lehrkräfte dabei, Schülerwünsche effizient zu verarbeiten, Veranstaltungen zu planen und druckfertige Listen zu generieren.</w:t>
-      </w:r>
+    <w:p/>
+    <w:p>
+      <w:pPr>
+        <w:rPr>
+          <w:sz w:val="28"/>
+          <w:szCs w:val="28"/>
+        </w:rPr>
+      </w:pPr>
+      <w:r>
+        <w:rPr>
+          <w:sz w:val="28"/>
+          <w:szCs w:val="28"/>
+        </w:rPr>
+        <w:t>Diese Dokumentation beschreibt die Nutzung der Software „BOOM“ zur automatisierten Organisation des Berufsorientierungstags an der Schule. Die Software unterstützt Lehrkräfte dabei, Schülerwünsche effizient zu verarbeiten, Veranstaltungen zu planen und druckfertige Listen zu generieren.</w:t>
+      </w:r>
+    </w:p>
+    <w:p>
+      <w:pPr>
+        <w:rPr>
+          <w:sz w:val="28"/>
+          <w:szCs w:val="28"/>
+        </w:rPr>
+      </w:pPr>
     </w:p>
     <w:p>
       <w:pPr>
@@ -786,7 +1065,23 @@
           <w:sz w:val="28"/>
           <w:szCs w:val="28"/>
         </w:rPr>
-        <w:t>Automatisierte Zuteilung von Schüler:innen zu Unternehmen unter Berücksichtigung ihrer Wünsche.</w:t>
+        <w:t xml:space="preserve">Automatisierte Zuteilung von </w:t>
+      </w:r>
+      <w:proofErr w:type="gramStart"/>
+      <w:r>
+        <w:rPr>
+          <w:sz w:val="28"/>
+          <w:szCs w:val="28"/>
+        </w:rPr>
+        <w:t>Schüler:innen</w:t>
+      </w:r>
+      <w:proofErr w:type="gramEnd"/>
+      <w:r>
+        <w:rPr>
+          <w:sz w:val="28"/>
+          <w:szCs w:val="28"/>
+        </w:rPr>
+        <w:t xml:space="preserve"> zu Unternehmen unter Berücksichtigung ihrer Wünsche.</w:t>
       </w:r>
     </w:p>
     <w:p>
@@ -806,14 +1101,7 @@
           <w:sz w:val="28"/>
           <w:szCs w:val="28"/>
         </w:rPr>
-        <w:t>Opti</w:t>
-      </w:r>
-      <w:r>
-        <w:rPr>
-          <w:sz w:val="28"/>
-          <w:szCs w:val="28"/>
-        </w:rPr>
-        <w:t>mierte Raum- und Zeitplanung unter Beachtung der Kapazitäten.</w:t>
+        <w:t>Optimierte Raum- und Zeitplanung unter Beachtung der Kapazitäten.</w:t>
       </w:r>
     </w:p>
     <w:p>
@@ -858,7 +1146,94 @@
     </w:p>
     <w:p>
       <w:pPr>
-        <w:pStyle w:val="Listenabsatz"/>
+        <w:rPr>
+          <w:sz w:val="28"/>
+          <w:szCs w:val="28"/>
+        </w:rPr>
+      </w:pPr>
+    </w:p>
+    <w:p>
+      <w:pPr>
+        <w:rPr>
+          <w:sz w:val="28"/>
+          <w:szCs w:val="28"/>
+        </w:rPr>
+      </w:pPr>
+    </w:p>
+    <w:p>
+      <w:pPr>
+        <w:rPr>
+          <w:sz w:val="28"/>
+          <w:szCs w:val="28"/>
+        </w:rPr>
+      </w:pPr>
+    </w:p>
+    <w:p>
+      <w:pPr>
+        <w:rPr>
+          <w:sz w:val="28"/>
+          <w:szCs w:val="28"/>
+        </w:rPr>
+      </w:pPr>
+    </w:p>
+    <w:p>
+      <w:pPr>
+        <w:rPr>
+          <w:sz w:val="28"/>
+          <w:szCs w:val="28"/>
+        </w:rPr>
+      </w:pPr>
+    </w:p>
+    <w:p>
+      <w:pPr>
+        <w:rPr>
+          <w:sz w:val="28"/>
+          <w:szCs w:val="28"/>
+        </w:rPr>
+      </w:pPr>
+    </w:p>
+    <w:p>
+      <w:pPr>
+        <w:rPr>
+          <w:sz w:val="28"/>
+          <w:szCs w:val="28"/>
+        </w:rPr>
+      </w:pPr>
+    </w:p>
+    <w:p>
+      <w:pPr>
+        <w:rPr>
+          <w:sz w:val="28"/>
+          <w:szCs w:val="28"/>
+        </w:rPr>
+      </w:pPr>
+    </w:p>
+    <w:p>
+      <w:pPr>
+        <w:rPr>
+          <w:sz w:val="28"/>
+          <w:szCs w:val="28"/>
+        </w:rPr>
+      </w:pPr>
+    </w:p>
+    <w:p>
+      <w:pPr>
+        <w:rPr>
+          <w:sz w:val="28"/>
+          <w:szCs w:val="28"/>
+        </w:rPr>
+      </w:pPr>
+    </w:p>
+    <w:p>
+      <w:pPr>
+        <w:rPr>
+          <w:sz w:val="28"/>
+          <w:szCs w:val="28"/>
+        </w:rPr>
+      </w:pPr>
+    </w:p>
+    <w:p>
+      <w:pPr>
         <w:rPr>
           <w:sz w:val="28"/>
           <w:szCs w:val="28"/>
@@ -878,168 +1253,19 @@
           <w:bCs/>
         </w:rPr>
       </w:pPr>
-      <w:bookmarkStart w:id="1" w:name="_Toc195117376"/>
+      <w:bookmarkStart w:id="1" w:name="_Toc195255278"/>
       <w:r>
         <w:rPr>
           <w:b/>
           <w:bCs/>
         </w:rPr>
-        <w:t xml:space="preserve">Installation und </w:t>
-      </w:r>
-      <w:r>
-        <w:rPr>
-          <w:b/>
-          <w:bCs/>
-        </w:rPr>
-        <w:t>Systemanforderungen</w:t>
-      </w:r>
-      <w:bookmarkEnd w:id="1"/>
-    </w:p>
-    <w:p/>
-    <w:p>
-      <w:pPr>
-        <w:rPr>
-          <w:sz w:val="28"/>
-          <w:szCs w:val="28"/>
-        </w:rPr>
-      </w:pPr>
-      <w:r>
-        <w:rPr>
-          <w:sz w:val="28"/>
-          <w:szCs w:val="28"/>
-        </w:rPr>
-        <w:t>Systemanforderungen:</w:t>
-      </w:r>
-    </w:p>
-    <w:p>
-      <w:pPr>
-        <w:pStyle w:val="Listenabsatz"/>
-        <w:numPr>
-          <w:ilvl w:val="0"/>
-          <w:numId w:val="3"/>
-        </w:numPr>
-        <w:rPr>
-          <w:sz w:val="28"/>
-          <w:szCs w:val="28"/>
-        </w:rPr>
-      </w:pPr>
-      <w:r>
-        <w:rPr>
-          <w:sz w:val="28"/>
-          <w:szCs w:val="28"/>
-        </w:rPr>
-        <w:t>Betriebssystem:</w:t>
-      </w:r>
-    </w:p>
-    <w:p>
-      <w:pPr>
-        <w:pStyle w:val="Listenabsatz"/>
-        <w:numPr>
-          <w:ilvl w:val="0"/>
-          <w:numId w:val="3"/>
-        </w:numPr>
-        <w:rPr>
-          <w:sz w:val="28"/>
-          <w:szCs w:val="28"/>
-        </w:rPr>
-      </w:pPr>
-      <w:r>
-        <w:rPr>
-          <w:sz w:val="28"/>
-          <w:szCs w:val="28"/>
-        </w:rPr>
-        <w:t>Speicherplatz:</w:t>
-      </w:r>
-    </w:p>
-    <w:p>
-      <w:pPr>
-        <w:pStyle w:val="Listenabsatz"/>
-        <w:rPr>
-          <w:sz w:val="28"/>
-          <w:szCs w:val="28"/>
-        </w:rPr>
-      </w:pPr>
-    </w:p>
-    <w:p>
-      <w:pPr>
-        <w:rPr>
-          <w:sz w:val="28"/>
-          <w:szCs w:val="28"/>
-        </w:rPr>
-      </w:pPr>
-      <w:r>
-        <w:rPr>
-          <w:sz w:val="28"/>
-          <w:szCs w:val="28"/>
-        </w:rPr>
-        <w:t>Installation:</w:t>
-      </w:r>
-    </w:p>
-    <w:p>
-      <w:pPr>
-        <w:rPr>
-          <w:sz w:val="28"/>
-          <w:szCs w:val="28"/>
-        </w:rPr>
-      </w:pPr>
-    </w:p>
-    <w:p>
-      <w:pPr>
-        <w:rPr>
-          <w:sz w:val="28"/>
-          <w:szCs w:val="28"/>
-        </w:rPr>
-      </w:pPr>
-    </w:p>
-    <w:p>
-      <w:pPr>
-        <w:rPr>
-          <w:sz w:val="28"/>
-          <w:szCs w:val="28"/>
-        </w:rPr>
-      </w:pPr>
-    </w:p>
-    <w:p>
-      <w:pPr>
-        <w:rPr>
-          <w:sz w:val="28"/>
-          <w:szCs w:val="28"/>
-        </w:rPr>
-      </w:pPr>
-    </w:p>
-    <w:p>
-      <w:pPr>
-        <w:rPr>
-          <w:sz w:val="28"/>
-          <w:szCs w:val="28"/>
-        </w:rPr>
-      </w:pPr>
-    </w:p>
-    <w:p>
-      <w:pPr>
-        <w:pStyle w:val="berschrift1"/>
-        <w:numPr>
-          <w:ilvl w:val="0"/>
-          <w:numId w:val="1"/>
-        </w:numPr>
-        <w:jc w:val="center"/>
-        <w:rPr>
-          <w:b/>
-          <w:bCs/>
-        </w:rPr>
-      </w:pPr>
-      <w:bookmarkStart w:id="2" w:name="_Toc195117377"/>
-      <w:r>
-        <w:rPr>
-          <w:b/>
-          <w:bCs/>
-        </w:rPr>
         <w:lastRenderedPageBreak/>
         <w:t>Erste Schritte</w:t>
       </w:r>
-      <w:bookmarkEnd w:id="2"/>
+      <w:bookmarkEnd w:id="1"/>
     </w:p>
     <w:p/>
+    <w:p/>
     <w:p>
       <w:pPr>
         <w:rPr>
@@ -1061,6 +1287,14 @@
         </w:rPr>
         <w:t>.</w:t>
       </w:r>
+    </w:p>
+    <w:p>
+      <w:pPr>
+        <w:rPr>
+          <w:sz w:val="28"/>
+          <w:szCs w:val="28"/>
+        </w:rPr>
+      </w:pPr>
     </w:p>
     <w:p>
       <w:pPr>
@@ -1091,7 +1325,7 @@
                     <pic:cNvPicPr/>
                   </pic:nvPicPr>
                   <pic:blipFill>
-                    <a:blip r:embed="rId7"/>
+                    <a:blip r:embed="rId8"/>
                     <a:stretch>
                       <a:fillRect/>
                     </a:stretch>
@@ -1132,28 +1366,21 @@
           <w:szCs w:val="28"/>
         </w:rPr>
       </w:pPr>
-      <w:r>
-        <w:rPr>
-          <w:sz w:val="28"/>
-          <w:szCs w:val="28"/>
-        </w:rPr>
-        <w:t xml:space="preserve">Hier müssen drei Excel-Dateien hochgeladen werden, bevor die </w:t>
-      </w:r>
-      <w:r>
-        <w:rPr>
-          <w:sz w:val="28"/>
-          <w:szCs w:val="28"/>
-        </w:rPr>
-        <w:t>Planung gestartet werden kann.</w:t>
-      </w:r>
-    </w:p>
-    <w:p>
-      <w:pPr>
-        <w:rPr>
-          <w:sz w:val="28"/>
-          <w:szCs w:val="28"/>
-        </w:rPr>
-      </w:pPr>
+    </w:p>
+    <w:p>
+      <w:pPr>
+        <w:rPr>
+          <w:sz w:val="28"/>
+          <w:szCs w:val="28"/>
+        </w:rPr>
+      </w:pPr>
+      <w:r>
+        <w:rPr>
+          <w:sz w:val="28"/>
+          <w:szCs w:val="28"/>
+        </w:rPr>
+        <w:t>Hier müssen drei Excel-Dateien hochgeladen werden, bevor die Planung gestartet werden kann.</w:t>
+      </w:r>
     </w:p>
     <w:p>
       <w:pPr>
@@ -1202,7 +1429,23 @@
           <w:sz w:val="28"/>
           <w:szCs w:val="28"/>
         </w:rPr>
-        <w:t>: Diese Datei enthält die Namen und Klassen aller teilnehmenden Schüler:innen sowie ihre sechs priorisierten Veranstaltungswünsche:</w:t>
+        <w:t xml:space="preserve">: Diese Datei enthält die Namen und Klassen aller teilnehmenden </w:t>
+      </w:r>
+      <w:proofErr w:type="gramStart"/>
+      <w:r>
+        <w:rPr>
+          <w:sz w:val="28"/>
+          <w:szCs w:val="28"/>
+        </w:rPr>
+        <w:t>Schüler:innen</w:t>
+      </w:r>
+      <w:proofErr w:type="gramEnd"/>
+      <w:r>
+        <w:rPr>
+          <w:sz w:val="28"/>
+          <w:szCs w:val="28"/>
+        </w:rPr>
+        <w:t xml:space="preserve"> sowie ihre sechs priorisierten Veranstaltungswünsche:</w:t>
       </w:r>
     </w:p>
     <w:p>
@@ -1210,81 +1453,341 @@
         <w:pStyle w:val="Listenabsatz"/>
         <w:ind w:left="795"/>
       </w:pPr>
-      <w:r>
-        <w:rPr>
-          <w:noProof/>
-          <w:sz w:val="28"/>
-          <w:szCs w:val="28"/>
-        </w:rPr>
-        <w:drawing>
-          <wp:anchor distT="0" distB="0" distL="114300" distR="114300" simplePos="0" relativeHeight="251660288" behindDoc="0" locked="0" layoutInCell="1" allowOverlap="1" wp14:anchorId="4D611BEC" wp14:editId="2178FC16">
-            <wp:simplePos x="0" y="0"/>
-            <wp:positionH relativeFrom="margin">
-              <wp:align>right</wp:align>
-            </wp:positionH>
-            <wp:positionV relativeFrom="paragraph">
-              <wp:posOffset>231142</wp:posOffset>
-            </wp:positionV>
-            <wp:extent cx="5731514" cy="504191"/>
-            <wp:effectExtent l="0" t="0" r="2536" b="0"/>
-            <wp:wrapTopAndBottom/>
-            <wp:docPr id="913826920" name="Picture 1"/>
-            <wp:cNvGraphicFramePr/>
-            <a:graphic xmlns:a="http://schemas.openxmlformats.org/drawingml/2006/main">
-              <a:graphicData uri="http://schemas.openxmlformats.org/drawingml/2006/picture">
-                <pic:pic xmlns:pic="http://schemas.openxmlformats.org/drawingml/2006/picture">
-                  <pic:nvPicPr>
-                    <pic:cNvPr id="0" name=""/>
-                    <pic:cNvPicPr/>
-                  </pic:nvPicPr>
-                  <pic:blipFill>
-                    <a:blip r:embed="rId8"/>
-                    <a:stretch>
-                      <a:fillRect/>
-                    </a:stretch>
-                  </pic:blipFill>
-                  <pic:spPr>
-                    <a:xfrm>
-                      <a:off x="0" y="0"/>
-                      <a:ext cx="5731514" cy="504191"/>
-                    </a:xfrm>
-                    <a:prstGeom prst="rect">
-                      <a:avLst/>
-                    </a:prstGeom>
-                    <a:noFill/>
-                    <a:ln>
-                      <a:noFill/>
-                      <a:prstDash/>
-                    </a:ln>
-                  </pic:spPr>
-                </pic:pic>
-              </a:graphicData>
-            </a:graphic>
-          </wp:anchor>
-        </w:drawing>
-      </w:r>
-    </w:p>
-    <w:p>
-      <w:pPr>
-        <w:ind w:left="435"/>
-        <w:rPr>
-          <w:sz w:val="28"/>
-          <w:szCs w:val="28"/>
-        </w:rPr>
-      </w:pPr>
-    </w:p>
-    <w:p>
-      <w:pPr>
-        <w:ind w:left="435"/>
-        <w:rPr>
-          <w:sz w:val="28"/>
-          <w:szCs w:val="28"/>
-        </w:rPr>
-      </w:pPr>
-    </w:p>
-    <w:p>
-      <w:pPr>
-        <w:ind w:left="435"/>
+    </w:p>
+    <w:p>
+      <w:pPr>
+        <w:pStyle w:val="Listenabsatz"/>
+        <w:ind w:left="795"/>
+      </w:pPr>
+    </w:p>
+    <w:tbl>
+      <w:tblPr>
+        <w:tblStyle w:val="Tabellenraster"/>
+        <w:tblW w:w="9639" w:type="dxa"/>
+        <w:tblInd w:w="-5" w:type="dxa"/>
+        <w:tblLook w:val="04A0" w:firstRow="1" w:lastRow="0" w:firstColumn="1" w:lastColumn="0" w:noHBand="0" w:noVBand="1"/>
+      </w:tblPr>
+      <w:tblGrid>
+        <w:gridCol w:w="549"/>
+        <w:gridCol w:w="995"/>
+        <w:gridCol w:w="940"/>
+        <w:gridCol w:w="1274"/>
+        <w:gridCol w:w="942"/>
+        <w:gridCol w:w="953"/>
+        <w:gridCol w:w="967"/>
+        <w:gridCol w:w="1031"/>
+        <w:gridCol w:w="996"/>
+        <w:gridCol w:w="992"/>
+      </w:tblGrid>
+      <w:tr>
+        <w:trPr>
+          <w:trHeight w:val="325"/>
+        </w:trPr>
+        <w:tc>
+          <w:tcPr>
+            <w:tcW w:w="549" w:type="dxa"/>
+            <w:shd w:val="clear" w:color="auto" w:fill="000000" w:themeFill="text1"/>
+          </w:tcPr>
+          <w:p>
+            <w:pPr>
+              <w:pStyle w:val="Listenabsatz"/>
+              <w:ind w:left="0"/>
+            </w:pPr>
+          </w:p>
+        </w:tc>
+        <w:tc>
+          <w:tcPr>
+            <w:tcW w:w="995" w:type="dxa"/>
+            <w:shd w:val="clear" w:color="auto" w:fill="000000" w:themeFill="text1"/>
+          </w:tcPr>
+          <w:p>
+            <w:pPr>
+              <w:pStyle w:val="Listenabsatz"/>
+              <w:ind w:left="0"/>
+            </w:pPr>
+            <w:r>
+              <w:t>A</w:t>
+            </w:r>
+          </w:p>
+        </w:tc>
+        <w:tc>
+          <w:tcPr>
+            <w:tcW w:w="940" w:type="dxa"/>
+            <w:shd w:val="clear" w:color="auto" w:fill="000000" w:themeFill="text1"/>
+          </w:tcPr>
+          <w:p>
+            <w:pPr>
+              <w:pStyle w:val="Listenabsatz"/>
+              <w:ind w:left="0"/>
+            </w:pPr>
+            <w:r>
+              <w:t>B</w:t>
+            </w:r>
+          </w:p>
+        </w:tc>
+        <w:tc>
+          <w:tcPr>
+            <w:tcW w:w="1274" w:type="dxa"/>
+            <w:shd w:val="clear" w:color="auto" w:fill="000000" w:themeFill="text1"/>
+          </w:tcPr>
+          <w:p>
+            <w:pPr>
+              <w:pStyle w:val="Listenabsatz"/>
+              <w:ind w:left="0"/>
+            </w:pPr>
+            <w:r>
+              <w:t>C</w:t>
+            </w:r>
+          </w:p>
+        </w:tc>
+        <w:tc>
+          <w:tcPr>
+            <w:tcW w:w="942" w:type="dxa"/>
+            <w:shd w:val="clear" w:color="auto" w:fill="000000" w:themeFill="text1"/>
+          </w:tcPr>
+          <w:p>
+            <w:pPr>
+              <w:pStyle w:val="Listenabsatz"/>
+              <w:ind w:left="0"/>
+            </w:pPr>
+            <w:r>
+              <w:t>D</w:t>
+            </w:r>
+          </w:p>
+        </w:tc>
+        <w:tc>
+          <w:tcPr>
+            <w:tcW w:w="953" w:type="dxa"/>
+            <w:shd w:val="clear" w:color="auto" w:fill="000000" w:themeFill="text1"/>
+          </w:tcPr>
+          <w:p>
+            <w:pPr>
+              <w:pStyle w:val="Listenabsatz"/>
+              <w:ind w:left="0"/>
+            </w:pPr>
+            <w:r>
+              <w:t>E</w:t>
+            </w:r>
+          </w:p>
+        </w:tc>
+        <w:tc>
+          <w:tcPr>
+            <w:tcW w:w="967" w:type="dxa"/>
+            <w:shd w:val="clear" w:color="auto" w:fill="000000" w:themeFill="text1"/>
+          </w:tcPr>
+          <w:p>
+            <w:pPr>
+              <w:pStyle w:val="Listenabsatz"/>
+              <w:ind w:left="0"/>
+            </w:pPr>
+            <w:r>
+              <w:t>F</w:t>
+            </w:r>
+          </w:p>
+        </w:tc>
+        <w:tc>
+          <w:tcPr>
+            <w:tcW w:w="1031" w:type="dxa"/>
+            <w:shd w:val="clear" w:color="auto" w:fill="000000" w:themeFill="text1"/>
+          </w:tcPr>
+          <w:p>
+            <w:pPr>
+              <w:pStyle w:val="Listenabsatz"/>
+              <w:ind w:left="0"/>
+            </w:pPr>
+            <w:r>
+              <w:t>G</w:t>
+            </w:r>
+          </w:p>
+        </w:tc>
+        <w:tc>
+          <w:tcPr>
+            <w:tcW w:w="996" w:type="dxa"/>
+            <w:shd w:val="clear" w:color="auto" w:fill="000000" w:themeFill="text1"/>
+          </w:tcPr>
+          <w:p>
+            <w:pPr>
+              <w:pStyle w:val="Listenabsatz"/>
+              <w:ind w:left="0"/>
+            </w:pPr>
+            <w:r>
+              <w:t>H</w:t>
+            </w:r>
+          </w:p>
+        </w:tc>
+        <w:tc>
+          <w:tcPr>
+            <w:tcW w:w="992" w:type="dxa"/>
+            <w:shd w:val="clear" w:color="auto" w:fill="000000" w:themeFill="text1"/>
+          </w:tcPr>
+          <w:p>
+            <w:pPr>
+              <w:pStyle w:val="Listenabsatz"/>
+              <w:ind w:left="0"/>
+            </w:pPr>
+            <w:r>
+              <w:t>I</w:t>
+            </w:r>
+          </w:p>
+        </w:tc>
+      </w:tr>
+      <w:tr>
+        <w:trPr>
+          <w:trHeight w:val="670"/>
+        </w:trPr>
+        <w:tc>
+          <w:tcPr>
+            <w:tcW w:w="549" w:type="dxa"/>
+            <w:shd w:val="clear" w:color="auto" w:fill="000000" w:themeFill="text1"/>
+          </w:tcPr>
+          <w:p>
+            <w:pPr>
+              <w:pStyle w:val="Listenabsatz"/>
+              <w:ind w:left="0"/>
+            </w:pPr>
+            <w:r>
+              <w:t>1</w:t>
+            </w:r>
+          </w:p>
+        </w:tc>
+        <w:tc>
+          <w:tcPr>
+            <w:tcW w:w="995" w:type="dxa"/>
+          </w:tcPr>
+          <w:p>
+            <w:pPr>
+              <w:pStyle w:val="Listenabsatz"/>
+              <w:ind w:left="0"/>
+            </w:pPr>
+            <w:r>
+              <w:t>Klasse</w:t>
+            </w:r>
+          </w:p>
+        </w:tc>
+        <w:tc>
+          <w:tcPr>
+            <w:tcW w:w="940" w:type="dxa"/>
+          </w:tcPr>
+          <w:p>
+            <w:pPr>
+              <w:pStyle w:val="Listenabsatz"/>
+              <w:ind w:left="0"/>
+            </w:pPr>
+            <w:r>
+              <w:t>Name</w:t>
+            </w:r>
+          </w:p>
+        </w:tc>
+        <w:tc>
+          <w:tcPr>
+            <w:tcW w:w="1274" w:type="dxa"/>
+          </w:tcPr>
+          <w:p>
+            <w:pPr>
+              <w:pStyle w:val="Listenabsatz"/>
+              <w:ind w:left="0"/>
+            </w:pPr>
+            <w:r>
+              <w:t>Vorname</w:t>
+            </w:r>
+          </w:p>
+        </w:tc>
+        <w:tc>
+          <w:tcPr>
+            <w:tcW w:w="942" w:type="dxa"/>
+          </w:tcPr>
+          <w:p>
+            <w:pPr>
+              <w:pStyle w:val="Listenabsatz"/>
+              <w:ind w:left="0"/>
+            </w:pPr>
+            <w:r>
+              <w:t>Wahl 1</w:t>
+            </w:r>
+          </w:p>
+        </w:tc>
+        <w:tc>
+          <w:tcPr>
+            <w:tcW w:w="953" w:type="dxa"/>
+          </w:tcPr>
+          <w:p>
+            <w:pPr>
+              <w:pStyle w:val="Listenabsatz"/>
+              <w:ind w:left="0"/>
+            </w:pPr>
+            <w:r>
+              <w:t>Wahl 2</w:t>
+            </w:r>
+          </w:p>
+        </w:tc>
+        <w:tc>
+          <w:tcPr>
+            <w:tcW w:w="967" w:type="dxa"/>
+          </w:tcPr>
+          <w:p>
+            <w:pPr>
+              <w:pStyle w:val="Listenabsatz"/>
+              <w:ind w:left="0"/>
+            </w:pPr>
+            <w:r>
+              <w:t>Wahl 3</w:t>
+            </w:r>
+          </w:p>
+        </w:tc>
+        <w:tc>
+          <w:tcPr>
+            <w:tcW w:w="1031" w:type="dxa"/>
+          </w:tcPr>
+          <w:p>
+            <w:pPr>
+              <w:pStyle w:val="Listenabsatz"/>
+              <w:ind w:left="0"/>
+            </w:pPr>
+            <w:r>
+              <w:t>Wahl 4</w:t>
+            </w:r>
+          </w:p>
+        </w:tc>
+        <w:tc>
+          <w:tcPr>
+            <w:tcW w:w="996" w:type="dxa"/>
+          </w:tcPr>
+          <w:p>
+            <w:pPr>
+              <w:pStyle w:val="Listenabsatz"/>
+              <w:ind w:left="0"/>
+            </w:pPr>
+            <w:r>
+              <w:t>Wahl 5</w:t>
+            </w:r>
+          </w:p>
+        </w:tc>
+        <w:tc>
+          <w:tcPr>
+            <w:tcW w:w="992" w:type="dxa"/>
+          </w:tcPr>
+          <w:p>
+            <w:pPr>
+              <w:pStyle w:val="Listenabsatz"/>
+              <w:ind w:left="0"/>
+            </w:pPr>
+            <w:r>
+              <w:t>Wahl 6</w:t>
+            </w:r>
+          </w:p>
+        </w:tc>
+      </w:tr>
+    </w:tbl>
+    <w:p>
+      <w:pPr>
+        <w:rPr>
+          <w:sz w:val="28"/>
+          <w:szCs w:val="28"/>
+        </w:rPr>
+      </w:pPr>
+    </w:p>
+    <w:p>
+      <w:pPr>
         <w:rPr>
           <w:sz w:val="28"/>
           <w:szCs w:val="28"/>
@@ -1313,14 +1816,7 @@
           <w:sz w:val="28"/>
           <w:szCs w:val="28"/>
         </w:rPr>
-        <w:t>: Diese Liste enthält alle beteiligten Unternehmen un</w:t>
-      </w:r>
-      <w:r>
-        <w:rPr>
-          <w:sz w:val="28"/>
-          <w:szCs w:val="28"/>
-        </w:rPr>
-        <w:t>d relevante Angaben zur</w:t>
+        <w:t>: Diese Liste enthält alle beteiligten Unternehmen und relevante Angaben zur</w:t>
       </w:r>
       <w:r>
         <w:rPr>
@@ -1340,69 +1836,243 @@
     <w:p>
       <w:pPr>
         <w:pStyle w:val="Listenabsatz"/>
-      </w:pPr>
-      <w:r>
-        <w:rPr>
-          <w:noProof/>
-          <w:sz w:val="28"/>
-          <w:szCs w:val="28"/>
-        </w:rPr>
-        <w:drawing>
-          <wp:anchor distT="0" distB="0" distL="114300" distR="114300" simplePos="0" relativeHeight="251661312" behindDoc="0" locked="0" layoutInCell="1" allowOverlap="1" wp14:anchorId="396B992E" wp14:editId="218AADB0">
-            <wp:simplePos x="0" y="0"/>
-            <wp:positionH relativeFrom="margin">
-              <wp:align>center</wp:align>
-            </wp:positionH>
-            <wp:positionV relativeFrom="paragraph">
-              <wp:posOffset>259717</wp:posOffset>
-            </wp:positionV>
-            <wp:extent cx="6679152" cy="371475"/>
-            <wp:effectExtent l="0" t="0" r="7398" b="9525"/>
-            <wp:wrapTopAndBottom/>
-            <wp:docPr id="1821299670" name="Picture 1"/>
-            <wp:cNvGraphicFramePr/>
-            <a:graphic xmlns:a="http://schemas.openxmlformats.org/drawingml/2006/main">
-              <a:graphicData uri="http://schemas.openxmlformats.org/drawingml/2006/picture">
-                <pic:pic xmlns:pic="http://schemas.openxmlformats.org/drawingml/2006/picture">
-                  <pic:nvPicPr>
-                    <pic:cNvPr id="0" name=""/>
-                    <pic:cNvPicPr/>
-                  </pic:nvPicPr>
-                  <pic:blipFill>
-                    <a:blip r:embed="rId9"/>
-                    <a:stretch>
-                      <a:fillRect/>
-                    </a:stretch>
-                  </pic:blipFill>
-                  <pic:spPr>
-                    <a:xfrm>
-                      <a:off x="0" y="0"/>
-                      <a:ext cx="6679152" cy="371475"/>
-                    </a:xfrm>
-                    <a:prstGeom prst="rect">
-                      <a:avLst/>
-                    </a:prstGeom>
-                    <a:noFill/>
-                    <a:ln>
-                      <a:noFill/>
-                      <a:prstDash/>
-                    </a:ln>
-                  </pic:spPr>
-                </pic:pic>
-              </a:graphicData>
-            </a:graphic>
-          </wp:anchor>
-        </w:drawing>
-      </w:r>
-    </w:p>
-    <w:p>
-      <w:pPr>
-        <w:rPr>
-          <w:sz w:val="28"/>
-          <w:szCs w:val="28"/>
-        </w:rPr>
-      </w:pPr>
-    </w:p>
+        <w:ind w:left="795"/>
+      </w:pPr>
+    </w:p>
+    <w:p>
+      <w:pPr>
+        <w:pStyle w:val="Listenabsatz"/>
+        <w:ind w:left="795"/>
+      </w:pPr>
+    </w:p>
+    <w:tbl>
+      <w:tblPr>
+        <w:tblStyle w:val="Tabellenraster"/>
+        <w:tblW w:w="9639" w:type="dxa"/>
+        <w:tblInd w:w="-5" w:type="dxa"/>
+        <w:tblLook w:val="04A0" w:firstRow="1" w:lastRow="0" w:firstColumn="1" w:lastColumn="0" w:noHBand="0" w:noVBand="1"/>
+      </w:tblPr>
+      <w:tblGrid>
+        <w:gridCol w:w="339"/>
+        <w:gridCol w:w="555"/>
+        <w:gridCol w:w="1642"/>
+        <w:gridCol w:w="1589"/>
+        <w:gridCol w:w="1829"/>
+        <w:gridCol w:w="1843"/>
+        <w:gridCol w:w="1842"/>
+      </w:tblGrid>
+      <w:tr>
+        <w:trPr>
+          <w:trHeight w:val="325"/>
+        </w:trPr>
+        <w:tc>
+          <w:tcPr>
+            <w:tcW w:w="339" w:type="dxa"/>
+            <w:shd w:val="clear" w:color="auto" w:fill="000000" w:themeFill="text1"/>
+          </w:tcPr>
+          <w:p>
+            <w:pPr>
+              <w:pStyle w:val="Listenabsatz"/>
+              <w:ind w:left="0"/>
+            </w:pPr>
+          </w:p>
+        </w:tc>
+        <w:tc>
+          <w:tcPr>
+            <w:tcW w:w="555" w:type="dxa"/>
+            <w:shd w:val="clear" w:color="auto" w:fill="000000" w:themeFill="text1"/>
+          </w:tcPr>
+          <w:p>
+            <w:pPr>
+              <w:pStyle w:val="Listenabsatz"/>
+              <w:ind w:left="0"/>
+            </w:pPr>
+            <w:r>
+              <w:t>A</w:t>
+            </w:r>
+          </w:p>
+        </w:tc>
+        <w:tc>
+          <w:tcPr>
+            <w:tcW w:w="1642" w:type="dxa"/>
+            <w:shd w:val="clear" w:color="auto" w:fill="000000" w:themeFill="text1"/>
+          </w:tcPr>
+          <w:p>
+            <w:pPr>
+              <w:pStyle w:val="Listenabsatz"/>
+              <w:ind w:left="0"/>
+            </w:pPr>
+            <w:r>
+              <w:t>B</w:t>
+            </w:r>
+          </w:p>
+        </w:tc>
+        <w:tc>
+          <w:tcPr>
+            <w:tcW w:w="1589" w:type="dxa"/>
+            <w:shd w:val="clear" w:color="auto" w:fill="000000" w:themeFill="text1"/>
+          </w:tcPr>
+          <w:p>
+            <w:pPr>
+              <w:pStyle w:val="Listenabsatz"/>
+              <w:ind w:left="0"/>
+            </w:pPr>
+            <w:r>
+              <w:t>C</w:t>
+            </w:r>
+          </w:p>
+        </w:tc>
+        <w:tc>
+          <w:tcPr>
+            <w:tcW w:w="1829" w:type="dxa"/>
+            <w:shd w:val="clear" w:color="auto" w:fill="000000" w:themeFill="text1"/>
+          </w:tcPr>
+          <w:p>
+            <w:pPr>
+              <w:pStyle w:val="Listenabsatz"/>
+              <w:ind w:left="0"/>
+            </w:pPr>
+            <w:r>
+              <w:t>D</w:t>
+            </w:r>
+          </w:p>
+        </w:tc>
+        <w:tc>
+          <w:tcPr>
+            <w:tcW w:w="1843" w:type="dxa"/>
+            <w:shd w:val="clear" w:color="auto" w:fill="000000" w:themeFill="text1"/>
+          </w:tcPr>
+          <w:p>
+            <w:pPr>
+              <w:pStyle w:val="Listenabsatz"/>
+              <w:ind w:left="0"/>
+            </w:pPr>
+            <w:r>
+              <w:t>E</w:t>
+            </w:r>
+          </w:p>
+        </w:tc>
+        <w:tc>
+          <w:tcPr>
+            <w:tcW w:w="1842" w:type="dxa"/>
+            <w:shd w:val="clear" w:color="auto" w:fill="000000" w:themeFill="text1"/>
+          </w:tcPr>
+          <w:p>
+            <w:pPr>
+              <w:pStyle w:val="Listenabsatz"/>
+              <w:ind w:left="0"/>
+            </w:pPr>
+            <w:r>
+              <w:t>F</w:t>
+            </w:r>
+          </w:p>
+        </w:tc>
+      </w:tr>
+      <w:tr>
+        <w:trPr>
+          <w:trHeight w:val="670"/>
+        </w:trPr>
+        <w:tc>
+          <w:tcPr>
+            <w:tcW w:w="339" w:type="dxa"/>
+            <w:shd w:val="clear" w:color="auto" w:fill="000000" w:themeFill="text1"/>
+          </w:tcPr>
+          <w:p>
+            <w:pPr>
+              <w:pStyle w:val="Listenabsatz"/>
+              <w:ind w:left="0"/>
+            </w:pPr>
+            <w:r>
+              <w:t>1</w:t>
+            </w:r>
+          </w:p>
+        </w:tc>
+        <w:tc>
+          <w:tcPr>
+            <w:tcW w:w="555" w:type="dxa"/>
+          </w:tcPr>
+          <w:p>
+            <w:pPr>
+              <w:pStyle w:val="Listenabsatz"/>
+              <w:ind w:left="0"/>
+            </w:pPr>
+            <w:r>
+              <w:t>Nr.</w:t>
+            </w:r>
+          </w:p>
+        </w:tc>
+        <w:tc>
+          <w:tcPr>
+            <w:tcW w:w="1642" w:type="dxa"/>
+          </w:tcPr>
+          <w:p>
+            <w:pPr>
+              <w:pStyle w:val="Listenabsatz"/>
+              <w:ind w:left="0"/>
+            </w:pPr>
+            <w:r>
+              <w:t>Unternehmen</w:t>
+            </w:r>
+          </w:p>
+        </w:tc>
+        <w:tc>
+          <w:tcPr>
+            <w:tcW w:w="1589" w:type="dxa"/>
+          </w:tcPr>
+          <w:p>
+            <w:pPr>
+              <w:pStyle w:val="Listenabsatz"/>
+              <w:ind w:left="0"/>
+            </w:pPr>
+            <w:r>
+              <w:t>Fachrichtung</w:t>
+            </w:r>
+          </w:p>
+        </w:tc>
+        <w:tc>
+          <w:tcPr>
+            <w:tcW w:w="1829" w:type="dxa"/>
+          </w:tcPr>
+          <w:p>
+            <w:pPr>
+              <w:pStyle w:val="Listenabsatz"/>
+              <w:ind w:left="0"/>
+            </w:pPr>
+            <w:r>
+              <w:t>Max. Teilnehmer</w:t>
+            </w:r>
+          </w:p>
+        </w:tc>
+        <w:tc>
+          <w:tcPr>
+            <w:tcW w:w="1843" w:type="dxa"/>
+          </w:tcPr>
+          <w:p>
+            <w:pPr>
+              <w:pStyle w:val="Listenabsatz"/>
+              <w:ind w:left="0"/>
+            </w:pPr>
+            <w:r>
+              <w:t>Min. Teilnehmer</w:t>
+            </w:r>
+          </w:p>
+        </w:tc>
+        <w:tc>
+          <w:tcPr>
+            <w:tcW w:w="1842" w:type="dxa"/>
+          </w:tcPr>
+          <w:p>
+            <w:pPr>
+              <w:pStyle w:val="Listenabsatz"/>
+              <w:ind w:left="0"/>
+            </w:pPr>
+            <w:r>
+              <w:t>Frühester Zeitpunkt</w:t>
+            </w:r>
+          </w:p>
+        </w:tc>
+      </w:tr>
+    </w:tbl>
     <w:p>
       <w:pPr>
         <w:rPr>
@@ -1431,61 +2101,6 @@
         <w:rPr>
           <w:b/>
           <w:bCs/>
-          <w:noProof/>
-          <w:sz w:val="28"/>
-          <w:szCs w:val="28"/>
-        </w:rPr>
-        <w:drawing>
-          <wp:anchor distT="0" distB="0" distL="114300" distR="114300" simplePos="0" relativeHeight="251662336" behindDoc="0" locked="0" layoutInCell="1" allowOverlap="1" wp14:anchorId="0C1A5816" wp14:editId="69B20A0C">
-            <wp:simplePos x="0" y="0"/>
-            <wp:positionH relativeFrom="margin">
-              <wp:align>center</wp:align>
-            </wp:positionH>
-            <wp:positionV relativeFrom="paragraph">
-              <wp:posOffset>955676</wp:posOffset>
-            </wp:positionV>
-            <wp:extent cx="1981203" cy="667383"/>
-            <wp:effectExtent l="0" t="0" r="0" b="0"/>
-            <wp:wrapTopAndBottom/>
-            <wp:docPr id="1033219105" name="Picture 1" descr="A screenshot of a computer&#10;&#10;AI-generated content may be incorrect."/>
-            <wp:cNvGraphicFramePr/>
-            <a:graphic xmlns:a="http://schemas.openxmlformats.org/drawingml/2006/main">
-              <a:graphicData uri="http://schemas.openxmlformats.org/drawingml/2006/picture">
-                <pic:pic xmlns:pic="http://schemas.openxmlformats.org/drawingml/2006/picture">
-                  <pic:nvPicPr>
-                    <pic:cNvPr id="0" name=""/>
-                    <pic:cNvPicPr/>
-                  </pic:nvPicPr>
-                  <pic:blipFill>
-                    <a:blip r:embed="rId10"/>
-                    <a:stretch>
-                      <a:fillRect/>
-                    </a:stretch>
-                  </pic:blipFill>
-                  <pic:spPr>
-                    <a:xfrm>
-                      <a:off x="0" y="0"/>
-                      <a:ext cx="1981203" cy="667383"/>
-                    </a:xfrm>
-                    <a:prstGeom prst="rect">
-                      <a:avLst/>
-                    </a:prstGeom>
-                    <a:noFill/>
-                    <a:ln>
-                      <a:noFill/>
-                      <a:prstDash/>
-                    </a:ln>
-                  </pic:spPr>
-                </pic:pic>
-              </a:graphicData>
-            </a:graphic>
-          </wp:anchor>
-        </w:drawing>
-      </w:r>
-      <w:r>
-        <w:rPr>
-          <w:b/>
-          <w:bCs/>
           <w:sz w:val="28"/>
           <w:szCs w:val="28"/>
         </w:rPr>
@@ -1499,22 +2114,118 @@
         <w:t>: Diese Datei beschreibt, welche Räume zur Verfügung stehen und wie viele Personen dort jeweils Platz finden:</w:t>
       </w:r>
     </w:p>
-    <w:p>
-      <w:pPr>
-        <w:rPr>
-          <w:sz w:val="28"/>
-          <w:szCs w:val="28"/>
-        </w:rPr>
-      </w:pPr>
-    </w:p>
-    <w:p>
-      <w:pPr>
-        <w:rPr>
-          <w:sz w:val="28"/>
-          <w:szCs w:val="28"/>
-        </w:rPr>
-      </w:pPr>
-    </w:p>
+    <w:p/>
+    <w:tbl>
+      <w:tblPr>
+        <w:tblStyle w:val="Tabellenraster"/>
+        <w:tblW w:w="9639" w:type="dxa"/>
+        <w:tblInd w:w="-5" w:type="dxa"/>
+        <w:tblLook w:val="04A0" w:firstRow="1" w:lastRow="0" w:firstColumn="1" w:lastColumn="0" w:noHBand="0" w:noVBand="1"/>
+      </w:tblPr>
+      <w:tblGrid>
+        <w:gridCol w:w="339"/>
+        <w:gridCol w:w="3914"/>
+        <w:gridCol w:w="5386"/>
+      </w:tblGrid>
+      <w:tr>
+        <w:trPr>
+          <w:trHeight w:val="325"/>
+        </w:trPr>
+        <w:tc>
+          <w:tcPr>
+            <w:tcW w:w="339" w:type="dxa"/>
+            <w:shd w:val="clear" w:color="auto" w:fill="000000" w:themeFill="text1"/>
+          </w:tcPr>
+          <w:p>
+            <w:pPr>
+              <w:pStyle w:val="Listenabsatz"/>
+              <w:ind w:left="0"/>
+            </w:pPr>
+          </w:p>
+        </w:tc>
+        <w:tc>
+          <w:tcPr>
+            <w:tcW w:w="3914" w:type="dxa"/>
+            <w:shd w:val="clear" w:color="auto" w:fill="000000" w:themeFill="text1"/>
+          </w:tcPr>
+          <w:p>
+            <w:pPr>
+              <w:pStyle w:val="Listenabsatz"/>
+              <w:ind w:left="0"/>
+            </w:pPr>
+            <w:r>
+              <w:t>A</w:t>
+            </w:r>
+          </w:p>
+        </w:tc>
+        <w:tc>
+          <w:tcPr>
+            <w:tcW w:w="5386" w:type="dxa"/>
+            <w:shd w:val="clear" w:color="auto" w:fill="000000" w:themeFill="text1"/>
+          </w:tcPr>
+          <w:p>
+            <w:pPr>
+              <w:pStyle w:val="Listenabsatz"/>
+              <w:ind w:left="0"/>
+            </w:pPr>
+            <w:r>
+              <w:t>B</w:t>
+            </w:r>
+          </w:p>
+        </w:tc>
+      </w:tr>
+      <w:tr>
+        <w:trPr>
+          <w:trHeight w:val="499"/>
+        </w:trPr>
+        <w:tc>
+          <w:tcPr>
+            <w:tcW w:w="339" w:type="dxa"/>
+            <w:shd w:val="clear" w:color="auto" w:fill="000000" w:themeFill="text1"/>
+          </w:tcPr>
+          <w:p>
+            <w:pPr>
+              <w:pStyle w:val="Listenabsatz"/>
+              <w:ind w:left="0"/>
+            </w:pPr>
+            <w:r>
+              <w:t>1</w:t>
+            </w:r>
+          </w:p>
+        </w:tc>
+        <w:tc>
+          <w:tcPr>
+            <w:tcW w:w="3914" w:type="dxa"/>
+          </w:tcPr>
+          <w:p>
+            <w:pPr>
+              <w:pStyle w:val="Listenabsatz"/>
+              <w:ind w:left="0"/>
+            </w:pPr>
+            <w:r>
+              <w:t>Raum</w:t>
+            </w:r>
+          </w:p>
+        </w:tc>
+        <w:tc>
+          <w:tcPr>
+            <w:tcW w:w="5386" w:type="dxa"/>
+          </w:tcPr>
+          <w:p>
+            <w:pPr>
+              <w:pStyle w:val="Listenabsatz"/>
+              <w:ind w:left="0"/>
+            </w:pPr>
+            <w:r>
+              <w:t>Kapazität</w:t>
+            </w:r>
+          </w:p>
+        </w:tc>
+      </w:tr>
+    </w:tbl>
+    <w:p/>
+    <w:p/>
+    <w:p/>
     <w:p>
       <w:pPr>
         <w:rPr>
@@ -1568,7 +2279,7 @@
           <w:bCs/>
         </w:rPr>
       </w:pPr>
-      <w:bookmarkStart w:id="3" w:name="_Toc195117378"/>
+      <w:bookmarkStart w:id="2" w:name="_Toc195255279"/>
       <w:r>
         <w:rPr>
           <w:b/>
@@ -1577,7 +2288,7 @@
         <w:lastRenderedPageBreak/>
         <w:t>Dateien hochladen</w:t>
       </w:r>
-      <w:bookmarkEnd w:id="3"/>
+      <w:bookmarkEnd w:id="2"/>
     </w:p>
     <w:p/>
     <w:p/>
@@ -1701,6 +2412,13 @@
           <w:sz w:val="28"/>
           <w:szCs w:val="28"/>
         </w:rPr>
+        <w:t>; in dieses Feld kann nicht handlich geschrieben werden, es dient nur zur Kontrolle der Auswahl der Datei</w:t>
+      </w:r>
+      <w:r>
+        <w:rPr>
+          <w:sz w:val="28"/>
+          <w:szCs w:val="28"/>
+        </w:rPr>
         <w:t>.</w:t>
       </w:r>
     </w:p>
@@ -1711,27 +2429,63 @@
           <w:ilvl w:val="0"/>
           <w:numId w:val="4"/>
         </w:numPr>
-      </w:pPr>
-      <w:r>
-        <w:rPr>
-          <w:rFonts w:ascii="Segoe UI Emoji" w:hAnsi="Segoe UI Emoji" w:cs="Segoe UI Emoji"/>
+        <w:rPr>
+          <w:sz w:val="28"/>
+          <w:szCs w:val="28"/>
+        </w:rPr>
+      </w:pPr>
+      <w:r>
+        <w:rPr>
+          <w:sz w:val="28"/>
+          <w:szCs w:val="28"/>
+        </w:rPr>
+        <w:t>Falls Sie versehentlich die falsche Datei ausgewählt haben, klicken Sie einfach erneut auf „Durchsuchen“ und wählen die korrekte Datei aus.</w:t>
+      </w:r>
+    </w:p>
+    <w:p>
+      <w:pPr>
+        <w:pStyle w:val="Listenabsatz"/>
+        <w:numPr>
+          <w:ilvl w:val="0"/>
+          <w:numId w:val="4"/>
+        </w:numPr>
+        <w:rPr>
+          <w:sz w:val="28"/>
+          <w:szCs w:val="28"/>
+        </w:rPr>
+      </w:pPr>
+      <w:r>
+        <w:rPr>
+          <w:sz w:val="28"/>
+          <w:szCs w:val="28"/>
+        </w:rPr>
+        <w:t>Sobald alle drei Dateien erfolgreich ausgewählt sind, wird der Button „Starten“ aktiviert.</w:t>
+      </w:r>
+    </w:p>
+    <w:p>
+      <w:pPr>
+        <w:rPr>
+          <w:sz w:val="28"/>
+          <w:szCs w:val="28"/>
+        </w:rPr>
+      </w:pPr>
+      <w:r>
+        <w:rPr>
           <w:noProof/>
-          <w:sz w:val="28"/>
-          <w:szCs w:val="28"/>
         </w:rPr>
         <mc:AlternateContent>
           <mc:Choice Requires="wps">
             <w:drawing>
-              <wp:anchor distT="0" distB="0" distL="114300" distR="114300" simplePos="0" relativeHeight="251664384" behindDoc="0" locked="0" layoutInCell="1" allowOverlap="1" wp14:anchorId="6E386831" wp14:editId="050206FB">
+              <wp:anchor distT="0" distB="0" distL="114300" distR="114300" simplePos="0" relativeHeight="251664384" behindDoc="0" locked="0" layoutInCell="1" allowOverlap="1" wp14:anchorId="6E386831" wp14:editId="24D32FED">
                 <wp:simplePos x="0" y="0"/>
                 <wp:positionH relativeFrom="margin">
                   <wp:align>right</wp:align>
                 </wp:positionH>
                 <wp:positionV relativeFrom="paragraph">
-                  <wp:posOffset>840105</wp:posOffset>
+                  <wp:posOffset>511175</wp:posOffset>
                 </wp:positionV>
                 <wp:extent cx="5734046" cy="1403988"/>
-                <wp:effectExtent l="0" t="0" r="0" b="5712"/>
+                <wp:effectExtent l="0" t="0" r="0" b="6350"/>
                 <wp:wrapTopAndBottom/>
                 <wp:docPr id="1423355575" name="Text Box 2"/>
                 <wp:cNvGraphicFramePr/>
@@ -1802,7 +2556,7 @@
           </mc:Choice>
           <mc:Fallback>
             <w:pict>
-              <v:shape w14:anchorId="6E386831" id="Text Box 2" o:spid="_x0000_s1030" type="#_x0000_t202" style="position:absolute;left:0;text-align:left;margin-left:400.3pt;margin-top:66.15pt;width:451.5pt;height:110.55pt;z-index:251664384;visibility:visible;mso-wrap-style:square;mso-wrap-distance-left:9pt;mso-wrap-distance-top:0;mso-wrap-distance-right:9pt;mso-wrap-distance-bottom:0;mso-position-horizontal:right;mso-position-horizontal-relative:margin;mso-position-vertical:absolute;mso-position-vertical-relative:text;v-text-anchor:top" o:gfxdata="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" filled="f" stroked="f">
+              <v:shape w14:anchorId="6E386831" id="Text Box 2" o:spid="_x0000_s1030" type="#_x0000_t202" style="position:absolute;margin-left:400.3pt;margin-top:40.25pt;width:451.5pt;height:110.55pt;z-index:251664384;visibility:visible;mso-wrap-style:square;mso-wrap-distance-left:9pt;mso-wrap-distance-top:0;mso-wrap-distance-right:9pt;mso-wrap-distance-bottom:0;mso-position-horizontal:right;mso-position-horizontal-relative:margin;mso-position-vertical:absolute;mso-position-vertical-relative:text;v-text-anchor:top" o:gfxdata="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" filled="f" stroked="f">
                 <v:textbox style="mso-fit-shape-to-text:t">
                   <w:txbxContent>
                     <w:p>
@@ -1852,37 +2606,96 @@
           <w:sz w:val="28"/>
           <w:szCs w:val="28"/>
         </w:rPr>
-        <w:t xml:space="preserve">Sobald alle drei Dateien erfolgreich </w:t>
-      </w:r>
-      <w:r>
-        <w:rPr>
-          <w:sz w:val="28"/>
-          <w:szCs w:val="28"/>
-        </w:rPr>
-        <w:t>ausgewählt sind, wird der Button „Starten“ aktiviert</w:t>
-      </w:r>
-      <w:r>
-        <w:rPr>
-          <w:sz w:val="28"/>
-          <w:szCs w:val="28"/>
-        </w:rPr>
-        <w:t>.</w:t>
-      </w:r>
-    </w:p>
-    <w:p>
-      <w:pPr>
-        <w:rPr>
-          <w:sz w:val="28"/>
-          <w:szCs w:val="28"/>
-        </w:rPr>
-      </w:pPr>
-      <w:r>
-        <w:rPr>
-          <w:sz w:val="28"/>
-          <w:szCs w:val="28"/>
-        </w:rPr>
         <w:t xml:space="preserve"> </w:t>
       </w:r>
+    </w:p>
+    <w:p>
+      <w:pPr>
+        <w:rPr>
+          <w:sz w:val="28"/>
+          <w:szCs w:val="28"/>
+        </w:rPr>
+      </w:pPr>
+    </w:p>
+    <w:p>
+      <w:pPr>
+        <w:rPr>
+          <w:sz w:val="28"/>
+          <w:szCs w:val="28"/>
+        </w:rPr>
+      </w:pPr>
+    </w:p>
+    <w:p>
+      <w:pPr>
+        <w:rPr>
+          <w:sz w:val="28"/>
+          <w:szCs w:val="28"/>
+        </w:rPr>
+      </w:pPr>
+    </w:p>
+    <w:p>
+      <w:pPr>
+        <w:rPr>
+          <w:sz w:val="28"/>
+          <w:szCs w:val="28"/>
+        </w:rPr>
+      </w:pPr>
+    </w:p>
+    <w:p>
+      <w:pPr>
+        <w:rPr>
+          <w:sz w:val="28"/>
+          <w:szCs w:val="28"/>
+        </w:rPr>
+      </w:pPr>
+    </w:p>
+    <w:p>
+      <w:pPr>
+        <w:rPr>
+          <w:sz w:val="28"/>
+          <w:szCs w:val="28"/>
+        </w:rPr>
+      </w:pPr>
+    </w:p>
+    <w:p>
+      <w:pPr>
+        <w:rPr>
+          <w:sz w:val="28"/>
+          <w:szCs w:val="28"/>
+        </w:rPr>
+      </w:pPr>
+    </w:p>
+    <w:p>
+      <w:pPr>
+        <w:rPr>
+          <w:sz w:val="28"/>
+          <w:szCs w:val="28"/>
+        </w:rPr>
+      </w:pPr>
+    </w:p>
+    <w:p>
+      <w:pPr>
+        <w:rPr>
+          <w:sz w:val="28"/>
+          <w:szCs w:val="28"/>
+        </w:rPr>
+      </w:pPr>
+    </w:p>
+    <w:p>
+      <w:pPr>
+        <w:rPr>
+          <w:sz w:val="28"/>
+          <w:szCs w:val="28"/>
+        </w:rPr>
+      </w:pPr>
+    </w:p>
+    <w:p>
+      <w:pPr>
+        <w:rPr>
+          <w:sz w:val="28"/>
+          <w:szCs w:val="28"/>
+        </w:rPr>
+      </w:pPr>
     </w:p>
     <w:p>
       <w:pPr>
@@ -1905,16 +2718,18 @@
           <w:bCs/>
         </w:rPr>
       </w:pPr>
-      <w:bookmarkStart w:id="4" w:name="_Toc195117379"/>
+      <w:bookmarkStart w:id="3" w:name="_Toc195255280"/>
       <w:r>
         <w:rPr>
           <w:b/>
           <w:bCs/>
         </w:rPr>
+        <w:lastRenderedPageBreak/>
         <w:t>Datenverarbeitung starten</w:t>
       </w:r>
-      <w:bookmarkEnd w:id="4"/>
-    </w:p>
+      <w:bookmarkEnd w:id="3"/>
+    </w:p>
+    <w:p/>
     <w:p/>
     <w:p>
       <w:pPr>
@@ -1954,37 +2769,55 @@
     </w:p>
     <w:p>
       <w:pPr>
+        <w:pStyle w:val="Listenabsatz"/>
+        <w:rPr>
+          <w:sz w:val="28"/>
+          <w:szCs w:val="28"/>
+        </w:rPr>
+      </w:pPr>
+    </w:p>
+    <w:p>
+      <w:pPr>
         <w:ind w:left="360"/>
       </w:pPr>
       <w:r>
         <w:rPr>
           <w:noProof/>
-          <w:sz w:val="28"/>
-          <w:szCs w:val="28"/>
         </w:rPr>
         <w:drawing>
-          <wp:inline distT="0" distB="0" distL="0" distR="0" wp14:anchorId="39D2834E" wp14:editId="5C04230C">
-            <wp:extent cx="5731514" cy="2822579"/>
-            <wp:effectExtent l="0" t="0" r="2536" b="0"/>
-            <wp:docPr id="1594123830" name="Picture 1" descr="A screenshot of a computer&#10;&#10;AI-generated content may be incorrect."/>
-            <wp:cNvGraphicFramePr/>
+          <wp:inline distT="0" distB="0" distL="0" distR="0" wp14:anchorId="0778ABAF" wp14:editId="18FDE04D">
+            <wp:extent cx="5731510" cy="3372485"/>
+            <wp:effectExtent l="0" t="0" r="2540" b="0"/>
+            <wp:docPr id="1" name="Grafik 1"/>
+            <wp:cNvGraphicFramePr>
+              <a:graphicFrameLocks xmlns:a="http://schemas.openxmlformats.org/drawingml/2006/main" noChangeAspect="1"/>
+            </wp:cNvGraphicFramePr>
             <a:graphic xmlns:a="http://schemas.openxmlformats.org/drawingml/2006/main">
               <a:graphicData uri="http://schemas.openxmlformats.org/drawingml/2006/picture">
                 <pic:pic xmlns:pic="http://schemas.openxmlformats.org/drawingml/2006/picture">
                   <pic:nvPicPr>
-                    <pic:cNvPr id="0" name=""/>
-                    <pic:cNvPicPr/>
+                    <pic:cNvPr id="0" name="Picture 1"/>
+                    <pic:cNvPicPr>
+                      <a:picLocks noChangeAspect="1" noChangeArrowheads="1"/>
+                    </pic:cNvPicPr>
                   </pic:nvPicPr>
                   <pic:blipFill>
-                    <a:blip r:embed="rId11"/>
+                    <a:blip r:embed="rId9">
+                      <a:extLst>
+                        <a:ext uri="{28A0092B-C50C-407E-A947-70E740481C1C}">
+                          <a14:useLocalDpi xmlns:a14="http://schemas.microsoft.com/office/drawing/2010/main" val="0"/>
+                        </a:ext>
+                      </a:extLst>
+                    </a:blip>
+                    <a:srcRect/>
                     <a:stretch>
                       <a:fillRect/>
                     </a:stretch>
                   </pic:blipFill>
-                  <pic:spPr>
+                  <pic:spPr bwMode="auto">
                     <a:xfrm>
                       <a:off x="0" y="0"/>
-                      <a:ext cx="5731514" cy="2822579"/>
+                      <a:ext cx="5731510" cy="3372485"/>
                     </a:xfrm>
                     <a:prstGeom prst="rect">
                       <a:avLst/>
@@ -1992,7 +2825,6 @@
                     <a:noFill/>
                     <a:ln>
                       <a:noFill/>
-                      <a:prstDash/>
                     </a:ln>
                   </pic:spPr>
                 </pic:pic>
@@ -2037,8 +2869,21 @@
           <w:sz w:val="28"/>
           <w:szCs w:val="28"/>
         </w:rPr>
-        <w:lastRenderedPageBreak/>
-        <w:t>Bei erfolgreichem Import erscheint ein grüner Hinweis mit dem berechneten Erfüllungsscore</w:t>
+        <w:t xml:space="preserve">Bei erfolgreichem Import </w:t>
+      </w:r>
+      <w:r>
+        <w:rPr>
+          <w:sz w:val="28"/>
+          <w:szCs w:val="28"/>
+        </w:rPr>
+        <w:t xml:space="preserve">wird automatisch zur Exportansicht weitergeleitet und es </w:t>
+      </w:r>
+      <w:r>
+        <w:rPr>
+          <w:sz w:val="28"/>
+          <w:szCs w:val="28"/>
+        </w:rPr>
+        <w:t>erscheint ein grüner Hinweis mit dem berechneten Erfüllungsscore</w:t>
       </w:r>
       <w:r>
         <w:rPr>
@@ -2047,6 +2892,24 @@
         </w:rPr>
         <w:t>.</w:t>
       </w:r>
+    </w:p>
+    <w:p>
+      <w:pPr>
+        <w:pStyle w:val="Listenabsatz"/>
+        <w:rPr>
+          <w:sz w:val="28"/>
+          <w:szCs w:val="28"/>
+        </w:rPr>
+      </w:pPr>
+    </w:p>
+    <w:p>
+      <w:pPr>
+        <w:pStyle w:val="Listenabsatz"/>
+        <w:rPr>
+          <w:sz w:val="28"/>
+          <w:szCs w:val="28"/>
+        </w:rPr>
+      </w:pPr>
     </w:p>
     <w:p>
       <w:pPr>
@@ -2065,7 +2928,7 @@
           <w:sz w:val="28"/>
           <w:szCs w:val="28"/>
         </w:rPr>
-        <w:t>Anschließend wird automatisch zur Exportansicht weitergeleitet, in der alle Ergebnislisten heruntergeladen werden können</w:t>
+        <w:t>Sollte beim Import der Dateien etwas falsch gelaufen sein, erscheint ein roter Hinweis mit dem genauen Grund (bei z.B. einer fehlerhaften oder falschen Datei)</w:t>
       </w:r>
       <w:r>
         <w:rPr>
@@ -2074,15 +2937,6 @@
         </w:rPr>
         <w:t>.</w:t>
       </w:r>
-    </w:p>
-    <w:p>
-      <w:pPr>
-        <w:pStyle w:val="Listenabsatz"/>
-        <w:rPr>
-          <w:sz w:val="28"/>
-          <w:szCs w:val="28"/>
-        </w:rPr>
-      </w:pPr>
     </w:p>
     <w:p>
       <w:pPr>
@@ -2101,14 +2955,35 @@
           <w:sz w:val="28"/>
           <w:szCs w:val="28"/>
         </w:rPr>
-        <w:t>Sollte beim Import der Dateien etwas falsch gelaufen sein, erscheint ein roter Hinweis mit dem genauen Grund (bei z.B. einer fehlerhaf</w:t>
-      </w:r>
-      <w:r>
-        <w:rPr>
-          <w:sz w:val="28"/>
-          <w:szCs w:val="28"/>
-        </w:rPr>
-        <w:t>ten oder falschen Datei)</w:t>
+        <w:t>Anschließend gelang</w:t>
+      </w:r>
+      <w:r>
+        <w:rPr>
+          <w:sz w:val="28"/>
+          <w:szCs w:val="28"/>
+        </w:rPr>
+        <w:t>en</w:t>
+      </w:r>
+      <w:r>
+        <w:rPr>
+          <w:sz w:val="28"/>
+          <w:szCs w:val="28"/>
+        </w:rPr>
+        <w:t xml:space="preserve"> </w:t>
+      </w:r>
+      <w:r>
+        <w:rPr>
+          <w:sz w:val="28"/>
+          <w:szCs w:val="28"/>
+        </w:rPr>
+        <w:t>Sie</w:t>
+      </w:r>
+      <w:r>
+        <w:rPr>
+          <w:sz w:val="28"/>
+          <w:szCs w:val="28"/>
+        </w:rPr>
+        <w:t xml:space="preserve"> zurück zur Eingabemaske „Dateien auswählen“</w:t>
       </w:r>
       <w:r>
         <w:rPr>
@@ -2121,61 +2996,23 @@
     <w:p>
       <w:pPr>
         <w:pStyle w:val="Listenabsatz"/>
-        <w:numPr>
-          <w:ilvl w:val="0"/>
-          <w:numId w:val="5"/>
-        </w:numPr>
-        <w:rPr>
-          <w:sz w:val="28"/>
-          <w:szCs w:val="28"/>
-        </w:rPr>
-      </w:pPr>
-      <w:r>
-        <w:rPr>
-          <w:sz w:val="28"/>
-          <w:szCs w:val="28"/>
-        </w:rPr>
-        <w:t>Anschließend gelang</w:t>
-      </w:r>
-      <w:r>
-        <w:rPr>
-          <w:sz w:val="28"/>
-          <w:szCs w:val="28"/>
-        </w:rPr>
-        <w:t>en</w:t>
-      </w:r>
-      <w:r>
-        <w:rPr>
-          <w:sz w:val="28"/>
-          <w:szCs w:val="28"/>
-        </w:rPr>
-        <w:t xml:space="preserve"> </w:t>
-      </w:r>
-      <w:r>
-        <w:rPr>
-          <w:sz w:val="28"/>
-          <w:szCs w:val="28"/>
-        </w:rPr>
-        <w:t>Sie</w:t>
-      </w:r>
-      <w:r>
-        <w:rPr>
-          <w:sz w:val="28"/>
-          <w:szCs w:val="28"/>
-        </w:rPr>
-        <w:t xml:space="preserve"> zurück zur Eingabemaske „Dateien auswählen“</w:t>
-      </w:r>
-      <w:r>
-        <w:rPr>
-          <w:sz w:val="28"/>
-          <w:szCs w:val="28"/>
-        </w:rPr>
-        <w:t>.</w:t>
-      </w:r>
+        <w:rPr>
+          <w:sz w:val="28"/>
+          <w:szCs w:val="28"/>
+        </w:rPr>
+      </w:pPr>
     </w:p>
     <w:p>
       <w:pPr>
         <w:pStyle w:val="Listenabsatz"/>
+        <w:rPr>
+          <w:sz w:val="28"/>
+          <w:szCs w:val="28"/>
+        </w:rPr>
+      </w:pPr>
+    </w:p>
+    <w:p>
+      <w:pPr>
         <w:rPr>
           <w:sz w:val="28"/>
           <w:szCs w:val="28"/>
@@ -2195,15 +3032,16 @@
           <w:bCs/>
         </w:rPr>
       </w:pPr>
-      <w:bookmarkStart w:id="5" w:name="_Toc195117380"/>
+      <w:bookmarkStart w:id="4" w:name="_Toc195255281"/>
       <w:r>
         <w:rPr>
           <w:b/>
           <w:bCs/>
         </w:rPr>
+        <w:lastRenderedPageBreak/>
         <w:t>Export der Ergebnisse</w:t>
       </w:r>
-      <w:bookmarkEnd w:id="5"/>
+      <w:bookmarkEnd w:id="4"/>
     </w:p>
     <w:p>
       <w:pPr>
@@ -2222,6 +3060,15 @@
           <w:szCs w:val="28"/>
         </w:rPr>
       </w:pPr>
+    </w:p>
+    <w:p>
+      <w:pPr>
+        <w:ind w:left="360"/>
+        <w:rPr>
+          <w:sz w:val="28"/>
+          <w:szCs w:val="28"/>
+        </w:rPr>
+      </w:pPr>
       <w:r>
         <w:rPr>
           <w:sz w:val="28"/>
@@ -2242,6 +3089,15 @@
     <w:p>
       <w:pPr>
         <w:ind w:left="360"/>
+        <w:rPr>
+          <w:sz w:val="28"/>
+          <w:szCs w:val="28"/>
+        </w:rPr>
+      </w:pPr>
+    </w:p>
+    <w:p>
+      <w:pPr>
+        <w:ind w:left="360"/>
       </w:pPr>
       <w:r>
         <w:rPr>
@@ -2250,28 +3106,39 @@
           <w:szCs w:val="28"/>
         </w:rPr>
         <w:drawing>
-          <wp:inline distT="0" distB="0" distL="0" distR="0" wp14:anchorId="25C169CA" wp14:editId="0804297A">
-            <wp:extent cx="5731514" cy="3433443"/>
-            <wp:effectExtent l="0" t="0" r="2536" b="0"/>
-            <wp:docPr id="960842155" name="Picture 1" descr="A screenshot of a computer&#10;&#10;AI-generated content may be incorrect."/>
-            <wp:cNvGraphicFramePr/>
+          <wp:inline distT="0" distB="0" distL="0" distR="0" wp14:anchorId="4A8A270E" wp14:editId="3DBB01DC">
+            <wp:extent cx="5731510" cy="3323590"/>
+            <wp:effectExtent l="0" t="0" r="2540" b="0"/>
+            <wp:docPr id="2" name="Grafik 2"/>
+            <wp:cNvGraphicFramePr>
+              <a:graphicFrameLocks xmlns:a="http://schemas.openxmlformats.org/drawingml/2006/main" noChangeAspect="1"/>
+            </wp:cNvGraphicFramePr>
             <a:graphic xmlns:a="http://schemas.openxmlformats.org/drawingml/2006/main">
               <a:graphicData uri="http://schemas.openxmlformats.org/drawingml/2006/picture">
                 <pic:pic xmlns:pic="http://schemas.openxmlformats.org/drawingml/2006/picture">
                   <pic:nvPicPr>
-                    <pic:cNvPr id="0" name=""/>
-                    <pic:cNvPicPr/>
+                    <pic:cNvPr id="0" name="Picture 3"/>
+                    <pic:cNvPicPr>
+                      <a:picLocks noChangeAspect="1" noChangeArrowheads="1"/>
+                    </pic:cNvPicPr>
                   </pic:nvPicPr>
                   <pic:blipFill>
-                    <a:blip r:embed="rId12"/>
+                    <a:blip r:embed="rId10">
+                      <a:extLst>
+                        <a:ext uri="{28A0092B-C50C-407E-A947-70E740481C1C}">
+                          <a14:useLocalDpi xmlns:a14="http://schemas.microsoft.com/office/drawing/2010/main" val="0"/>
+                        </a:ext>
+                      </a:extLst>
+                    </a:blip>
+                    <a:srcRect/>
                     <a:stretch>
                       <a:fillRect/>
                     </a:stretch>
                   </pic:blipFill>
-                  <pic:spPr>
+                  <pic:spPr bwMode="auto">
                     <a:xfrm>
                       <a:off x="0" y="0"/>
-                      <a:ext cx="5731514" cy="3433443"/>
+                      <a:ext cx="5731510" cy="3323590"/>
                     </a:xfrm>
                     <a:prstGeom prst="rect">
                       <a:avLst/>
@@ -2279,7 +3146,6 @@
                     <a:noFill/>
                     <a:ln>
                       <a:noFill/>
-                      <a:prstDash/>
                     </a:ln>
                   </pic:spPr>
                 </pic:pic>
@@ -2320,16 +3186,17 @@
           <w:sz w:val="28"/>
           <w:szCs w:val="28"/>
         </w:rPr>
-        <w:lastRenderedPageBreak/>
-        <w:t>Dort stehen folgende Excel-Dateien zum Herunterladen bere</w:t>
-      </w:r>
-      <w:r>
-        <w:rPr>
-          <w:sz w:val="28"/>
-          <w:szCs w:val="28"/>
-        </w:rPr>
-        <w:t>it:</w:t>
-      </w:r>
+        <w:t>Dort stehen folgende Excel-Dateien zum Herunterladen bereit:</w:t>
+      </w:r>
+    </w:p>
+    <w:p>
+      <w:pPr>
+        <w:ind w:left="360"/>
+        <w:rPr>
+          <w:sz w:val="28"/>
+          <w:szCs w:val="28"/>
+        </w:rPr>
+      </w:pPr>
     </w:p>
     <w:p>
       <w:pPr>
@@ -2353,8 +3220,17 @@
           <w:sz w:val="28"/>
           <w:szCs w:val="28"/>
         </w:rPr>
-        <w:t>: Personalisierte Laufzettel der Schüler:innen, 4 pro DIN-A4-Seite, zum Ausschneiden</w:t>
-      </w:r>
+        <w:t xml:space="preserve">: Personalisierte Laufzettel der </w:t>
+      </w:r>
+      <w:proofErr w:type="gramStart"/>
+      <w:r>
+        <w:rPr>
+          <w:sz w:val="28"/>
+          <w:szCs w:val="28"/>
+        </w:rPr>
+        <w:t>Schüler:innen</w:t>
+      </w:r>
+      <w:proofErr w:type="gramEnd"/>
       <w:r>
         <w:rPr>
           <w:sz w:val="28"/>
@@ -2362,6 +3238,12 @@
         </w:rPr>
         <w:t>.</w:t>
       </w:r>
+    </w:p>
+    <w:p>
+      <w:pPr>
+        <w:pStyle w:val="Listenabsatz"/>
+        <w:ind w:left="1080"/>
+      </w:pPr>
     </w:p>
     <w:p>
       <w:pPr>
@@ -2398,6 +3280,17 @@
     <w:p>
       <w:pPr>
         <w:pStyle w:val="Listenabsatz"/>
+      </w:pPr>
+    </w:p>
+    <w:p>
+      <w:pPr>
+        <w:pStyle w:val="Listenabsatz"/>
+        <w:ind w:left="1080"/>
+      </w:pPr>
+    </w:p>
+    <w:p>
+      <w:pPr>
+        <w:pStyle w:val="Listenabsatz"/>
         <w:numPr>
           <w:ilvl w:val="0"/>
           <w:numId w:val="6"/>
@@ -2426,14 +3319,6 @@
         </w:rPr>
         <w:t>.</w:t>
       </w:r>
-    </w:p>
-    <w:p>
-      <w:pPr>
-        <w:rPr>
-          <w:sz w:val="28"/>
-          <w:szCs w:val="28"/>
-        </w:rPr>
-      </w:pPr>
     </w:p>
     <w:p>
       <w:pPr>
@@ -2448,23 +3333,18 @@
           <w:bCs/>
         </w:rPr>
       </w:pPr>
-      <w:bookmarkStart w:id="6" w:name="_Toc195117381"/>
+      <w:bookmarkStart w:id="5" w:name="_Toc195255282"/>
       <w:r>
         <w:rPr>
           <w:b/>
           <w:bCs/>
         </w:rPr>
-        <w:t>F</w:t>
-      </w:r>
-      <w:r>
-        <w:rPr>
-          <w:b/>
-          <w:bCs/>
-        </w:rPr>
-        <w:t>ehlersuche und häufige Probleme</w:t>
-      </w:r>
-      <w:bookmarkEnd w:id="6"/>
-    </w:p>
+        <w:lastRenderedPageBreak/>
+        <w:t>Fehlersuche und häufige Probleme</w:t>
+      </w:r>
+      <w:bookmarkEnd w:id="5"/>
+    </w:p>
+    <w:p/>
     <w:p/>
     <w:tbl>
       <w:tblPr>
@@ -2491,7 +3371,7 @@
               <w:bottom w:val="single" w:sz="4" w:space="0" w:color="000000"/>
               <w:right w:val="single" w:sz="4" w:space="0" w:color="000000"/>
             </w:tcBorders>
-            <w:shd w:val="clear" w:color="auto" w:fill="auto"/>
+            <w:shd w:val="clear" w:color="auto" w:fill="000000" w:themeFill="text1"/>
             <w:tcMar>
               <w:top w:w="0" w:type="dxa"/>
               <w:left w:w="108" w:type="dxa"/>
@@ -2530,7 +3410,7 @@
               <w:bottom w:val="single" w:sz="4" w:space="0" w:color="000000"/>
               <w:right w:val="single" w:sz="4" w:space="0" w:color="000000"/>
             </w:tcBorders>
-            <w:shd w:val="clear" w:color="auto" w:fill="auto"/>
+            <w:shd w:val="clear" w:color="auto" w:fill="000000" w:themeFill="text1"/>
             <w:tcMar>
               <w:top w:w="0" w:type="dxa"/>
               <w:left w:w="108" w:type="dxa"/>
@@ -2541,6 +3421,7 @@
           <w:p>
             <w:pPr>
               <w:spacing w:after="0" w:line="240" w:lineRule="auto"/>
+              <w:jc w:val="center"/>
               <w:rPr>
                 <w:b/>
                 <w:bCs/>
@@ -2568,7 +3449,7 @@
               <w:bottom w:val="single" w:sz="4" w:space="0" w:color="000000"/>
               <w:right w:val="single" w:sz="4" w:space="0" w:color="000000"/>
             </w:tcBorders>
-            <w:shd w:val="clear" w:color="auto" w:fill="auto"/>
+            <w:shd w:val="clear" w:color="auto" w:fill="000000" w:themeFill="text1"/>
             <w:tcMar>
               <w:top w:w="0" w:type="dxa"/>
               <w:left w:w="108" w:type="dxa"/>
@@ -2579,6 +3460,7 @@
           <w:p>
             <w:pPr>
               <w:spacing w:after="0" w:line="240" w:lineRule="auto"/>
+              <w:jc w:val="center"/>
               <w:rPr>
                 <w:b/>
                 <w:bCs/>
@@ -2599,6 +3481,9 @@
         </w:tc>
       </w:tr>
       <w:tr>
+        <w:trPr>
+          <w:trHeight w:val="1284"/>
+        </w:trPr>
         <w:tc>
           <w:tcPr>
             <w:tcW w:w="3384" w:type="dxa"/>
@@ -2706,6 +3591,133 @@
         </w:tc>
       </w:tr>
       <w:tr>
+        <w:trPr>
+          <w:trHeight w:val="1960"/>
+        </w:trPr>
+        <w:tc>
+          <w:tcPr>
+            <w:tcW w:w="3384" w:type="dxa"/>
+            <w:tcBorders>
+              <w:top w:val="single" w:sz="4" w:space="0" w:color="000000"/>
+              <w:left w:val="single" w:sz="4" w:space="0" w:color="000000"/>
+              <w:bottom w:val="single" w:sz="4" w:space="0" w:color="000000"/>
+              <w:right w:val="single" w:sz="4" w:space="0" w:color="000000"/>
+            </w:tcBorders>
+            <w:shd w:val="clear" w:color="auto" w:fill="auto"/>
+            <w:tcMar>
+              <w:top w:w="0" w:type="dxa"/>
+              <w:left w:w="108" w:type="dxa"/>
+              <w:bottom w:w="0" w:type="dxa"/>
+              <w:right w:w="108" w:type="dxa"/>
+            </w:tcMar>
+          </w:tcPr>
+          <w:p>
+            <w:pPr>
+              <w:spacing w:after="0" w:line="240" w:lineRule="auto"/>
+              <w:jc w:val="center"/>
+              <w:rPr>
+                <w:sz w:val="28"/>
+                <w:szCs w:val="28"/>
+              </w:rPr>
+            </w:pPr>
+            <w:r>
+              <w:rPr>
+                <w:sz w:val="28"/>
+                <w:szCs w:val="28"/>
+              </w:rPr>
+              <w:t>Import der Dateien schläg</w:t>
+            </w:r>
+            <w:r>
+              <w:rPr>
+                <w:sz w:val="28"/>
+                <w:szCs w:val="28"/>
+              </w:rPr>
+              <w:t>t</w:t>
+            </w:r>
+            <w:r>
+              <w:rPr>
+                <w:sz w:val="28"/>
+                <w:szCs w:val="28"/>
+              </w:rPr>
+              <w:t xml:space="preserve"> fehl</w:t>
+            </w:r>
+          </w:p>
+        </w:tc>
+        <w:tc>
+          <w:tcPr>
+            <w:tcW w:w="2975" w:type="dxa"/>
+            <w:tcBorders>
+              <w:top w:val="single" w:sz="4" w:space="0" w:color="000000"/>
+              <w:left w:val="single" w:sz="4" w:space="0" w:color="000000"/>
+              <w:bottom w:val="single" w:sz="4" w:space="0" w:color="000000"/>
+              <w:right w:val="single" w:sz="4" w:space="0" w:color="000000"/>
+            </w:tcBorders>
+            <w:shd w:val="clear" w:color="auto" w:fill="auto"/>
+            <w:tcMar>
+              <w:top w:w="0" w:type="dxa"/>
+              <w:left w:w="108" w:type="dxa"/>
+              <w:bottom w:w="0" w:type="dxa"/>
+              <w:right w:w="108" w:type="dxa"/>
+            </w:tcMar>
+          </w:tcPr>
+          <w:p>
+            <w:pPr>
+              <w:spacing w:after="0" w:line="240" w:lineRule="auto"/>
+              <w:jc w:val="center"/>
+              <w:rPr>
+                <w:sz w:val="28"/>
+                <w:szCs w:val="28"/>
+              </w:rPr>
+            </w:pPr>
+            <w:r>
+              <w:rPr>
+                <w:sz w:val="28"/>
+                <w:szCs w:val="28"/>
+              </w:rPr>
+              <w:t>Die inkorrekten Dateien wurden ausgewählt oder die Dateien sind unvollständig</w:t>
+            </w:r>
+          </w:p>
+        </w:tc>
+        <w:tc>
+          <w:tcPr>
+            <w:tcW w:w="3706" w:type="dxa"/>
+            <w:tcBorders>
+              <w:top w:val="single" w:sz="4" w:space="0" w:color="000000"/>
+              <w:left w:val="single" w:sz="4" w:space="0" w:color="000000"/>
+              <w:bottom w:val="single" w:sz="4" w:space="0" w:color="000000"/>
+              <w:right w:val="single" w:sz="4" w:space="0" w:color="000000"/>
+            </w:tcBorders>
+            <w:shd w:val="clear" w:color="auto" w:fill="auto"/>
+            <w:tcMar>
+              <w:top w:w="0" w:type="dxa"/>
+              <w:left w:w="108" w:type="dxa"/>
+              <w:bottom w:w="0" w:type="dxa"/>
+              <w:right w:w="108" w:type="dxa"/>
+            </w:tcMar>
+          </w:tcPr>
+          <w:p>
+            <w:pPr>
+              <w:spacing w:after="0" w:line="240" w:lineRule="auto"/>
+              <w:jc w:val="center"/>
+              <w:rPr>
+                <w:sz w:val="28"/>
+                <w:szCs w:val="28"/>
+              </w:rPr>
+            </w:pPr>
+            <w:r>
+              <w:rPr>
+                <w:sz w:val="28"/>
+                <w:szCs w:val="28"/>
+              </w:rPr>
+              <w:t>Die Dateien müssen vollständig sein und korrekt ausgewählt werden</w:t>
+            </w:r>
+          </w:p>
+        </w:tc>
+      </w:tr>
+      <w:tr>
+        <w:trPr>
+          <w:trHeight w:val="989"/>
+        </w:trPr>
         <w:tc>
           <w:tcPr>
             <w:tcW w:w="3384" w:type="dxa"/>
@@ -2772,14 +3784,7 @@
                 <w:sz w:val="28"/>
                 <w:szCs w:val="28"/>
               </w:rPr>
-              <w:t xml:space="preserve">Kein Zugriff auf den </w:t>
-            </w:r>
-            <w:r>
-              <w:rPr>
-                <w:sz w:val="28"/>
-                <w:szCs w:val="28"/>
-              </w:rPr>
-              <w:t>Downloads-Ordner</w:t>
+              <w:t>Kein Zugriff auf den Downloads-Ordner</w:t>
             </w:r>
           </w:p>
         </w:tc>
@@ -2937,6 +3942,14 @@
     </w:p>
     <w:p>
       <w:pPr>
+        <w:rPr>
+          <w:sz w:val="28"/>
+          <w:szCs w:val="28"/>
+        </w:rPr>
+      </w:pPr>
+    </w:p>
+    <w:p>
+      <w:pPr>
         <w:pStyle w:val="berschrift1"/>
         <w:numPr>
           <w:ilvl w:val="0"/>
@@ -2948,92 +3961,183 @@
           <w:bCs/>
         </w:rPr>
       </w:pPr>
-      <w:bookmarkStart w:id="7" w:name="_Toc195117382"/>
+      <w:bookmarkStart w:id="6" w:name="_Toc195255283"/>
       <w:r>
         <w:rPr>
           <w:b/>
           <w:bCs/>
         </w:rPr>
-        <w:t>Kontakt und Support</w:t>
-      </w:r>
-      <w:bookmarkEnd w:id="7"/>
-    </w:p>
-    <w:p>
-      <w:pPr>
-        <w:rPr>
-          <w:sz w:val="28"/>
-          <w:szCs w:val="28"/>
-        </w:rPr>
-      </w:pPr>
-    </w:p>
-    <w:p>
-      <w:pPr>
-        <w:rPr>
-          <w:sz w:val="28"/>
-          <w:szCs w:val="28"/>
-        </w:rPr>
-      </w:pPr>
-      <w:r>
-        <w:rPr>
-          <w:sz w:val="28"/>
-          <w:szCs w:val="28"/>
-        </w:rPr>
-        <w:t>Für weitere Fragen oder technische Unterstützung wende</w:t>
-      </w:r>
-      <w:r>
-        <w:rPr>
-          <w:sz w:val="28"/>
-          <w:szCs w:val="28"/>
-        </w:rPr>
-        <w:t>n Sie sich gerne</w:t>
-      </w:r>
-      <w:r>
-        <w:rPr>
-          <w:sz w:val="28"/>
-          <w:szCs w:val="28"/>
-        </w:rPr>
-        <w:t xml:space="preserve"> an:</w:t>
-      </w:r>
-    </w:p>
-    <w:p>
-      <w:r>
-        <w:rPr>
-          <w:rFonts w:ascii="Segoe UI Emoji" w:hAnsi="Segoe UI Emoji" w:cs="Segoe UI Emoji"/>
-          <w:sz w:val="28"/>
-          <w:szCs w:val="28"/>
-        </w:rPr>
-        <w:t>📧</w:t>
-      </w:r>
-      <w:r>
-        <w:rPr>
-          <w:sz w:val="28"/>
-          <w:szCs w:val="28"/>
-        </w:rPr>
-        <w:t xml:space="preserve"> E-Mail: </w:t>
-      </w:r>
-    </w:p>
-    <w:p>
-      <w:r>
-        <w:rPr>
-          <w:rFonts w:ascii="Segoe UI Emoji" w:hAnsi="Segoe UI Emoji" w:cs="Segoe UI Emoji"/>
-          <w:sz w:val="28"/>
-          <w:szCs w:val="28"/>
-        </w:rPr>
-        <w:t>📞</w:t>
-      </w:r>
-      <w:r>
-        <w:rPr>
-          <w:sz w:val="28"/>
-          <w:szCs w:val="28"/>
-        </w:rPr>
-        <w:t xml:space="preserve"> Telefon:</w:t>
-      </w:r>
+        <w:t>GitHub</w:t>
+      </w:r>
+      <w:bookmarkEnd w:id="6"/>
+    </w:p>
+    <w:p/>
+    <w:p/>
+    <w:p>
+      <w:pPr>
+        <w:rPr>
+          <w:sz w:val="28"/>
+          <w:szCs w:val="28"/>
+        </w:rPr>
+      </w:pPr>
+      <w:r>
+        <w:rPr>
+          <w:sz w:val="28"/>
+          <w:szCs w:val="28"/>
+        </w:rPr>
+        <w:t>Die Software „BOOM“ ist als Open-Source-Projekt auf GitHub verfügbar. Hier finden Sie den vollständigen Quellcode sowie die Möglichkeit, Fehler zu melden</w:t>
+      </w:r>
+      <w:r>
+        <w:rPr>
+          <w:sz w:val="28"/>
+          <w:szCs w:val="28"/>
+        </w:rPr>
+        <w:t xml:space="preserve"> oder</w:t>
+      </w:r>
+      <w:r>
+        <w:rPr>
+          <w:sz w:val="28"/>
+          <w:szCs w:val="28"/>
+        </w:rPr>
+        <w:t xml:space="preserve"> neue Funktionen vorzuschlagen</w:t>
+      </w:r>
+      <w:r>
+        <w:rPr>
+          <w:sz w:val="28"/>
+          <w:szCs w:val="28"/>
+        </w:rPr>
+        <w:t>.</w:t>
+      </w:r>
+    </w:p>
+    <w:p>
+      <w:pPr>
+        <w:rPr>
+          <w:sz w:val="28"/>
+          <w:szCs w:val="28"/>
+        </w:rPr>
+      </w:pPr>
+      <w:r>
+        <w:rPr>
+          <w:noProof/>
+        </w:rPr>
+        <w:drawing>
+          <wp:anchor distT="0" distB="0" distL="114300" distR="114300" simplePos="0" relativeHeight="251665408" behindDoc="1" locked="0" layoutInCell="1" allowOverlap="1" wp14:anchorId="1F08DB69" wp14:editId="2218CE47">
+            <wp:simplePos x="0" y="0"/>
+            <wp:positionH relativeFrom="margin">
+              <wp:align>left</wp:align>
+            </wp:positionH>
+            <wp:positionV relativeFrom="paragraph">
+              <wp:posOffset>175260</wp:posOffset>
+            </wp:positionV>
+            <wp:extent cx="495300" cy="495300"/>
+            <wp:effectExtent l="0" t="0" r="0" b="0"/>
+            <wp:wrapTight wrapText="bothSides">
+              <wp:wrapPolygon edited="0">
+                <wp:start x="0" y="0"/>
+                <wp:lineTo x="0" y="20769"/>
+                <wp:lineTo x="20769" y="20769"/>
+                <wp:lineTo x="20769" y="0"/>
+                <wp:lineTo x="0" y="0"/>
+              </wp:wrapPolygon>
+            </wp:wrapTight>
+            <wp:docPr id="4" name="Grafik 4" descr="GitHub Logomark">
+              <a:hlinkClick xmlns:a="http://schemas.openxmlformats.org/drawingml/2006/main" r:id="rId11"/>
+            </wp:docPr>
+            <wp:cNvGraphicFramePr>
+              <a:graphicFrameLocks xmlns:a="http://schemas.openxmlformats.org/drawingml/2006/main" noChangeAspect="1"/>
+            </wp:cNvGraphicFramePr>
+            <a:graphic xmlns:a="http://schemas.openxmlformats.org/drawingml/2006/main">
+              <a:graphicData uri="http://schemas.openxmlformats.org/drawingml/2006/picture">
+                <pic:pic xmlns:pic="http://schemas.openxmlformats.org/drawingml/2006/picture">
+                  <pic:nvPicPr>
+                    <pic:cNvPr id="4" name="Grafik 4" descr="GitHub Logomark">
+                      <a:hlinkClick r:id="rId11"/>
+                    </pic:cNvPr>
+                    <pic:cNvPicPr>
+                      <a:picLocks noChangeAspect="1" noChangeArrowheads="1"/>
+                    </pic:cNvPicPr>
+                  </pic:nvPicPr>
+                  <pic:blipFill>
+                    <a:blip r:embed="rId12" cstate="print">
+                      <a:extLst>
+                        <a:ext uri="{28A0092B-C50C-407E-A947-70E740481C1C}">
+                          <a14:useLocalDpi xmlns:a14="http://schemas.microsoft.com/office/drawing/2010/main" val="0"/>
+                        </a:ext>
+                      </a:extLst>
+                    </a:blip>
+                    <a:srcRect/>
+                    <a:stretch>
+                      <a:fillRect/>
+                    </a:stretch>
+                  </pic:blipFill>
+                  <pic:spPr bwMode="auto">
+                    <a:xfrm>
+                      <a:off x="0" y="0"/>
+                      <a:ext cx="495300" cy="495300"/>
+                    </a:xfrm>
+                    <a:prstGeom prst="rect">
+                      <a:avLst/>
+                    </a:prstGeom>
+                    <a:noFill/>
+                    <a:ln>
+                      <a:noFill/>
+                    </a:ln>
+                  </pic:spPr>
+                </pic:pic>
+              </a:graphicData>
+            </a:graphic>
+          </wp:anchor>
+        </w:drawing>
+      </w:r>
+    </w:p>
+    <w:p>
+      <w:pPr>
+        <w:rPr>
+          <w:sz w:val="28"/>
+          <w:szCs w:val="28"/>
+        </w:rPr>
+      </w:pPr>
+      <w:r>
+        <w:rPr>
+          <w:b/>
+          <w:bCs/>
+          <w:sz w:val="28"/>
+          <w:szCs w:val="28"/>
+        </w:rPr>
+        <w:t>GitHub Repository:</w:t>
+      </w:r>
+      <w:r>
+        <w:rPr>
+          <w:sz w:val="28"/>
+          <w:szCs w:val="28"/>
+        </w:rPr>
+        <w:t xml:space="preserve"> https://github.com/Layon701/BOOM</w:t>
+      </w:r>
+    </w:p>
+    <w:p>
+      <w:pPr>
+        <w:rPr>
+          <w:sz w:val="28"/>
+          <w:szCs w:val="28"/>
+        </w:rPr>
+      </w:pPr>
+    </w:p>
+    <w:p>
+      <w:pPr>
+        <w:rPr>
+          <w:sz w:val="28"/>
+          <w:szCs w:val="28"/>
+        </w:rPr>
+      </w:pPr>
     </w:p>
     <w:sectPr>
+      <w:footerReference w:type="default" r:id="rId13"/>
       <w:pgSz w:w="11906" w:h="16838"/>
       <w:pgMar w:top="1440" w:right="1440" w:bottom="1440" w:left="1440" w:header="720" w:footer="720" w:gutter="0"/>
       <w:pgNumType w:start="0"/>
       <w:cols w:space="720"/>
+      <w:titlePg/>
+      <w:docGrid w:linePitch="299"/>
     </w:sectPr>
   </w:body>
 </w:document>
@@ -3062,6 +4166,48 @@
     </w:p>
   </w:endnote>
 </w:endnotes>
+</file>
+
+<file path=word/footer1.xml><?xml version="1.0" encoding="utf-8"?>
+<w:ftr xmlns:wpc="http://schemas.microsoft.com/office/word/2010/wordprocessingCanvas" xmlns:cx="http://schemas.microsoft.com/office/drawing/2014/chartex" xmlns:cx1="http://schemas.microsoft.com/office/drawing/2015/9/8/chartex" xmlns:cx2="http://schemas.microsoft.com/office/drawing/2015/10/21/chartex" xmlns:cx3="http://schemas.microsoft.com/office/drawing/2016/5/9/chartex" xmlns:cx4="http://schemas.microsoft.com/office/drawing/2016/5/10/chartex" xmlns:cx5="http://schemas.microsoft.com/office/drawing/2016/5/11/chartex" xmlns:cx6="http://schemas.microsoft.com/office/drawing/2016/5/12/chartex" xmlns:cx7="http://schemas.microsoft.com/office/drawing/2016/5/13/chartex" xmlns:cx8="http://schemas.microsoft.com/office/drawing/2016/5/14/chartex" xmlns:mc="http://schemas.openxmlformats.org/markup-compatibility/2006" xmlns:aink="http://schemas.microsoft.com/office/drawing/2016/ink" xmlns:am3d="http://schemas.microsoft.com/office/drawing/2017/model3d" xmlns:o="urn:schemas-microsoft-com:office:office" xmlns:r="http://schemas.openxmlformats.org/officeDocument/2006/relationships" xmlns:m="http://schemas.openxmlformats.org/officeDocument/2006/math" xmlns:v="urn:schemas-microsoft-com:vml" xmlns:wp14="http://schemas.microsoft.com/office/word/2010/wordprocessingDrawing" xmlns:wp="http://schemas.openxmlformats.org/drawingml/2006/wordprocessingDrawing" xmlns:w10="urn:schemas-microsoft-com:office:word" xmlns:w="http://schemas.openxmlformats.org/wordprocessingml/2006/main" xmlns:w14="http://schemas.microsoft.com/office/word/2010/wordml" xmlns:w15="http://schemas.microsoft.com/office/word/2012/wordml" xmlns:w16cex="http://schemas.microsoft.com/office/word/2018/wordml/cex" xmlns:w16cid="http://schemas.microsoft.com/office/word/2016/wordml/cid" xmlns:w16="http://schemas.microsoft.com/office/word/2018/wordml" xmlns:w16sdtdh="http://schemas.microsoft.com/office/word/2020/wordml/sdtdatahash" xmlns:w16se="http://schemas.microsoft.com/office/word/2015/wordml/symex" xmlns:wpg="http://schemas.microsoft.com/office/word/2010/wordprocessingGroup" xmlns:wpi="http://schemas.microsoft.com/office/word/2010/wordprocessingInk" xmlns:wne="http://schemas.microsoft.com/office/word/2006/wordml" xmlns:wps="http://schemas.microsoft.com/office/word/2010/wordprocessingShape" mc:Ignorable="w14 w15 w16se w16cid w16 w16cex w16sdtdh wp14">
+  <w:sdt>
+    <w:sdtPr>
+      <w:id w:val="460154794"/>
+      <w:docPartObj>
+        <w:docPartGallery w:val="Page Numbers (Bottom of Page)"/>
+        <w:docPartUnique/>
+      </w:docPartObj>
+    </w:sdtPr>
+    <w:sdtContent>
+      <w:p>
+        <w:pPr>
+          <w:pStyle w:val="Fuzeile"/>
+          <w:jc w:val="center"/>
+        </w:pPr>
+        <w:r>
+          <w:fldChar w:fldCharType="begin"/>
+        </w:r>
+        <w:r>
+          <w:instrText>PAGE   \* MERGEFORMAT</w:instrText>
+        </w:r>
+        <w:r>
+          <w:fldChar w:fldCharType="separate"/>
+        </w:r>
+        <w:r>
+          <w:t>2</w:t>
+        </w:r>
+        <w:r>
+          <w:fldChar w:fldCharType="end"/>
+        </w:r>
+      </w:p>
+    </w:sdtContent>
+  </w:sdt>
+  <w:p>
+    <w:pPr>
+      <w:pStyle w:val="Fuzeile"/>
+    </w:pPr>
+  </w:p>
+</w:ftr>
 </file>
 
 <file path=word/footnotes.xml><?xml version="1.0" encoding="utf-8"?>
@@ -4624,6 +5770,7 @@
     <w:basedOn w:val="Standard"/>
     <w:next w:val="Standard"/>
     <w:autoRedefine/>
+    <w:uiPriority w:val="39"/>
     <w:pPr>
       <w:spacing w:after="100"/>
     </w:pPr>
@@ -4631,10 +5778,74 @@
   <w:style w:type="character" w:styleId="Hyperlink">
     <w:name w:val="Hyperlink"/>
     <w:basedOn w:val="Absatz-Standardschriftart"/>
+    <w:uiPriority w:val="99"/>
     <w:rPr>
       <w:color w:val="67AABF"/>
       <w:u w:val="single"/>
     </w:rPr>
+  </w:style>
+  <w:style w:type="table" w:styleId="Tabellenraster">
+    <w:name w:val="Table Grid"/>
+    <w:basedOn w:val="NormaleTabelle"/>
+    <w:uiPriority w:val="39"/>
+    <w:rsid w:val="00C2247C"/>
+    <w:pPr>
+      <w:spacing w:after="0" w:line="240" w:lineRule="auto"/>
+    </w:pPr>
+    <w:tblPr>
+      <w:tblBorders>
+        <w:top w:val="single" w:sz="4" w:space="0" w:color="auto"/>
+        <w:left w:val="single" w:sz="4" w:space="0" w:color="auto"/>
+        <w:bottom w:val="single" w:sz="4" w:space="0" w:color="auto"/>
+        <w:right w:val="single" w:sz="4" w:space="0" w:color="auto"/>
+        <w:insideH w:val="single" w:sz="4" w:space="0" w:color="auto"/>
+        <w:insideV w:val="single" w:sz="4" w:space="0" w:color="auto"/>
+      </w:tblBorders>
+    </w:tblPr>
+  </w:style>
+  <w:style w:type="paragraph" w:styleId="Kopfzeile">
+    <w:name w:val="header"/>
+    <w:basedOn w:val="Standard"/>
+    <w:link w:val="KopfzeileZchn"/>
+    <w:uiPriority w:val="99"/>
+    <w:unhideWhenUsed/>
+    <w:rsid w:val="00A64E13"/>
+    <w:pPr>
+      <w:tabs>
+        <w:tab w:val="center" w:pos="4536"/>
+        <w:tab w:val="right" w:pos="9072"/>
+      </w:tabs>
+      <w:spacing w:after="0" w:line="240" w:lineRule="auto"/>
+    </w:pPr>
+  </w:style>
+  <w:style w:type="character" w:customStyle="1" w:styleId="KopfzeileZchn">
+    <w:name w:val="Kopfzeile Zchn"/>
+    <w:basedOn w:val="Absatz-Standardschriftart"/>
+    <w:link w:val="Kopfzeile"/>
+    <w:uiPriority w:val="99"/>
+    <w:rsid w:val="00A64E13"/>
+  </w:style>
+  <w:style w:type="paragraph" w:styleId="Fuzeile">
+    <w:name w:val="footer"/>
+    <w:basedOn w:val="Standard"/>
+    <w:link w:val="FuzeileZchn"/>
+    <w:uiPriority w:val="99"/>
+    <w:unhideWhenUsed/>
+    <w:rsid w:val="00A64E13"/>
+    <w:pPr>
+      <w:tabs>
+        <w:tab w:val="center" w:pos="4536"/>
+        <w:tab w:val="right" w:pos="9072"/>
+      </w:tabs>
+      <w:spacing w:after="0" w:line="240" w:lineRule="auto"/>
+    </w:pPr>
+  </w:style>
+  <w:style w:type="character" w:customStyle="1" w:styleId="FuzeileZchn">
+    <w:name w:val="Fußzeile Zchn"/>
+    <w:basedOn w:val="Absatz-Standardschriftart"/>
+    <w:link w:val="Fuzeile"/>
+    <w:uiPriority w:val="99"/>
+    <w:rsid w:val="00A64E13"/>
   </w:style>
 </w:styles>
 </file>
@@ -4952,4 +6163,16 @@
     </a:ext>
   </a:extLst>
 </a:theme>
+</file>
+
+<file path=customXml/item1.xml><?xml version="1.0" encoding="utf-8"?>
+<b:Sources xmlns:b="http://schemas.openxmlformats.org/officeDocument/2006/bibliography" xmlns="http://schemas.openxmlformats.org/officeDocument/2006/bibliography" SelectedStyle="\APASixthEditionOfficeOnline.xsl" StyleName="APA" Version="6"/>
+</file>
+
+<file path=customXml/itemProps1.xml><?xml version="1.0" encoding="utf-8"?>
+<ds:datastoreItem xmlns:ds="http://schemas.openxmlformats.org/officeDocument/2006/customXml" ds:itemID="{284B792D-CF29-4FDA-B7B5-1DD35809020B}">
+  <ds:schemaRefs>
+    <ds:schemaRef ds:uri="http://schemas.openxmlformats.org/officeDocument/2006/bibliography"/>
+  </ds:schemaRefs>
+</ds:datastoreItem>
 </file>
</xml_diff>

<commit_message>
#65: fixed small errors, added more pictures
</commit_message>
<xml_diff>
--- a/doc/Anwenderdokumentation_BOOM.docx
+++ b/doc/Anwenderdokumentation_BOOM.docx
@@ -1014,7 +1014,35 @@
           <w:sz w:val="28"/>
           <w:szCs w:val="28"/>
         </w:rPr>
-        <w:t>Diese Dokumentation beschreibt die Nutzung der Software „BOOM“ zur automatisierten Organisation des Berufsorientierungstags an der Schule. Die Software unterstützt Lehrkräfte dabei, Schülerwünsche effizient zu verarbeiten, Veranstaltungen zu planen und druckfertige Listen zu generieren.</w:t>
+        <w:t xml:space="preserve">Diese Dokumentation beschreibt die Nutzung der Software „BOOM“ </w:t>
+      </w:r>
+      <w:r>
+        <w:rPr>
+          <w:sz w:val="28"/>
+          <w:szCs w:val="28"/>
+        </w:rPr>
+        <w:t>(</w:t>
+      </w:r>
+      <w:r>
+        <w:rPr>
+          <w:sz w:val="28"/>
+          <w:szCs w:val="28"/>
+        </w:rPr>
+        <w:t>Berufsorientierung Organisationsmodell</w:t>
+      </w:r>
+      <w:r>
+        <w:rPr>
+          <w:sz w:val="28"/>
+          <w:szCs w:val="28"/>
+        </w:rPr>
+        <w:t xml:space="preserve">) </w:t>
+      </w:r>
+      <w:r>
+        <w:rPr>
+          <w:sz w:val="28"/>
+          <w:szCs w:val="28"/>
+        </w:rPr>
+        <w:t>zur automatisierten Organisation des Berufsorientierungstags an der Schule. Die Software unterstützt Lehrkräfte dabei, Schülerwünsche effizient zu verarbeiten, Veranstaltungen zu planen und druckfertige Listen zu generieren.</w:t>
       </w:r>
     </w:p>
     <w:p>
@@ -1065,23 +1093,7 @@
           <w:sz w:val="28"/>
           <w:szCs w:val="28"/>
         </w:rPr>
-        <w:t xml:space="preserve">Automatisierte Zuteilung von </w:t>
-      </w:r>
-      <w:proofErr w:type="gramStart"/>
-      <w:r>
-        <w:rPr>
-          <w:sz w:val="28"/>
-          <w:szCs w:val="28"/>
-        </w:rPr>
-        <w:t>Schüler:innen</w:t>
-      </w:r>
-      <w:proofErr w:type="gramEnd"/>
-      <w:r>
-        <w:rPr>
-          <w:sz w:val="28"/>
-          <w:szCs w:val="28"/>
-        </w:rPr>
-        <w:t xml:space="preserve"> zu Unternehmen unter Berücksichtigung ihrer Wünsche.</w:t>
+        <w:t>Automatisierte Zuteilung von Schüler:innen zu Unternehmen unter Berücksichtigung ihrer Wünsche.</w:t>
       </w:r>
     </w:p>
     <w:p>
@@ -1259,7 +1271,6 @@
           <w:b/>
           <w:bCs/>
         </w:rPr>
-        <w:lastRenderedPageBreak/>
         <w:t>Erste Schritte</w:t>
       </w:r>
       <w:bookmarkEnd w:id="1"/>
@@ -1392,22 +1403,6 @@
     </w:p>
     <w:p>
       <w:pPr>
-        <w:rPr>
-          <w:sz w:val="28"/>
-          <w:szCs w:val="28"/>
-        </w:rPr>
-      </w:pPr>
-    </w:p>
-    <w:p>
-      <w:pPr>
-        <w:rPr>
-          <w:sz w:val="28"/>
-          <w:szCs w:val="28"/>
-        </w:rPr>
-      </w:pPr>
-    </w:p>
-    <w:p>
-      <w:pPr>
         <w:pStyle w:val="Listenabsatz"/>
         <w:numPr>
           <w:ilvl w:val="0"/>
@@ -1429,23 +1424,7 @@
           <w:sz w:val="28"/>
           <w:szCs w:val="28"/>
         </w:rPr>
-        <w:t xml:space="preserve">: Diese Datei enthält die Namen und Klassen aller teilnehmenden </w:t>
-      </w:r>
-      <w:proofErr w:type="gramStart"/>
-      <w:r>
-        <w:rPr>
-          <w:sz w:val="28"/>
-          <w:szCs w:val="28"/>
-        </w:rPr>
-        <w:t>Schüler:innen</w:t>
-      </w:r>
-      <w:proofErr w:type="gramEnd"/>
-      <w:r>
-        <w:rPr>
-          <w:sz w:val="28"/>
-          <w:szCs w:val="28"/>
-        </w:rPr>
-        <w:t xml:space="preserve"> sowie ihre sechs priorisierten Veranstaltungswünsche:</w:t>
+        <w:t>: Diese Datei enthält die Namen und Klassen aller teilnehmenden Schüler:innen sowie ihre sechs priorisierten Veranstaltungswünsche:</w:t>
       </w:r>
     </w:p>
     <w:p>
@@ -2260,14 +2239,6 @@
     </w:p>
     <w:p>
       <w:pPr>
-        <w:rPr>
-          <w:sz w:val="28"/>
-          <w:szCs w:val="28"/>
-        </w:rPr>
-      </w:pPr>
-    </w:p>
-    <w:p>
-      <w:pPr>
         <w:pStyle w:val="berschrift1"/>
         <w:numPr>
           <w:ilvl w:val="0"/>
@@ -2412,7 +2383,7 @@
           <w:sz w:val="28"/>
           <w:szCs w:val="28"/>
         </w:rPr>
-        <w:t>; in dieses Feld kann nicht handlich geschrieben werden, es dient nur zur Kontrolle der Auswahl der Datei</w:t>
+        <w:t>; in dieses Feld kann nicht geschrieben werden, es dient nur zur Kontrolle der Auswahl der Datei</w:t>
       </w:r>
       <w:r>
         <w:rPr>
@@ -2699,14 +2670,6 @@
     </w:p>
     <w:p>
       <w:pPr>
-        <w:rPr>
-          <w:sz w:val="28"/>
-          <w:szCs w:val="28"/>
-        </w:rPr>
-      </w:pPr>
-    </w:p>
-    <w:p>
-      <w:pPr>
         <w:pStyle w:val="berschrift1"/>
         <w:numPr>
           <w:ilvl w:val="0"/>
@@ -2836,24 +2799,6 @@
     </w:p>
     <w:p>
       <w:pPr>
-        <w:ind w:left="360"/>
-        <w:rPr>
-          <w:sz w:val="28"/>
-          <w:szCs w:val="28"/>
-        </w:rPr>
-      </w:pPr>
-    </w:p>
-    <w:p>
-      <w:pPr>
-        <w:ind w:left="360"/>
-        <w:rPr>
-          <w:sz w:val="28"/>
-          <w:szCs w:val="28"/>
-        </w:rPr>
-      </w:pPr>
-    </w:p>
-    <w:p>
-      <w:pPr>
         <w:pStyle w:val="Listenabsatz"/>
         <w:numPr>
           <w:ilvl w:val="0"/>
@@ -2866,250 +2811,21 @@
       </w:pPr>
       <w:r>
         <w:rPr>
-          <w:sz w:val="28"/>
-          <w:szCs w:val="28"/>
-        </w:rPr>
-        <w:t xml:space="preserve">Bei erfolgreichem Import </w:t>
-      </w:r>
-      <w:r>
-        <w:rPr>
-          <w:sz w:val="28"/>
-          <w:szCs w:val="28"/>
-        </w:rPr>
-        <w:t xml:space="preserve">wird automatisch zur Exportansicht weitergeleitet und es </w:t>
-      </w:r>
-      <w:r>
-        <w:rPr>
-          <w:sz w:val="28"/>
-          <w:szCs w:val="28"/>
-        </w:rPr>
-        <w:t>erscheint ein grüner Hinweis mit dem berechneten Erfüllungsscore</w:t>
-      </w:r>
-      <w:r>
-        <w:rPr>
-          <w:sz w:val="28"/>
-          <w:szCs w:val="28"/>
-        </w:rPr>
-        <w:t>.</w:t>
-      </w:r>
-    </w:p>
-    <w:p>
-      <w:pPr>
-        <w:pStyle w:val="Listenabsatz"/>
-        <w:rPr>
-          <w:sz w:val="28"/>
-          <w:szCs w:val="28"/>
-        </w:rPr>
-      </w:pPr>
-    </w:p>
-    <w:p>
-      <w:pPr>
-        <w:pStyle w:val="Listenabsatz"/>
-        <w:rPr>
-          <w:sz w:val="28"/>
-          <w:szCs w:val="28"/>
-        </w:rPr>
-      </w:pPr>
-    </w:p>
-    <w:p>
-      <w:pPr>
-        <w:pStyle w:val="Listenabsatz"/>
-        <w:numPr>
-          <w:ilvl w:val="0"/>
-          <w:numId w:val="5"/>
-        </w:numPr>
-        <w:rPr>
-          <w:sz w:val="28"/>
-          <w:szCs w:val="28"/>
-        </w:rPr>
-      </w:pPr>
-      <w:r>
-        <w:rPr>
-          <w:sz w:val="28"/>
-          <w:szCs w:val="28"/>
-        </w:rPr>
-        <w:t>Sollte beim Import der Dateien etwas falsch gelaufen sein, erscheint ein roter Hinweis mit dem genauen Grund (bei z.B. einer fehlerhaften oder falschen Datei)</w:t>
-      </w:r>
-      <w:r>
-        <w:rPr>
-          <w:sz w:val="28"/>
-          <w:szCs w:val="28"/>
-        </w:rPr>
-        <w:t>.</w:t>
-      </w:r>
-    </w:p>
-    <w:p>
-      <w:pPr>
-        <w:pStyle w:val="Listenabsatz"/>
-        <w:numPr>
-          <w:ilvl w:val="0"/>
-          <w:numId w:val="5"/>
-        </w:numPr>
-        <w:rPr>
-          <w:sz w:val="28"/>
-          <w:szCs w:val="28"/>
-        </w:rPr>
-      </w:pPr>
-      <w:r>
-        <w:rPr>
-          <w:sz w:val="28"/>
-          <w:szCs w:val="28"/>
-        </w:rPr>
-        <w:t>Anschließend gelang</w:t>
-      </w:r>
-      <w:r>
-        <w:rPr>
-          <w:sz w:val="28"/>
-          <w:szCs w:val="28"/>
-        </w:rPr>
-        <w:t>en</w:t>
-      </w:r>
-      <w:r>
-        <w:rPr>
-          <w:sz w:val="28"/>
-          <w:szCs w:val="28"/>
-        </w:rPr>
-        <w:t xml:space="preserve"> </w:t>
-      </w:r>
-      <w:r>
-        <w:rPr>
-          <w:sz w:val="28"/>
-          <w:szCs w:val="28"/>
-        </w:rPr>
-        <w:t>Sie</w:t>
-      </w:r>
-      <w:r>
-        <w:rPr>
-          <w:sz w:val="28"/>
-          <w:szCs w:val="28"/>
-        </w:rPr>
-        <w:t xml:space="preserve"> zurück zur Eingabemaske „Dateien auswählen“</w:t>
-      </w:r>
-      <w:r>
-        <w:rPr>
-          <w:sz w:val="28"/>
-          <w:szCs w:val="28"/>
-        </w:rPr>
-        <w:t>.</w:t>
-      </w:r>
-    </w:p>
-    <w:p>
-      <w:pPr>
-        <w:pStyle w:val="Listenabsatz"/>
-        <w:rPr>
-          <w:sz w:val="28"/>
-          <w:szCs w:val="28"/>
-        </w:rPr>
-      </w:pPr>
-    </w:p>
-    <w:p>
-      <w:pPr>
-        <w:pStyle w:val="Listenabsatz"/>
-        <w:rPr>
-          <w:sz w:val="28"/>
-          <w:szCs w:val="28"/>
-        </w:rPr>
-      </w:pPr>
-    </w:p>
-    <w:p>
-      <w:pPr>
-        <w:rPr>
-          <w:sz w:val="28"/>
-          <w:szCs w:val="28"/>
-        </w:rPr>
-      </w:pPr>
-    </w:p>
-    <w:p>
-      <w:pPr>
-        <w:pStyle w:val="berschrift1"/>
-        <w:numPr>
-          <w:ilvl w:val="0"/>
-          <w:numId w:val="1"/>
-        </w:numPr>
-        <w:jc w:val="center"/>
-        <w:rPr>
-          <w:b/>
-          <w:bCs/>
-        </w:rPr>
-      </w:pPr>
-      <w:bookmarkStart w:id="4" w:name="_Toc195255281"/>
-      <w:r>
-        <w:rPr>
-          <w:b/>
-          <w:bCs/>
-        </w:rPr>
-        <w:lastRenderedPageBreak/>
-        <w:t>Export der Ergebnisse</w:t>
-      </w:r>
-      <w:bookmarkEnd w:id="4"/>
-    </w:p>
-    <w:p>
-      <w:pPr>
-        <w:ind w:left="360"/>
-        <w:rPr>
-          <w:sz w:val="28"/>
-          <w:szCs w:val="28"/>
-        </w:rPr>
-      </w:pPr>
-    </w:p>
-    <w:p>
-      <w:pPr>
-        <w:ind w:left="360"/>
-        <w:rPr>
-          <w:sz w:val="28"/>
-          <w:szCs w:val="28"/>
-        </w:rPr>
-      </w:pPr>
-    </w:p>
-    <w:p>
-      <w:pPr>
-        <w:ind w:left="360"/>
-        <w:rPr>
-          <w:sz w:val="28"/>
-          <w:szCs w:val="28"/>
-        </w:rPr>
-      </w:pPr>
-      <w:r>
-        <w:rPr>
-          <w:sz w:val="28"/>
-          <w:szCs w:val="28"/>
-        </w:rPr>
-        <w:t xml:space="preserve">Nach erfolgreicher Berechnung und Zuteilung öffnet sich die Exportansicht. </w:t>
-      </w:r>
-    </w:p>
-    <w:p>
-      <w:pPr>
-        <w:ind w:left="360"/>
-        <w:rPr>
-          <w:sz w:val="28"/>
-          <w:szCs w:val="28"/>
-        </w:rPr>
-      </w:pPr>
-    </w:p>
-    <w:p>
-      <w:pPr>
-        <w:ind w:left="360"/>
-        <w:rPr>
-          <w:sz w:val="28"/>
-          <w:szCs w:val="28"/>
-        </w:rPr>
-      </w:pPr>
-    </w:p>
-    <w:p>
-      <w:pPr>
-        <w:ind w:left="360"/>
-      </w:pPr>
-      <w:r>
-        <w:rPr>
           <w:noProof/>
-          <w:sz w:val="28"/>
-          <w:szCs w:val="28"/>
         </w:rPr>
         <w:drawing>
-          <wp:inline distT="0" distB="0" distL="0" distR="0" wp14:anchorId="4A8A270E" wp14:editId="3DBB01DC">
-            <wp:extent cx="5731510" cy="3323590"/>
-            <wp:effectExtent l="0" t="0" r="2540" b="0"/>
-            <wp:docPr id="2" name="Grafik 2"/>
+          <wp:anchor distT="0" distB="0" distL="114300" distR="114300" simplePos="0" relativeHeight="251666432" behindDoc="0" locked="0" layoutInCell="1" allowOverlap="1" wp14:anchorId="15C0AA75" wp14:editId="425FE7BD">
+            <wp:simplePos x="0" y="0"/>
+            <wp:positionH relativeFrom="margin">
+              <wp:align>center</wp:align>
+            </wp:positionH>
+            <wp:positionV relativeFrom="paragraph">
+              <wp:posOffset>824458</wp:posOffset>
+            </wp:positionV>
+            <wp:extent cx="2466975" cy="370840"/>
+            <wp:effectExtent l="0" t="0" r="9525" b="0"/>
+            <wp:wrapTopAndBottom/>
+            <wp:docPr id="5" name="Grafik 5"/>
             <wp:cNvGraphicFramePr>
               <a:graphicFrameLocks xmlns:a="http://schemas.openxmlformats.org/drawingml/2006/main" noChangeAspect="1"/>
             </wp:cNvGraphicFramePr>
@@ -3138,7 +2854,330 @@
                   <pic:spPr bwMode="auto">
                     <a:xfrm>
                       <a:off x="0" y="0"/>
-                      <a:ext cx="5731510" cy="3323590"/>
+                      <a:ext cx="2466975" cy="370840"/>
+                    </a:xfrm>
+                    <a:prstGeom prst="rect">
+                      <a:avLst/>
+                    </a:prstGeom>
+                    <a:noFill/>
+                    <a:ln>
+                      <a:noFill/>
+                    </a:ln>
+                  </pic:spPr>
+                </pic:pic>
+              </a:graphicData>
+            </a:graphic>
+          </wp:anchor>
+        </w:drawing>
+      </w:r>
+      <w:r>
+        <w:rPr>
+          <w:sz w:val="28"/>
+          <w:szCs w:val="28"/>
+        </w:rPr>
+        <w:t xml:space="preserve">Bei erfolgreichem Import </w:t>
+      </w:r>
+      <w:r>
+        <w:rPr>
+          <w:sz w:val="28"/>
+          <w:szCs w:val="28"/>
+        </w:rPr>
+        <w:t xml:space="preserve">wird automatisch zur Exportansicht weitergeleitet und es </w:t>
+      </w:r>
+      <w:r>
+        <w:rPr>
+          <w:sz w:val="28"/>
+          <w:szCs w:val="28"/>
+        </w:rPr>
+        <w:t>erscheint ein grüner Hinweis mit dem berechneten Erfüllungsscore</w:t>
+      </w:r>
+      <w:r>
+        <w:rPr>
+          <w:sz w:val="28"/>
+          <w:szCs w:val="28"/>
+        </w:rPr>
+        <w:t>:</w:t>
+      </w:r>
+    </w:p>
+    <w:p>
+      <w:pPr>
+        <w:rPr>
+          <w:sz w:val="28"/>
+          <w:szCs w:val="28"/>
+        </w:rPr>
+      </w:pPr>
+    </w:p>
+    <w:p>
+      <w:pPr>
+        <w:pStyle w:val="Listenabsatz"/>
+        <w:numPr>
+          <w:ilvl w:val="0"/>
+          <w:numId w:val="5"/>
+        </w:numPr>
+        <w:rPr>
+          <w:sz w:val="28"/>
+          <w:szCs w:val="28"/>
+        </w:rPr>
+      </w:pPr>
+      <w:r>
+        <w:rPr>
+          <w:noProof/>
+          <w:sz w:val="28"/>
+          <w:szCs w:val="28"/>
+        </w:rPr>
+        <w:drawing>
+          <wp:anchor distT="0" distB="0" distL="114300" distR="114300" simplePos="0" relativeHeight="251667456" behindDoc="0" locked="0" layoutInCell="1" allowOverlap="1" wp14:anchorId="262DFD43" wp14:editId="71BB6F93">
+            <wp:simplePos x="0" y="0"/>
+            <wp:positionH relativeFrom="margin">
+              <wp:posOffset>1626606</wp:posOffset>
+            </wp:positionH>
+            <wp:positionV relativeFrom="paragraph">
+              <wp:posOffset>777887</wp:posOffset>
+            </wp:positionV>
+            <wp:extent cx="2493010" cy="362585"/>
+            <wp:effectExtent l="0" t="0" r="2540" b="0"/>
+            <wp:wrapTopAndBottom/>
+            <wp:docPr id="6" name="Grafik 6"/>
+            <wp:cNvGraphicFramePr>
+              <a:graphicFrameLocks xmlns:a="http://schemas.openxmlformats.org/drawingml/2006/main" noChangeAspect="1"/>
+            </wp:cNvGraphicFramePr>
+            <a:graphic xmlns:a="http://schemas.openxmlformats.org/drawingml/2006/main">
+              <a:graphicData uri="http://schemas.openxmlformats.org/drawingml/2006/picture">
+                <pic:pic xmlns:pic="http://schemas.openxmlformats.org/drawingml/2006/picture">
+                  <pic:nvPicPr>
+                    <pic:cNvPr id="0" name="Picture 5"/>
+                    <pic:cNvPicPr>
+                      <a:picLocks noChangeAspect="1" noChangeArrowheads="1"/>
+                    </pic:cNvPicPr>
+                  </pic:nvPicPr>
+                  <pic:blipFill>
+                    <a:blip r:embed="rId11">
+                      <a:extLst>
+                        <a:ext uri="{28A0092B-C50C-407E-A947-70E740481C1C}">
+                          <a14:useLocalDpi xmlns:a14="http://schemas.microsoft.com/office/drawing/2010/main" val="0"/>
+                        </a:ext>
+                      </a:extLst>
+                    </a:blip>
+                    <a:srcRect/>
+                    <a:stretch>
+                      <a:fillRect/>
+                    </a:stretch>
+                  </pic:blipFill>
+                  <pic:spPr bwMode="auto">
+                    <a:xfrm>
+                      <a:off x="0" y="0"/>
+                      <a:ext cx="2493010" cy="362585"/>
+                    </a:xfrm>
+                    <a:prstGeom prst="rect">
+                      <a:avLst/>
+                    </a:prstGeom>
+                    <a:noFill/>
+                    <a:ln>
+                      <a:noFill/>
+                    </a:ln>
+                  </pic:spPr>
+                </pic:pic>
+              </a:graphicData>
+            </a:graphic>
+          </wp:anchor>
+        </w:drawing>
+      </w:r>
+      <w:r>
+        <w:rPr>
+          <w:sz w:val="28"/>
+          <w:szCs w:val="28"/>
+        </w:rPr>
+        <w:t>Sollte beim Import der Dateien etwas falsch gelaufen sein, erscheint ein roter Hinweis mit dem genauen Grund (bei z.B. einer fehlerhaften oder falschen Datei)</w:t>
+      </w:r>
+      <w:r>
+        <w:rPr>
+          <w:sz w:val="28"/>
+          <w:szCs w:val="28"/>
+        </w:rPr>
+        <w:t>:</w:t>
+      </w:r>
+    </w:p>
+    <w:p>
+      <w:pPr>
+        <w:rPr>
+          <w:sz w:val="28"/>
+          <w:szCs w:val="28"/>
+        </w:rPr>
+      </w:pPr>
+    </w:p>
+    <w:p>
+      <w:pPr>
+        <w:pStyle w:val="Listenabsatz"/>
+        <w:numPr>
+          <w:ilvl w:val="0"/>
+          <w:numId w:val="5"/>
+        </w:numPr>
+        <w:rPr>
+          <w:sz w:val="28"/>
+          <w:szCs w:val="28"/>
+        </w:rPr>
+      </w:pPr>
+      <w:r>
+        <w:rPr>
+          <w:sz w:val="28"/>
+          <w:szCs w:val="28"/>
+        </w:rPr>
+        <w:t>Anschließend gelang</w:t>
+      </w:r>
+      <w:r>
+        <w:rPr>
+          <w:sz w:val="28"/>
+          <w:szCs w:val="28"/>
+        </w:rPr>
+        <w:t>en</w:t>
+      </w:r>
+      <w:r>
+        <w:rPr>
+          <w:sz w:val="28"/>
+          <w:szCs w:val="28"/>
+        </w:rPr>
+        <w:t xml:space="preserve"> </w:t>
+      </w:r>
+      <w:r>
+        <w:rPr>
+          <w:sz w:val="28"/>
+          <w:szCs w:val="28"/>
+        </w:rPr>
+        <w:t>Sie</w:t>
+      </w:r>
+      <w:r>
+        <w:rPr>
+          <w:sz w:val="28"/>
+          <w:szCs w:val="28"/>
+        </w:rPr>
+        <w:t xml:space="preserve"> zurück zur Eingabemaske „Dateien auswählen“</w:t>
+      </w:r>
+      <w:r>
+        <w:rPr>
+          <w:sz w:val="28"/>
+          <w:szCs w:val="28"/>
+        </w:rPr>
+        <w:t>.</w:t>
+      </w:r>
+    </w:p>
+    <w:p>
+      <w:pPr>
+        <w:pStyle w:val="berschrift1"/>
+        <w:numPr>
+          <w:ilvl w:val="0"/>
+          <w:numId w:val="1"/>
+        </w:numPr>
+        <w:jc w:val="center"/>
+        <w:rPr>
+          <w:b/>
+          <w:bCs/>
+        </w:rPr>
+      </w:pPr>
+      <w:bookmarkStart w:id="4" w:name="_Toc195255281"/>
+      <w:r>
+        <w:rPr>
+          <w:b/>
+          <w:bCs/>
+        </w:rPr>
+        <w:lastRenderedPageBreak/>
+        <w:t>Export der Ergebnisse</w:t>
+      </w:r>
+      <w:bookmarkEnd w:id="4"/>
+    </w:p>
+    <w:p>
+      <w:pPr>
+        <w:ind w:left="360"/>
+        <w:rPr>
+          <w:sz w:val="28"/>
+          <w:szCs w:val="28"/>
+        </w:rPr>
+      </w:pPr>
+    </w:p>
+    <w:p>
+      <w:pPr>
+        <w:ind w:left="360"/>
+        <w:rPr>
+          <w:sz w:val="28"/>
+          <w:szCs w:val="28"/>
+        </w:rPr>
+      </w:pPr>
+    </w:p>
+    <w:p>
+      <w:pPr>
+        <w:ind w:left="360"/>
+        <w:rPr>
+          <w:sz w:val="28"/>
+          <w:szCs w:val="28"/>
+        </w:rPr>
+      </w:pPr>
+      <w:r>
+        <w:rPr>
+          <w:sz w:val="28"/>
+          <w:szCs w:val="28"/>
+        </w:rPr>
+        <w:t xml:space="preserve">Nach erfolgreicher Berechnung und Zuteilung öffnet sich die Exportansicht. </w:t>
+      </w:r>
+    </w:p>
+    <w:p>
+      <w:pPr>
+        <w:ind w:left="360"/>
+        <w:rPr>
+          <w:sz w:val="28"/>
+          <w:szCs w:val="28"/>
+        </w:rPr>
+      </w:pPr>
+    </w:p>
+    <w:p>
+      <w:pPr>
+        <w:ind w:left="360"/>
+        <w:rPr>
+          <w:sz w:val="28"/>
+          <w:szCs w:val="28"/>
+        </w:rPr>
+      </w:pPr>
+    </w:p>
+    <w:p>
+      <w:pPr>
+        <w:ind w:left="360"/>
+      </w:pPr>
+      <w:r>
+        <w:rPr>
+          <w:noProof/>
+        </w:rPr>
+        <w:drawing>
+          <wp:inline distT="0" distB="0" distL="0" distR="0" wp14:anchorId="1B30ABFE" wp14:editId="659F5A35">
+            <wp:extent cx="5731510" cy="3785870"/>
+            <wp:effectExtent l="0" t="0" r="2540" b="5080"/>
+            <wp:docPr id="3" name="Grafik 3"/>
+            <wp:cNvGraphicFramePr>
+              <a:graphicFrameLocks xmlns:a="http://schemas.openxmlformats.org/drawingml/2006/main" noChangeAspect="1"/>
+            </wp:cNvGraphicFramePr>
+            <a:graphic xmlns:a="http://schemas.openxmlformats.org/drawingml/2006/main">
+              <a:graphicData uri="http://schemas.openxmlformats.org/drawingml/2006/picture">
+                <pic:pic xmlns:pic="http://schemas.openxmlformats.org/drawingml/2006/picture">
+                  <pic:nvPicPr>
+                    <pic:cNvPr id="0" name="Picture 1"/>
+                    <pic:cNvPicPr>
+                      <a:picLocks noChangeAspect="1" noChangeArrowheads="1"/>
+                    </pic:cNvPicPr>
+                  </pic:nvPicPr>
+                  <pic:blipFill>
+                    <a:blip r:embed="rId12">
+                      <a:extLst>
+                        <a:ext uri="{28A0092B-C50C-407E-A947-70E740481C1C}">
+                          <a14:useLocalDpi xmlns:a14="http://schemas.microsoft.com/office/drawing/2010/main" val="0"/>
+                        </a:ext>
+                      </a:extLst>
+                    </a:blip>
+                    <a:srcRect/>
+                    <a:stretch>
+                      <a:fillRect/>
+                    </a:stretch>
+                  </pic:blipFill>
+                  <pic:spPr bwMode="auto">
+                    <a:xfrm>
+                      <a:off x="0" y="0"/>
+                      <a:ext cx="5731510" cy="3785870"/>
                     </a:xfrm>
                     <a:prstGeom prst="rect">
                       <a:avLst/>
@@ -3157,16 +3196,6 @@
     </w:p>
     <w:p>
       <w:pPr>
-        <w:ind w:left="360"/>
-        <w:rPr>
-          <w:sz w:val="28"/>
-          <w:szCs w:val="28"/>
-        </w:rPr>
-      </w:pPr>
-    </w:p>
-    <w:p>
-      <w:pPr>
-        <w:ind w:left="360"/>
         <w:rPr>
           <w:sz w:val="28"/>
           <w:szCs w:val="28"/>
@@ -3220,17 +3249,8 @@
           <w:sz w:val="28"/>
           <w:szCs w:val="28"/>
         </w:rPr>
-        <w:t xml:space="preserve">: Personalisierte Laufzettel der </w:t>
-      </w:r>
-      <w:proofErr w:type="gramStart"/>
-      <w:r>
-        <w:rPr>
-          <w:sz w:val="28"/>
-          <w:szCs w:val="28"/>
-        </w:rPr>
-        <w:t>Schüler:innen</w:t>
-      </w:r>
-      <w:proofErr w:type="gramEnd"/>
+        <w:t>: Personalisierte Laufzettel der Schüler:innen</w:t>
+      </w:r>
       <w:r>
         <w:rPr>
           <w:sz w:val="28"/>
@@ -4041,7 +4061,7 @@
               </wp:wrapPolygon>
             </wp:wrapTight>
             <wp:docPr id="4" name="Grafik 4" descr="GitHub Logomark">
-              <a:hlinkClick xmlns:a="http://schemas.openxmlformats.org/drawingml/2006/main" r:id="rId11"/>
+              <a:hlinkClick xmlns:a="http://schemas.openxmlformats.org/drawingml/2006/main" r:id="rId13"/>
             </wp:docPr>
             <wp:cNvGraphicFramePr>
               <a:graphicFrameLocks xmlns:a="http://schemas.openxmlformats.org/drawingml/2006/main" noChangeAspect="1"/>
@@ -4051,14 +4071,14 @@
                 <pic:pic xmlns:pic="http://schemas.openxmlformats.org/drawingml/2006/picture">
                   <pic:nvPicPr>
                     <pic:cNvPr id="4" name="Grafik 4" descr="GitHub Logomark">
-                      <a:hlinkClick r:id="rId11"/>
+                      <a:hlinkClick r:id="rId13"/>
                     </pic:cNvPr>
                     <pic:cNvPicPr>
                       <a:picLocks noChangeAspect="1" noChangeArrowheads="1"/>
                     </pic:cNvPicPr>
                   </pic:nvPicPr>
                   <pic:blipFill>
-                    <a:blip r:embed="rId12" cstate="print">
+                    <a:blip r:embed="rId14" cstate="print">
                       <a:extLst>
                         <a:ext uri="{28A0092B-C50C-407E-A947-70E740481C1C}">
                           <a14:useLocalDpi xmlns:a14="http://schemas.microsoft.com/office/drawing/2010/main" val="0"/>
@@ -4131,7 +4151,7 @@
       </w:pPr>
     </w:p>
     <w:sectPr>
-      <w:footerReference w:type="default" r:id="rId13"/>
+      <w:footerReference w:type="default" r:id="rId15"/>
       <w:pgSz w:w="11906" w:h="16838"/>
       <w:pgMar w:top="1440" w:right="1440" w:bottom="1440" w:left="1440" w:header="720" w:footer="720" w:gutter="0"/>
       <w:pgNumType w:start="0"/>
@@ -4178,6 +4198,7 @@
         <w:docPartUnique/>
       </w:docPartObj>
     </w:sdtPr>
+    <w:sdtEndPr/>
     <w:sdtContent>
       <w:p>
         <w:pPr>

</xml_diff>